<commit_message>
additions of the architecture and cost of violation explanation
</commit_message>
<xml_diff>
--- a/Playing with Songs Genres Classification.docx
+++ b/Playing with Songs Genres Classification.docx
@@ -1,6 +1,6 @@
 
 <file path=word/document.xml><?xml version="1.0" encoding="utf-8"?>
-<w:document xmlns:wpc="http://schemas.microsoft.com/office/word/2010/wordprocessingCanvas" xmlns:mc="http://schemas.openxmlformats.org/markup-compatibility/2006" xmlns:o="urn:schemas-microsoft-com:office:office" xmlns:r="http://schemas.openxmlformats.org/officeDocument/2006/relationships" xmlns:m="http://schemas.openxmlformats.org/officeDocument/2006/math" xmlns:v="urn:schemas-microsoft-com:vml" xmlns:wp14="http://schemas.microsoft.com/office/word/2010/wordprocessingDrawing" xmlns:wp="http://schemas.openxmlformats.org/drawingml/2006/wordprocessingDrawing" xmlns:w10="urn:schemas-microsoft-com:office:word" xmlns:w="http://schemas.openxmlformats.org/wordprocessingml/2006/main" xmlns:w14="http://schemas.microsoft.com/office/word/2010/wordml" xmlns:w15="http://schemas.microsoft.com/office/word/2012/wordml" xmlns:wpg="http://schemas.microsoft.com/office/word/2010/wordprocessingGroup" xmlns:wpi="http://schemas.microsoft.com/office/word/2010/wordprocessingInk" xmlns:wne="http://schemas.microsoft.com/office/word/2006/wordml" xmlns:wps="http://schemas.microsoft.com/office/word/2010/wordprocessingShape" mc:Ignorable="w14 w15 wp14">
+<w:document xmlns:wpc="http://schemas.microsoft.com/office/word/2010/wordprocessingCanvas" xmlns:mo="http://schemas.microsoft.com/office/mac/office/2008/main" xmlns:mc="http://schemas.openxmlformats.org/markup-compatibility/2006" xmlns:mv="urn:schemas-microsoft-com:mac:vml" xmlns:o="urn:schemas-microsoft-com:office:office" xmlns:r="http://schemas.openxmlformats.org/officeDocument/2006/relationships" xmlns:m="http://schemas.openxmlformats.org/officeDocument/2006/math" xmlns:v="urn:schemas-microsoft-com:vml" xmlns:wp14="http://schemas.microsoft.com/office/word/2010/wordprocessingDrawing" xmlns:wp="http://schemas.openxmlformats.org/drawingml/2006/wordprocessingDrawing" xmlns:w10="urn:schemas-microsoft-com:office:word" xmlns:w="http://schemas.openxmlformats.org/wordprocessingml/2006/main" xmlns:w14="http://schemas.microsoft.com/office/word/2010/wordml" xmlns:wpg="http://schemas.microsoft.com/office/word/2010/wordprocessingGroup" xmlns:wpi="http://schemas.microsoft.com/office/word/2010/wordprocessingInk" xmlns:wne="http://schemas.microsoft.com/office/word/2006/wordml" xmlns:wps="http://schemas.microsoft.com/office/word/2010/wordprocessingShape" mc:Ignorable="w14 wp14">
   <w:body>
     <w:p>
       <w:pPr>
@@ -94,8 +94,17 @@
                 <w:szCs w:val="24"/>
                 <w:lang w:eastAsia="tr-TR"/>
               </w:rPr>
-              <w:t>The Interdisciplinary Center, Herzliya</w:t>
+              <w:t xml:space="preserve">The Interdisciplinary Center, </w:t>
             </w:r>
+            <w:proofErr w:type="spellStart"/>
+            <w:r>
+              <w:rPr>
+                <w:szCs w:val="24"/>
+                <w:lang w:eastAsia="tr-TR"/>
+              </w:rPr>
+              <w:t>Herzliya</w:t>
+            </w:r>
+            <w:proofErr w:type="spellEnd"/>
           </w:p>
           <w:p>
             <w:pPr>
@@ -129,13 +138,31 @@
                 <w:lang w:eastAsia="zh-TW"/>
               </w:rPr>
             </w:pPr>
+            <w:proofErr w:type="spellStart"/>
             <w:r>
               <w:rPr>
                 <w:szCs w:val="24"/>
                 <w:lang w:eastAsia="tr-TR"/>
               </w:rPr>
-              <w:t>Shachar Langbeheim</w:t>
+              <w:t>Shachar</w:t>
             </w:r>
+            <w:proofErr w:type="spellEnd"/>
+            <w:r>
+              <w:rPr>
+                <w:szCs w:val="24"/>
+                <w:lang w:eastAsia="tr-TR"/>
+              </w:rPr>
+              <w:t xml:space="preserve"> </w:t>
+            </w:r>
+            <w:proofErr w:type="spellStart"/>
+            <w:r>
+              <w:rPr>
+                <w:szCs w:val="24"/>
+                <w:lang w:eastAsia="tr-TR"/>
+              </w:rPr>
+              <w:t>Langbeheim</w:t>
+            </w:r>
+            <w:proofErr w:type="spellEnd"/>
           </w:p>
           <w:p>
             <w:pPr>
@@ -152,8 +179,17 @@
                 <w:szCs w:val="24"/>
                 <w:lang w:eastAsia="tr-TR"/>
               </w:rPr>
-              <w:t>The Interdisciplinary Center, Herzliya</w:t>
+              <w:t xml:space="preserve">The Interdisciplinary Center, </w:t>
             </w:r>
+            <w:proofErr w:type="spellStart"/>
+            <w:r>
+              <w:rPr>
+                <w:szCs w:val="24"/>
+                <w:lang w:eastAsia="tr-TR"/>
+              </w:rPr>
+              <w:t>Herzliya</w:t>
+            </w:r>
+            <w:proofErr w:type="spellEnd"/>
           </w:p>
           <w:p>
             <w:pPr>
@@ -246,7 +282,21 @@
         <w:rPr>
           <w:bCs/>
         </w:rPr>
-        <w:t xml:space="preserve">genres using logistic regressions over their lyrics and additional computations done over their lyrics. We met with middling success which shows that this system could potentially lead to clear classifications, if iterated upon. </w:t>
+        <w:t xml:space="preserve">genres using logistic regressions over their lyrics and additional computations done over their lyrics. We met with middling </w:t>
+      </w:r>
+      <w:proofErr w:type="gramStart"/>
+      <w:r>
+        <w:rPr>
+          <w:bCs/>
+        </w:rPr>
+        <w:t>success which</w:t>
+      </w:r>
+      <w:proofErr w:type="gramEnd"/>
+      <w:r>
+        <w:rPr>
+          <w:bCs/>
+        </w:rPr>
+        <w:t xml:space="preserve"> shows that this system could potentially lead to clear classifications, if iterated upon. </w:t>
       </w:r>
     </w:p>
     <w:p>
@@ -291,7 +341,15 @@
         <w:spacing w:before="120" w:after="120"/>
       </w:pPr>
       <w:r>
-        <w:t xml:space="preserve">We decided to check whether a song’s genre can be estimated from its lyrics and their structure. </w:t>
+        <w:t xml:space="preserve">We decided to check whether a song’s genre </w:t>
+      </w:r>
+      <w:proofErr w:type="gramStart"/>
+      <w:r>
+        <w:t>can</w:t>
+      </w:r>
+      <w:proofErr w:type="gramEnd"/>
+      <w:r>
+        <w:t xml:space="preserve"> be estimated from its lyrics and their structure. </w:t>
       </w:r>
       <w:r>
         <w:t xml:space="preserve">This comes from presuming that amongst other things, genres are defined by their subject matter [6], and so songs with similar subjects should share a similar lexical space. </w:t>
@@ -383,7 +441,25 @@
           <w:b/>
           <w:lang w:bidi="he-IL"/>
         </w:rPr>
-        <w:t>Related Work(?)</w:t>
+        <w:t xml:space="preserve">Related </w:t>
+      </w:r>
+      <w:proofErr w:type="gramStart"/>
+      <w:r>
+        <w:rPr>
+          <w:rFonts w:ascii="Times New Roman" w:hAnsi="Times New Roman" w:cs="Times New Roman"/>
+          <w:b/>
+          <w:lang w:bidi="he-IL"/>
+        </w:rPr>
+        <w:t>Work(</w:t>
+      </w:r>
+      <w:proofErr w:type="gramEnd"/>
+      <w:r>
+        <w:rPr>
+          <w:rFonts w:ascii="Times New Roman" w:hAnsi="Times New Roman" w:cs="Times New Roman"/>
+          <w:b/>
+          <w:lang w:bidi="he-IL"/>
+        </w:rPr>
+        <w:t>?)</w:t>
       </w:r>
     </w:p>
     <w:p>
@@ -460,7 +536,23 @@
           <w:rFonts w:ascii="Times New Roman" w:hAnsi="Times New Roman" w:cs="Times New Roman"/>
           <w:lang w:bidi="he-IL"/>
         </w:rPr>
-        <w:t> is a type of regression analysis used for predicting the outcome of a categorical (a variable that can take on a limited number of categories) dependent variable based on one or more predictor variables. The probabilities describing the possible outcome of a single trial are modeled, as a function of explanatory variables, using a logistic function. Logistic regression measures the relationship between a categorical dependent variable and usually a continuous independent variable (or several), by converting the dependent variable to probability scores</w:t>
+        <w:t xml:space="preserve"> is a type </w:t>
+      </w:r>
+      <w:proofErr w:type="gramStart"/>
+      <w:r>
+        <w:rPr>
+          <w:rFonts w:ascii="Times New Roman" w:hAnsi="Times New Roman" w:cs="Times New Roman"/>
+          <w:lang w:bidi="he-IL"/>
+        </w:rPr>
+        <w:t>of</w:t>
+      </w:r>
+      <w:proofErr w:type="gramEnd"/>
+      <w:r>
+        <w:rPr>
+          <w:rFonts w:ascii="Times New Roman" w:hAnsi="Times New Roman" w:cs="Times New Roman"/>
+          <w:lang w:bidi="he-IL"/>
+        </w:rPr>
+        <w:t> regression analysis used for predicting the outcome of a categorical (a variable that can take on a limited number of categories) dependent variable based on one or more predictor variables. The probabilities describing the possible outcome of a single trial are modeled, as a function of explanatory variables, using a logistic function. Logistic regression measures the relationship between a categorical dependent variable and usually a continuous independent variable (or several), by converting the dependent variable to probability scores</w:t>
       </w:r>
       <w:r>
         <w:rPr>
@@ -570,6 +662,7 @@
         </w:rPr>
         <w:br/>
       </w:r>
+      <w:proofErr w:type="gramStart"/>
       <w:r>
         <w:rPr>
           <w:rFonts w:ascii="STIXGeneral-Regular" w:hAnsi="STIXGeneral-Regular" w:cs="STIXGeneral-Regular"/>
@@ -586,6 +679,7 @@
         </w:rPr>
         <w:t>(</w:t>
       </w:r>
+      <w:proofErr w:type="gramEnd"/>
       <w:r>
         <w:rPr>
           <w:rFonts w:ascii="STIXGeneral-Regular" w:hAnsi="STIXGeneral-Regular" w:cs="STIXGeneral-Regular"/>
@@ -669,7 +763,7 @@
           <w:bCs/>
           <w:lang w:bidi="he-IL"/>
         </w:rPr>
-        <w:t>Fields and examples of applications</w:t>
+        <w:t>High Level Architecture</w:t>
       </w:r>
     </w:p>
     <w:p>
@@ -685,57 +779,7 @@
           <w:rFonts w:ascii="Times New Roman" w:hAnsi="Times New Roman" w:cs="Times New Roman"/>
           <w:lang w:bidi="he-IL"/>
         </w:rPr>
-        <w:t xml:space="preserve">Logistic regression is used extensively in numerous disciplines, including the medical and social science fields. For example, the Trauma and Injury Severity Score (TRISS), which is widely used to predict mortality in injured patients, was originally developed by Boyd et al. using logistic regression [3]. Logistic regression might be used to predict whether a patient has a given disease (e.g. diabetes), based on observed characteristics of the patient (age, gender, body mass index, results of various blood tests, etc.). Another example might be to predict whether an American voter will vote Democratic or Republican, </w:t>
-      </w:r>
-      <w:r>
-        <w:rPr>
-          <w:rFonts w:ascii="Times New Roman" w:hAnsi="Times New Roman" w:cs="Times New Roman"/>
-          <w:lang w:bidi="he-IL"/>
-        </w:rPr>
-        <w:lastRenderedPageBreak/>
-        <w:t>based on age, income, gender, race, state of residence, votes in previous elections, etc</w:t>
-      </w:r>
-      <w:r>
-        <w:rPr>
-          <w:rFonts w:ascii="Times New Roman" w:hAnsi="Times New Roman" w:cs="Times New Roman"/>
-          <w:lang w:bidi="he-IL"/>
-        </w:rPr>
-        <w:t>. [4].</w:t>
-      </w:r>
-      <w:r>
-        <w:rPr>
-          <w:rFonts w:ascii="Times New Roman" w:hAnsi="Times New Roman" w:cs="Times New Roman"/>
-          <w:lang w:bidi="he-IL"/>
-        </w:rPr>
-        <w:t xml:space="preserve"> The technique can also be used in engineering, especially for predicting the probability of failure of a given process, system or product</w:t>
-      </w:r>
-      <w:r>
-        <w:rPr>
-          <w:rFonts w:ascii="Times New Roman" w:hAnsi="Times New Roman" w:cs="Times New Roman"/>
-          <w:lang w:bidi="he-IL"/>
-        </w:rPr>
-        <w:t xml:space="preserve"> [5].</w:t>
-      </w:r>
-      <w:r>
-        <w:rPr>
-          <w:rFonts w:ascii="Times New Roman" w:hAnsi="Times New Roman" w:cs="Times New Roman"/>
-          <w:lang w:bidi="he-IL"/>
-        </w:rPr>
-        <w:t> It is also used in marketing applications such as prediction of a customer's propensity to purchase a product or cease a subscription, et</w:t>
-      </w:r>
-      <w:r>
-        <w:rPr>
-          <w:rFonts w:ascii="Times New Roman" w:hAnsi="Times New Roman" w:cs="Times New Roman"/>
-          <w:lang w:bidi="he-IL"/>
-        </w:rPr>
-        <w:t xml:space="preserve">c. </w:t>
-      </w:r>
-      <w:r>
-        <w:rPr>
-          <w:rFonts w:ascii="Times New Roman" w:hAnsi="Times New Roman" w:cs="Times New Roman"/>
-          <w:lang w:bidi="he-IL"/>
-        </w:rPr>
-        <w:t>In economics it can be used to predict the likelihood of a person's choosing to be in the labor force, and a business application would be to predict the likehood of a homeowner defaulting on a mortgage.</w:t>
+        <w:t>In the following figure the system architecture can be overviewed in the bird’s eye.</w:t>
       </w:r>
     </w:p>
     <w:p>
@@ -746,12 +790,359 @@
           <w:lang w:bidi="he-IL"/>
         </w:rPr>
       </w:pPr>
-      <w:r>
-        <w:rPr>
-          <w:rFonts w:ascii="Times New Roman" w:hAnsi="Times New Roman" w:cs="Times New Roman"/>
-          <w:lang w:bidi="he-IL"/>
-        </w:rPr>
-        <w:t>In each of these instances, a logistic regression model would compute the relevant odds for each predictor or interaction term, take the natural logarithm of the odds (compute the logit), perform a linear regression on the predicted values of the logit, then take the exponential function of the logit to compute the odds ratio. Conditional random fields, an extension of logistic regression to sequential data, are used in natural language processing</w:t>
+      <w:bookmarkStart w:id="0" w:name="_GoBack"/>
+      <w:bookmarkEnd w:id="0"/>
+      <w:r>
+        <w:rPr>
+          <w:rFonts w:ascii="Times New Roman" w:hAnsi="Times New Roman" w:cs="Times New Roman"/>
+          <w:noProof/>
+        </w:rPr>
+        <w:drawing>
+          <wp:inline distT="0" distB="0" distL="0" distR="0" wp14:anchorId="62E69961" wp14:editId="64B18966">
+            <wp:extent cx="2759710" cy="1534795"/>
+            <wp:effectExtent l="0" t="0" r="8890" b="0"/>
+            <wp:docPr id="6" name="Picture 6" descr="MacBookPro:Users:zivl:song_clasifier_diagram.png"/>
+            <wp:cNvGraphicFramePr>
+              <a:graphicFrameLocks xmlns:a="http://schemas.openxmlformats.org/drawingml/2006/main" noChangeAspect="1"/>
+            </wp:cNvGraphicFramePr>
+            <a:graphic xmlns:a="http://schemas.openxmlformats.org/drawingml/2006/main">
+              <a:graphicData uri="http://schemas.openxmlformats.org/drawingml/2006/picture">
+                <pic:pic xmlns:pic="http://schemas.openxmlformats.org/drawingml/2006/picture">
+                  <pic:nvPicPr>
+                    <pic:cNvPr id="0" name="Picture 1" descr="MacBookPro:Users:zivl:song_clasifier_diagram.png"/>
+                    <pic:cNvPicPr>
+                      <a:picLocks noChangeAspect="1" noChangeArrowheads="1"/>
+                    </pic:cNvPicPr>
+                  </pic:nvPicPr>
+                  <pic:blipFill>
+                    <a:blip r:embed="rId8">
+                      <a:extLst>
+                        <a:ext uri="{28A0092B-C50C-407E-A947-70E740481C1C}">
+                          <a14:useLocalDpi xmlns:a14="http://schemas.microsoft.com/office/drawing/2010/main" val="0"/>
+                        </a:ext>
+                      </a:extLst>
+                    </a:blip>
+                    <a:srcRect/>
+                    <a:stretch>
+                      <a:fillRect/>
+                    </a:stretch>
+                  </pic:blipFill>
+                  <pic:spPr bwMode="auto">
+                    <a:xfrm>
+                      <a:off x="0" y="0"/>
+                      <a:ext cx="2759710" cy="1534795"/>
+                    </a:xfrm>
+                    <a:prstGeom prst="rect">
+                      <a:avLst/>
+                    </a:prstGeom>
+                    <a:noFill/>
+                    <a:ln>
+                      <a:noFill/>
+                    </a:ln>
+                  </pic:spPr>
+                </pic:pic>
+              </a:graphicData>
+            </a:graphic>
+          </wp:inline>
+        </w:drawing>
+      </w:r>
+    </w:p>
+    <w:p>
+      <w:pPr>
+        <w:spacing w:before="120" w:after="120"/>
+        <w:rPr>
+          <w:rFonts w:ascii="Times New Roman" w:hAnsi="Times New Roman" w:cs="Times New Roman"/>
+          <w:lang w:bidi="he-IL"/>
+        </w:rPr>
+      </w:pPr>
+      <w:r>
+        <w:rPr>
+          <w:rFonts w:ascii="Times New Roman" w:hAnsi="Times New Roman" w:cs="Times New Roman"/>
+          <w:lang w:bidi="he-IL"/>
+        </w:rPr>
+        <w:t>Each examined song is being processed in this following pseudo-code:</w:t>
+      </w:r>
+    </w:p>
+    <w:p>
+      <w:pPr>
+        <w:pStyle w:val="ListParagraph"/>
+        <w:numPr>
+          <w:ilvl w:val="0"/>
+          <w:numId w:val="4"/>
+        </w:numPr>
+        <w:spacing w:before="120" w:after="120"/>
+        <w:rPr>
+          <w:rFonts w:ascii="Times New Roman" w:hAnsi="Times New Roman" w:cs="Times New Roman"/>
+          <w:lang w:bidi="he-IL"/>
+        </w:rPr>
+      </w:pPr>
+      <w:r>
+        <w:rPr>
+          <w:rFonts w:ascii="Times New Roman" w:hAnsi="Times New Roman" w:cs="Times New Roman"/>
+          <w:lang w:bidi="he-IL"/>
+        </w:rPr>
+        <w:lastRenderedPageBreak/>
+        <w:t>Extract the song’s lyrics while ignoring predefined words.</w:t>
+      </w:r>
+    </w:p>
+    <w:p>
+      <w:pPr>
+        <w:pStyle w:val="ListParagraph"/>
+        <w:numPr>
+          <w:ilvl w:val="0"/>
+          <w:numId w:val="4"/>
+        </w:numPr>
+        <w:spacing w:before="120" w:after="120"/>
+        <w:rPr>
+          <w:rFonts w:ascii="Times New Roman" w:hAnsi="Times New Roman" w:cs="Times New Roman"/>
+          <w:lang w:bidi="he-IL"/>
+        </w:rPr>
+      </w:pPr>
+      <w:r>
+        <w:rPr>
+          <w:rFonts w:ascii="Times New Roman" w:hAnsi="Times New Roman" w:cs="Times New Roman"/>
+          <w:lang w:bidi="he-IL"/>
+        </w:rPr>
+        <w:t>The words are given as input to an already trained model</w:t>
+      </w:r>
+    </w:p>
+    <w:p>
+      <w:pPr>
+        <w:pStyle w:val="ListParagraph"/>
+        <w:numPr>
+          <w:ilvl w:val="0"/>
+          <w:numId w:val="4"/>
+        </w:numPr>
+        <w:spacing w:before="120" w:after="120"/>
+        <w:rPr>
+          <w:rFonts w:ascii="Times New Roman" w:hAnsi="Times New Roman" w:cs="Times New Roman"/>
+          <w:lang w:bidi="he-IL"/>
+        </w:rPr>
+      </w:pPr>
+      <w:r>
+        <w:rPr>
+          <w:rFonts w:ascii="Times New Roman" w:hAnsi="Times New Roman" w:cs="Times New Roman"/>
+          <w:lang w:bidi="he-IL"/>
+        </w:rPr>
+        <w:t>The model calculates its genre prediction regarding the given song.</w:t>
+      </w:r>
+    </w:p>
+    <w:p>
+      <w:pPr>
+        <w:pStyle w:val="ListParagraph"/>
+        <w:numPr>
+          <w:ilvl w:val="0"/>
+          <w:numId w:val="4"/>
+        </w:numPr>
+        <w:spacing w:before="120" w:after="120"/>
+        <w:rPr>
+          <w:rFonts w:ascii="Times New Roman" w:hAnsi="Times New Roman" w:cs="Times New Roman"/>
+          <w:lang w:bidi="he-IL"/>
+        </w:rPr>
+      </w:pPr>
+      <w:r>
+        <w:rPr>
+          <w:rFonts w:ascii="Times New Roman" w:hAnsi="Times New Roman" w:cs="Times New Roman"/>
+          <w:lang w:bidi="he-IL"/>
+        </w:rPr>
+        <w:t>We get a result of the final genre prediction and a confidence level of its prediction.</w:t>
+      </w:r>
+    </w:p>
+    <w:p>
+      <w:pPr>
+        <w:spacing w:before="120" w:after="120"/>
+        <w:rPr>
+          <w:rFonts w:ascii="Times New Roman" w:hAnsi="Times New Roman" w:cs="Times New Roman"/>
+          <w:b/>
+          <w:lang w:bidi="he-IL"/>
+        </w:rPr>
+      </w:pPr>
+      <w:r>
+        <w:rPr>
+          <w:rFonts w:ascii="Times New Roman" w:hAnsi="Times New Roman" w:cs="Times New Roman"/>
+          <w:b/>
+          <w:lang w:bidi="he-IL"/>
+        </w:rPr>
+        <w:t>4.2</w:t>
+      </w:r>
+      <w:r>
+        <w:rPr>
+          <w:rFonts w:ascii="Times New Roman" w:hAnsi="Times New Roman" w:cs="Times New Roman"/>
+          <w:b/>
+          <w:lang w:bidi="he-IL"/>
+        </w:rPr>
+        <w:t xml:space="preserve">. </w:t>
+      </w:r>
+      <w:r>
+        <w:rPr>
+          <w:rFonts w:ascii="Times New Roman" w:hAnsi="Times New Roman" w:cs="Times New Roman"/>
+          <w:b/>
+          <w:bCs/>
+          <w:lang w:bidi="he-IL"/>
+        </w:rPr>
+        <w:t>Fields and examples of applications</w:t>
+      </w:r>
+    </w:p>
+    <w:p>
+      <w:pPr>
+        <w:spacing w:before="120" w:after="120"/>
+        <w:rPr>
+          <w:rFonts w:ascii="Times New Roman" w:hAnsi="Times New Roman" w:cs="Times New Roman"/>
+          <w:lang w:bidi="he-IL"/>
+        </w:rPr>
+      </w:pPr>
+      <w:r>
+        <w:rPr>
+          <w:rFonts w:ascii="Times New Roman" w:hAnsi="Times New Roman" w:cs="Times New Roman"/>
+          <w:lang w:bidi="he-IL"/>
+        </w:rPr>
+        <w:t xml:space="preserve">Logistic regression is used extensively in numerous disciplines, including the medical and social science fields. For example, </w:t>
+      </w:r>
+      <w:proofErr w:type="gramStart"/>
+      <w:r>
+        <w:rPr>
+          <w:rFonts w:ascii="Times New Roman" w:hAnsi="Times New Roman" w:cs="Times New Roman"/>
+          <w:lang w:bidi="he-IL"/>
+        </w:rPr>
+        <w:t>the Trauma and Injury Severity Score (TRISS), which is widely used to predict mortality in injured patients, was originally developed by Boyd et al. using logistic regression [3]</w:t>
+      </w:r>
+      <w:proofErr w:type="gramEnd"/>
+      <w:r>
+        <w:rPr>
+          <w:rFonts w:ascii="Times New Roman" w:hAnsi="Times New Roman" w:cs="Times New Roman"/>
+          <w:lang w:bidi="he-IL"/>
+        </w:rPr>
+        <w:t>. Logistic regression might be used to predict whether a patient has a given disease (e.g. diabetes), based on observed characteristics of the patient (age, gender, body mass index, results of various blood tests, etc.). Another example might be to predict whether an American voter will vote Democratic or Republican, based on age, income, gender, race, state of residence, votes in previous elections, etc</w:t>
+      </w:r>
+      <w:r>
+        <w:rPr>
+          <w:rFonts w:ascii="Times New Roman" w:hAnsi="Times New Roman" w:cs="Times New Roman"/>
+          <w:lang w:bidi="he-IL"/>
+        </w:rPr>
+        <w:t>. [4].</w:t>
+      </w:r>
+      <w:r>
+        <w:rPr>
+          <w:rFonts w:ascii="Times New Roman" w:hAnsi="Times New Roman" w:cs="Times New Roman"/>
+          <w:lang w:bidi="he-IL"/>
+        </w:rPr>
+        <w:t xml:space="preserve"> The technique can also be used in engineering, especially for predicting the probability of failure of a given process, system or product</w:t>
+      </w:r>
+      <w:r>
+        <w:rPr>
+          <w:rFonts w:ascii="Times New Roman" w:hAnsi="Times New Roman" w:cs="Times New Roman"/>
+          <w:lang w:bidi="he-IL"/>
+        </w:rPr>
+        <w:t xml:space="preserve"> [5].</w:t>
+      </w:r>
+      <w:r>
+        <w:rPr>
+          <w:rFonts w:ascii="Times New Roman" w:hAnsi="Times New Roman" w:cs="Times New Roman"/>
+          <w:lang w:bidi="he-IL"/>
+        </w:rPr>
+        <w:t> It is also used in marketing applications such as prediction of a customer's propensity to purchase a product or cease a subscription, et</w:t>
+      </w:r>
+      <w:r>
+        <w:rPr>
+          <w:rFonts w:ascii="Times New Roman" w:hAnsi="Times New Roman" w:cs="Times New Roman"/>
+          <w:lang w:bidi="he-IL"/>
+        </w:rPr>
+        <w:t xml:space="preserve">c. </w:t>
+      </w:r>
+      <w:r>
+        <w:rPr>
+          <w:rFonts w:ascii="Times New Roman" w:hAnsi="Times New Roman" w:cs="Times New Roman"/>
+          <w:lang w:bidi="he-IL"/>
+        </w:rPr>
+        <w:t xml:space="preserve">In economics it can be used to predict the likelihood of a person's choosing to be in the labor force, and a business application would be to predict the </w:t>
+      </w:r>
+      <w:proofErr w:type="spellStart"/>
+      <w:r>
+        <w:rPr>
+          <w:rFonts w:ascii="Times New Roman" w:hAnsi="Times New Roman" w:cs="Times New Roman"/>
+          <w:lang w:bidi="he-IL"/>
+        </w:rPr>
+        <w:t>likehood</w:t>
+      </w:r>
+      <w:proofErr w:type="spellEnd"/>
+      <w:r>
+        <w:rPr>
+          <w:rFonts w:ascii="Times New Roman" w:hAnsi="Times New Roman" w:cs="Times New Roman"/>
+          <w:lang w:bidi="he-IL"/>
+        </w:rPr>
+        <w:t xml:space="preserve"> of a homeowner defaulting on a mortgage.</w:t>
+      </w:r>
+    </w:p>
+    <w:p>
+      <w:pPr>
+        <w:spacing w:before="120" w:after="120"/>
+        <w:rPr>
+          <w:rFonts w:ascii="Times New Roman" w:hAnsi="Times New Roman" w:cs="Times New Roman"/>
+          <w:lang w:bidi="he-IL"/>
+        </w:rPr>
+      </w:pPr>
+      <w:r>
+        <w:rPr>
+          <w:rFonts w:ascii="Times New Roman" w:hAnsi="Times New Roman" w:cs="Times New Roman"/>
+          <w:lang w:bidi="he-IL"/>
+        </w:rPr>
+        <w:t xml:space="preserve">In each of these instances, a logistic regression model would compute the relevant odds for each predictor or interaction term, take the natural logarithm of the odds (compute the </w:t>
+      </w:r>
+      <w:proofErr w:type="spellStart"/>
+      <w:r>
+        <w:rPr>
+          <w:rFonts w:ascii="Times New Roman" w:hAnsi="Times New Roman" w:cs="Times New Roman"/>
+          <w:lang w:bidi="he-IL"/>
+        </w:rPr>
+        <w:t>logit</w:t>
+      </w:r>
+      <w:proofErr w:type="spellEnd"/>
+      <w:r>
+        <w:rPr>
+          <w:rFonts w:ascii="Times New Roman" w:hAnsi="Times New Roman" w:cs="Times New Roman"/>
+          <w:lang w:bidi="he-IL"/>
+        </w:rPr>
+        <w:t xml:space="preserve">), perform a linear regression on the predicted values of the </w:t>
+      </w:r>
+      <w:proofErr w:type="spellStart"/>
+      <w:r>
+        <w:rPr>
+          <w:rFonts w:ascii="Times New Roman" w:hAnsi="Times New Roman" w:cs="Times New Roman"/>
+          <w:lang w:bidi="he-IL"/>
+        </w:rPr>
+        <w:t>logit</w:t>
+      </w:r>
+      <w:proofErr w:type="spellEnd"/>
+      <w:r>
+        <w:rPr>
+          <w:rFonts w:ascii="Times New Roman" w:hAnsi="Times New Roman" w:cs="Times New Roman"/>
+          <w:lang w:bidi="he-IL"/>
+        </w:rPr>
+        <w:t xml:space="preserve">, then take the exponential function of the </w:t>
+      </w:r>
+      <w:proofErr w:type="spellStart"/>
+      <w:r>
+        <w:rPr>
+          <w:rFonts w:ascii="Times New Roman" w:hAnsi="Times New Roman" w:cs="Times New Roman"/>
+          <w:lang w:bidi="he-IL"/>
+        </w:rPr>
+        <w:t>logit</w:t>
+      </w:r>
+      <w:proofErr w:type="spellEnd"/>
+      <w:r>
+        <w:rPr>
+          <w:rFonts w:ascii="Times New Roman" w:hAnsi="Times New Roman" w:cs="Times New Roman"/>
+          <w:lang w:bidi="he-IL"/>
+        </w:rPr>
+        <w:t xml:space="preserve"> to compute the odds ratio. Conditional random fields, an extension of logistic regression to sequential data, are </w:t>
+      </w:r>
+      <w:r>
+        <w:rPr>
+          <w:rFonts w:ascii="Times New Roman" w:hAnsi="Times New Roman" w:cs="Times New Roman"/>
+          <w:lang w:bidi="he-IL"/>
+        </w:rPr>
+        <w:lastRenderedPageBreak/>
+        <w:t>used in natural language processing</w:t>
       </w:r>
       <w:r>
         <w:rPr>
@@ -787,7 +1178,16 @@
           <w:bCs/>
           <w:lang w:bidi="he-IL"/>
         </w:rPr>
-        <w:t>5. results</w:t>
+        <w:t xml:space="preserve">5. </w:t>
+      </w:r>
+      <w:r>
+        <w:rPr>
+          <w:rFonts w:ascii="Times New Roman" w:hAnsi="Times New Roman" w:cs="Times New Roman"/>
+          <w:b/>
+          <w:bCs/>
+          <w:lang w:bidi="he-IL"/>
+        </w:rPr>
+        <w:t>Results</w:t>
       </w:r>
     </w:p>
     <w:p>
@@ -838,7 +1238,6 @@
       <w:r>
         <w:rPr>
           <w:noProof/>
-          <w:lang w:bidi="he-IL"/>
         </w:rPr>
         <w:drawing>
           <wp:inline distT="0" distB="0" distL="0" distR="0" wp14:anchorId="4C8F862D" wp14:editId="18C9CB1A">
@@ -848,7 +1247,7 @@
             <wp:cNvGraphicFramePr/>
             <a:graphic xmlns:a="http://schemas.openxmlformats.org/drawingml/2006/main">
               <a:graphicData uri="http://schemas.openxmlformats.org/drawingml/2006/chart">
-                <c:chart xmlns:c="http://schemas.openxmlformats.org/drawingml/2006/chart" xmlns:r="http://schemas.openxmlformats.org/officeDocument/2006/relationships" r:id="rId7"/>
+                <c:chart xmlns:c="http://schemas.openxmlformats.org/drawingml/2006/chart" xmlns:r="http://schemas.openxmlformats.org/officeDocument/2006/relationships" r:id="rId9"/>
               </a:graphicData>
             </a:graphic>
           </wp:inline>
@@ -868,15 +1267,7 @@
           <w:rFonts w:ascii="Times New Roman" w:hAnsi="Times New Roman" w:cs="Times New Roman"/>
           <w:lang w:bidi="he-IL"/>
         </w:rPr>
-        <w:t xml:space="preserve">To this we added additional checks – we tested the addition five additional </w:t>
-      </w:r>
-      <w:r>
-        <w:rPr>
-          <w:rFonts w:ascii="Times New Roman" w:hAnsi="Times New Roman" w:cs="Times New Roman"/>
-          <w:lang w:bidi="he-IL"/>
-        </w:rPr>
-        <w:lastRenderedPageBreak/>
-        <w:t>information points:</w:t>
+        <w:t>To this we added additional checks – we tested the addition five additional information points:</w:t>
       </w:r>
       <w:r>
         <w:rPr>
@@ -900,7 +1291,23 @@
           <w:rFonts w:ascii="Times New Roman" w:hAnsi="Times New Roman" w:cs="Times New Roman"/>
           <w:lang w:bidi="he-IL"/>
         </w:rPr>
-        <w:t>b. the average line’s length.</w:t>
+        <w:t xml:space="preserve">b. </w:t>
+      </w:r>
+      <w:proofErr w:type="gramStart"/>
+      <w:r>
+        <w:rPr>
+          <w:rFonts w:ascii="Times New Roman" w:hAnsi="Times New Roman" w:cs="Times New Roman"/>
+          <w:lang w:bidi="he-IL"/>
+        </w:rPr>
+        <w:t>the</w:t>
+      </w:r>
+      <w:proofErr w:type="gramEnd"/>
+      <w:r>
+        <w:rPr>
+          <w:rFonts w:ascii="Times New Roman" w:hAnsi="Times New Roman" w:cs="Times New Roman"/>
+          <w:lang w:bidi="he-IL"/>
+        </w:rPr>
+        <w:t xml:space="preserve"> average line’s length.</w:t>
       </w:r>
     </w:p>
     <w:p>
@@ -916,7 +1323,23 @@
           <w:rFonts w:ascii="Times New Roman" w:hAnsi="Times New Roman" w:cs="Times New Roman"/>
           <w:lang w:bidi="he-IL"/>
         </w:rPr>
-        <w:t xml:space="preserve">c. and average amount of appearances for all the words in the song – how reused are the words. </w:t>
+        <w:t xml:space="preserve">c. </w:t>
+      </w:r>
+      <w:proofErr w:type="gramStart"/>
+      <w:r>
+        <w:rPr>
+          <w:rFonts w:ascii="Times New Roman" w:hAnsi="Times New Roman" w:cs="Times New Roman"/>
+          <w:lang w:bidi="he-IL"/>
+        </w:rPr>
+        <w:t>and</w:t>
+      </w:r>
+      <w:proofErr w:type="gramEnd"/>
+      <w:r>
+        <w:rPr>
+          <w:rFonts w:ascii="Times New Roman" w:hAnsi="Times New Roman" w:cs="Times New Roman"/>
+          <w:lang w:bidi="he-IL"/>
+        </w:rPr>
+        <w:t xml:space="preserve"> average amount of appearances for all the words in the song – how reused are the words. </w:t>
       </w:r>
     </w:p>
     <w:p>
@@ -932,7 +1355,23 @@
           <w:rFonts w:ascii="Times New Roman" w:hAnsi="Times New Roman" w:cs="Times New Roman"/>
           <w:lang w:bidi="he-IL"/>
         </w:rPr>
-        <w:t xml:space="preserve">d. how diverse are the song’s lyrics – how many different words were in it, in relation to its length. </w:t>
+        <w:t xml:space="preserve">d. </w:t>
+      </w:r>
+      <w:proofErr w:type="gramStart"/>
+      <w:r>
+        <w:rPr>
+          <w:rFonts w:ascii="Times New Roman" w:hAnsi="Times New Roman" w:cs="Times New Roman"/>
+          <w:lang w:bidi="he-IL"/>
+        </w:rPr>
+        <w:t>how</w:t>
+      </w:r>
+      <w:proofErr w:type="gramEnd"/>
+      <w:r>
+        <w:rPr>
+          <w:rFonts w:ascii="Times New Roman" w:hAnsi="Times New Roman" w:cs="Times New Roman"/>
+          <w:lang w:bidi="he-IL"/>
+        </w:rPr>
+        <w:t xml:space="preserve"> diverse are the song’s lyrics – how many different words were in it, in relation to its length. </w:t>
       </w:r>
     </w:p>
     <w:p>
@@ -948,7 +1387,23 @@
           <w:rFonts w:ascii="Times New Roman" w:hAnsi="Times New Roman" w:cs="Times New Roman"/>
           <w:lang w:bidi="he-IL"/>
         </w:rPr>
-        <w:t xml:space="preserve">e.  how original are its lyrics </w:t>
+        <w:t xml:space="preserve">e.  </w:t>
+      </w:r>
+      <w:proofErr w:type="gramStart"/>
+      <w:r>
+        <w:rPr>
+          <w:rFonts w:ascii="Times New Roman" w:hAnsi="Times New Roman" w:cs="Times New Roman"/>
+          <w:lang w:bidi="he-IL"/>
+        </w:rPr>
+        <w:t>how</w:t>
+      </w:r>
+      <w:proofErr w:type="gramEnd"/>
+      <w:r>
+        <w:rPr>
+          <w:rFonts w:ascii="Times New Roman" w:hAnsi="Times New Roman" w:cs="Times New Roman"/>
+          <w:lang w:bidi="he-IL"/>
+        </w:rPr>
+        <w:t xml:space="preserve"> original are its lyrics </w:t>
       </w:r>
       <w:r>
         <w:rPr>
@@ -977,7 +1432,23 @@
           <w:lang w:bidi="he-IL"/>
         </w:rPr>
         <w:br/>
-        <w:t>As it turned out, only checks b and e improved the results, but only to 64.8%:</w:t>
+        <w:t xml:space="preserve">As it turned out, only checks </w:t>
+      </w:r>
+      <w:proofErr w:type="gramStart"/>
+      <w:r>
+        <w:rPr>
+          <w:rFonts w:ascii="Times New Roman" w:hAnsi="Times New Roman" w:cs="Times New Roman"/>
+          <w:lang w:bidi="he-IL"/>
+        </w:rPr>
+        <w:t>b and e</w:t>
+      </w:r>
+      <w:proofErr w:type="gramEnd"/>
+      <w:r>
+        <w:rPr>
+          <w:rFonts w:ascii="Times New Roman" w:hAnsi="Times New Roman" w:cs="Times New Roman"/>
+          <w:lang w:bidi="he-IL"/>
+        </w:rPr>
+        <w:t xml:space="preserve"> improved the results, but only to 64.8%:</w:t>
       </w:r>
     </w:p>
     <w:p>
@@ -991,7 +1462,6 @@
       <w:r>
         <w:rPr>
           <w:noProof/>
-          <w:lang w:bidi="he-IL"/>
         </w:rPr>
         <w:drawing>
           <wp:inline distT="0" distB="0" distL="0" distR="0" wp14:anchorId="285109EA" wp14:editId="21C35419">
@@ -1001,7 +1471,7 @@
             <wp:cNvGraphicFramePr/>
             <a:graphic xmlns:a="http://schemas.openxmlformats.org/drawingml/2006/main">
               <a:graphicData uri="http://schemas.openxmlformats.org/drawingml/2006/chart">
-                <c:chart xmlns:c="http://schemas.openxmlformats.org/drawingml/2006/chart" xmlns:r="http://schemas.openxmlformats.org/officeDocument/2006/relationships" r:id="rId8"/>
+                <c:chart xmlns:c="http://schemas.openxmlformats.org/drawingml/2006/chart" xmlns:r="http://schemas.openxmlformats.org/officeDocument/2006/relationships" r:id="rId10"/>
               </a:graphicData>
             </a:graphic>
           </wp:inline>
@@ -1021,7 +1491,178 @@
           <w:rFonts w:ascii="Times New Roman" w:hAnsi="Times New Roman" w:cs="Times New Roman"/>
           <w:lang w:bidi="he-IL"/>
         </w:rPr>
-        <w:t xml:space="preserve">We tried to play with an additional variable – the constraint (XXXX ziv – please add here or before an explanation about what the constraint is), on the 1-10 range. </w:t>
+        <w:lastRenderedPageBreak/>
+        <w:t>We tried to pla</w:t>
+      </w:r>
+      <w:r>
+        <w:rPr>
+          <w:rFonts w:ascii="Times New Roman" w:hAnsi="Times New Roman" w:cs="Times New Roman"/>
+          <w:lang w:bidi="he-IL"/>
+        </w:rPr>
+        <w:t xml:space="preserve">y with an additional variable, which is </w:t>
+      </w:r>
+      <w:r>
+        <w:rPr>
+          <w:rFonts w:ascii="Times New Roman" w:hAnsi="Times New Roman" w:cs="Times New Roman"/>
+          <w:lang w:bidi="he-IL"/>
+        </w:rPr>
+        <w:t>the</w:t>
+      </w:r>
+      <w:r>
+        <w:rPr>
+          <w:rFonts w:ascii="Times New Roman" w:hAnsi="Times New Roman" w:cs="Times New Roman"/>
+          <w:lang w:bidi="he-IL"/>
+        </w:rPr>
+        <w:t xml:space="preserve"> cost of</w:t>
+      </w:r>
+      <w:r>
+        <w:rPr>
+          <w:rFonts w:ascii="Times New Roman" w:hAnsi="Times New Roman" w:cs="Times New Roman"/>
+          <w:lang w:bidi="he-IL"/>
+        </w:rPr>
+        <w:t xml:space="preserve"> constraint </w:t>
+      </w:r>
+      <w:r>
+        <w:rPr>
+          <w:rFonts w:ascii="Times New Roman" w:hAnsi="Times New Roman" w:cs="Times New Roman"/>
+          <w:lang w:bidi="he-IL"/>
+        </w:rPr>
+        <w:t>violation. As part of the algorithm, it considers this value to apply the penalty value of the distance from the given instance to the corpus instance</w:t>
+      </w:r>
+      <w:r>
+        <w:rPr>
+          <w:rFonts w:ascii="Times New Roman" w:hAnsi="Times New Roman" w:cs="Times New Roman"/>
+          <w:lang w:bidi="he-IL"/>
+        </w:rPr>
+        <w:t>s</w:t>
+      </w:r>
+      <w:r>
+        <w:rPr>
+          <w:rFonts w:ascii="Times New Roman" w:hAnsi="Times New Roman" w:cs="Times New Roman"/>
+          <w:lang w:bidi="he-IL"/>
+        </w:rPr>
+        <w:t>. In this way, we can set how flexible the algorithm is, where the value is</w:t>
+      </w:r>
+      <w:r>
+        <w:rPr>
+          <w:rFonts w:ascii="Times New Roman" w:hAnsi="Times New Roman" w:cs="Times New Roman"/>
+          <w:lang w:bidi="he-IL"/>
+        </w:rPr>
+        <w:t xml:space="preserve"> defined as follows:</w:t>
+      </w:r>
+      <w:r>
+        <w:rPr>
+          <w:rFonts w:ascii="Times New Roman" w:hAnsi="Times New Roman" w:cs="Times New Roman"/>
+          <w:lang w:bidi="he-IL"/>
+        </w:rPr>
+        <w:br/>
+        <w:t>0 &lt; constraint</w:t>
+      </w:r>
+      <w:r>
+        <w:rPr>
+          <w:rFonts w:ascii="Times New Roman" w:hAnsi="Times New Roman" w:cs="Times New Roman"/>
+          <w:lang w:bidi="he-IL"/>
+        </w:rPr>
+        <w:t xml:space="preserve">-violation-cost </w:t>
+      </w:r>
+      <w:r>
+        <w:rPr>
+          <w:rFonts w:ascii="Times New Roman" w:hAnsi="Times New Roman" w:cs="Times New Roman"/>
+          <w:u w:val="single"/>
+          <w:lang w:bidi="he-IL"/>
+        </w:rPr>
+        <w:t>&lt;</w:t>
+      </w:r>
+      <w:r>
+        <w:rPr>
+          <w:rFonts w:ascii="Times New Roman" w:hAnsi="Times New Roman" w:cs="Times New Roman"/>
+          <w:lang w:bidi="he-IL"/>
+        </w:rPr>
+        <w:t xml:space="preserve"> INFINITY. The flexibility</w:t>
+      </w:r>
+      <w:r>
+        <w:rPr>
+          <w:rFonts w:ascii="Times New Roman" w:hAnsi="Times New Roman" w:cs="Times New Roman"/>
+          <w:lang w:bidi="he-IL"/>
+        </w:rPr>
+        <w:t xml:space="preserve"> is expressed by the following: </w:t>
+      </w:r>
+      <w:r>
+        <w:rPr>
+          <w:rFonts w:ascii="Times New Roman" w:hAnsi="Times New Roman" w:cs="Times New Roman"/>
+          <w:lang w:bidi="he-IL"/>
+        </w:rPr>
+        <w:t>as the value is lower, the algorithm</w:t>
+      </w:r>
+      <w:r>
+        <w:rPr>
+          <w:rFonts w:ascii="Times New Roman" w:hAnsi="Times New Roman" w:cs="Times New Roman"/>
+          <w:lang w:bidi="he-IL"/>
+        </w:rPr>
+        <w:t xml:space="preserve"> allows it</w:t>
+      </w:r>
+      <w:r>
+        <w:rPr>
+          <w:rFonts w:ascii="Times New Roman" w:hAnsi="Times New Roman" w:cs="Times New Roman"/>
+          <w:lang w:bidi="he-IL"/>
+        </w:rPr>
+        <w:t xml:space="preserve">self to “take risks” so it will be more suitable to the real world instances with unseen features. However, as this value goes higher, the algorithm become more and more restricted to the training set (the corpus) and does not allow flexibility and tolerance for unseen features. </w:t>
+      </w:r>
+      <w:r>
+        <w:rPr>
+          <w:rFonts w:ascii="Times New Roman" w:hAnsi="Times New Roman" w:cs="Times New Roman"/>
+          <w:lang w:bidi="he-IL"/>
+        </w:rPr>
+        <w:t>In order to answer what is the influence of this variable (the cost of constraint violation) over our data, and how does it affect on our results, we’ve run some test where we trained different models, each of the model</w:t>
+      </w:r>
+      <w:r>
+        <w:rPr>
+          <w:rFonts w:ascii="Times New Roman" w:hAnsi="Times New Roman" w:cs="Times New Roman"/>
+          <w:lang w:bidi="he-IL"/>
+        </w:rPr>
+        <w:t>s</w:t>
+      </w:r>
+      <w:r>
+        <w:rPr>
+          <w:rFonts w:ascii="Times New Roman" w:hAnsi="Times New Roman" w:cs="Times New Roman"/>
+          <w:lang w:bidi="he-IL"/>
+        </w:rPr>
+        <w:t xml:space="preserve"> was trained with different cost value. In the following figures, we show our results of the</w:t>
+      </w:r>
+      <w:r>
+        <w:rPr>
+          <w:rFonts w:ascii="Times New Roman" w:hAnsi="Times New Roman" w:cs="Times New Roman"/>
+          <w:lang w:bidi="he-IL"/>
+        </w:rPr>
+        <w:t xml:space="preserve"> influence</w:t>
+      </w:r>
+      <w:r>
+        <w:rPr>
+          <w:rFonts w:ascii="Times New Roman" w:hAnsi="Times New Roman" w:cs="Times New Roman"/>
+          <w:lang w:bidi="he-IL"/>
+        </w:rPr>
+        <w:t xml:space="preserve"> </w:t>
+      </w:r>
+      <w:r>
+        <w:rPr>
+          <w:rFonts w:ascii="Times New Roman" w:hAnsi="Times New Roman" w:cs="Times New Roman"/>
+          <w:lang w:bidi="he-IL"/>
+        </w:rPr>
+        <w:t>over</w:t>
+      </w:r>
+      <w:r>
+        <w:rPr>
+          <w:rFonts w:ascii="Times New Roman" w:hAnsi="Times New Roman" w:cs="Times New Roman"/>
+          <w:lang w:bidi="he-IL"/>
+        </w:rPr>
+        <w:t xml:space="preserve"> difference cost-of-constraint values in the range of 1 to 10</w:t>
+      </w:r>
+      <w:r>
+        <w:rPr>
+          <w:rFonts w:ascii="Times New Roman" w:hAnsi="Times New Roman" w:cs="Times New Roman"/>
+          <w:lang w:bidi="he-IL"/>
+        </w:rPr>
+        <w:t xml:space="preserve">. </w:t>
       </w:r>
     </w:p>
     <w:p>
@@ -1032,11 +1673,9 @@
           <w:lang w:bidi="he-IL"/>
         </w:rPr>
       </w:pPr>
-      <w:bookmarkStart w:id="0" w:name="_GoBack"/>
       <w:r>
         <w:rPr>
           <w:noProof/>
-          <w:lang w:bidi="he-IL"/>
         </w:rPr>
         <w:drawing>
           <wp:inline distT="0" distB="0" distL="0" distR="0" wp14:anchorId="749E0BAE" wp14:editId="6BE407D6">
@@ -1046,13 +1685,12 @@
             <wp:cNvGraphicFramePr/>
             <a:graphic xmlns:a="http://schemas.openxmlformats.org/drawingml/2006/main">
               <a:graphicData uri="http://schemas.openxmlformats.org/drawingml/2006/chart">
-                <c:chart xmlns:c="http://schemas.openxmlformats.org/drawingml/2006/chart" xmlns:r="http://schemas.openxmlformats.org/officeDocument/2006/relationships" r:id="rId9"/>
+                <c:chart xmlns:c="http://schemas.openxmlformats.org/drawingml/2006/chart" xmlns:r="http://schemas.openxmlformats.org/officeDocument/2006/relationships" r:id="rId11"/>
               </a:graphicData>
             </a:graphic>
           </wp:inline>
         </w:drawing>
       </w:r>
-      <w:bookmarkEnd w:id="0"/>
     </w:p>
     <w:p>
       <w:pPr>
@@ -1065,7 +1703,6 @@
       <w:r>
         <w:rPr>
           <w:noProof/>
-          <w:lang w:bidi="he-IL"/>
         </w:rPr>
         <w:lastRenderedPageBreak/>
         <w:drawing>
@@ -1076,7 +1713,7 @@
             <wp:cNvGraphicFramePr/>
             <a:graphic xmlns:a="http://schemas.openxmlformats.org/drawingml/2006/main">
               <a:graphicData uri="http://schemas.openxmlformats.org/drawingml/2006/chart">
-                <c:chart xmlns:c="http://schemas.openxmlformats.org/drawingml/2006/chart" xmlns:r="http://schemas.openxmlformats.org/officeDocument/2006/relationships" r:id="rId10"/>
+                <c:chart xmlns:c="http://schemas.openxmlformats.org/drawingml/2006/chart" xmlns:r="http://schemas.openxmlformats.org/officeDocument/2006/relationships" r:id="rId12"/>
               </a:graphicData>
             </a:graphic>
           </wp:inline>
@@ -1154,7 +1791,6 @@
       <w:r>
         <w:rPr>
           <w:noProof/>
-          <w:lang w:bidi="he-IL"/>
         </w:rPr>
         <w:drawing>
           <wp:inline distT="0" distB="0" distL="0" distR="0" wp14:anchorId="6E054E6D" wp14:editId="3FB68B4A">
@@ -1164,7 +1800,7 @@
             <wp:cNvGraphicFramePr/>
             <a:graphic xmlns:a="http://schemas.openxmlformats.org/drawingml/2006/main">
               <a:graphicData uri="http://schemas.openxmlformats.org/drawingml/2006/chart">
-                <c:chart xmlns:c="http://schemas.openxmlformats.org/drawingml/2006/chart" xmlns:r="http://schemas.openxmlformats.org/officeDocument/2006/relationships" r:id="rId11"/>
+                <c:chart xmlns:c="http://schemas.openxmlformats.org/drawingml/2006/chart" xmlns:r="http://schemas.openxmlformats.org/officeDocument/2006/relationships" r:id="rId13"/>
               </a:graphicData>
             </a:graphic>
           </wp:inline>
@@ -1201,7 +1837,39 @@
           <w:lang w:bidi="he-IL"/>
         </w:rPr>
         <w:br/>
-        <w:t xml:space="preserve">a. Metal has an almost unique vocabulary, which characterizes its songs quite well – only a single metal songs was miscategorized by our program. </w:t>
+        <w:t xml:space="preserve">a. Metal has an almost unique vocabulary, which characterizes its songs quite well – only a single metal </w:t>
+      </w:r>
+      <w:proofErr w:type="gramStart"/>
+      <w:r>
+        <w:rPr>
+          <w:rFonts w:ascii="Times New Roman" w:hAnsi="Times New Roman" w:cs="Times New Roman"/>
+          <w:lang w:bidi="he-IL"/>
+        </w:rPr>
+        <w:t>songs</w:t>
+      </w:r>
+      <w:proofErr w:type="gramEnd"/>
+      <w:r>
+        <w:rPr>
+          <w:rFonts w:ascii="Times New Roman" w:hAnsi="Times New Roman" w:cs="Times New Roman"/>
+          <w:lang w:bidi="he-IL"/>
+        </w:rPr>
+        <w:t xml:space="preserve"> was </w:t>
+      </w:r>
+      <w:proofErr w:type="spellStart"/>
+      <w:r>
+        <w:rPr>
+          <w:rFonts w:ascii="Times New Roman" w:hAnsi="Times New Roman" w:cs="Times New Roman"/>
+          <w:lang w:bidi="he-IL"/>
+        </w:rPr>
+        <w:t>miscategorized</w:t>
+      </w:r>
+      <w:proofErr w:type="spellEnd"/>
+      <w:r>
+        <w:rPr>
+          <w:rFonts w:ascii="Times New Roman" w:hAnsi="Times New Roman" w:cs="Times New Roman"/>
+          <w:lang w:bidi="he-IL"/>
+        </w:rPr>
+        <w:t xml:space="preserve"> by our program. </w:t>
       </w:r>
       <w:r>
         <w:rPr>
@@ -1217,7 +1885,39 @@
           <w:lang w:bidi="he-IL"/>
         </w:rPr>
         <w:br/>
-        <w:t xml:space="preserve">c. Rap is fairly well defined – rap songs were miscategorized as pop or metal, but almost no other song was miscategorized as a rap song. </w:t>
+        <w:t xml:space="preserve">c. Rap is fairly well defined – rap songs were </w:t>
+      </w:r>
+      <w:proofErr w:type="spellStart"/>
+      <w:r>
+        <w:rPr>
+          <w:rFonts w:ascii="Times New Roman" w:hAnsi="Times New Roman" w:cs="Times New Roman"/>
+          <w:lang w:bidi="he-IL"/>
+        </w:rPr>
+        <w:t>miscategorized</w:t>
+      </w:r>
+      <w:proofErr w:type="spellEnd"/>
+      <w:r>
+        <w:rPr>
+          <w:rFonts w:ascii="Times New Roman" w:hAnsi="Times New Roman" w:cs="Times New Roman"/>
+          <w:lang w:bidi="he-IL"/>
+        </w:rPr>
+        <w:t xml:space="preserve"> as pop or metal, but almost no other song was </w:t>
+      </w:r>
+      <w:proofErr w:type="spellStart"/>
+      <w:r>
+        <w:rPr>
+          <w:rFonts w:ascii="Times New Roman" w:hAnsi="Times New Roman" w:cs="Times New Roman"/>
+          <w:lang w:bidi="he-IL"/>
+        </w:rPr>
+        <w:t>miscategorized</w:t>
+      </w:r>
+      <w:proofErr w:type="spellEnd"/>
+      <w:r>
+        <w:rPr>
+          <w:rFonts w:ascii="Times New Roman" w:hAnsi="Times New Roman" w:cs="Times New Roman"/>
+          <w:lang w:bidi="he-IL"/>
+        </w:rPr>
+        <w:t xml:space="preserve"> as a rap song. </w:t>
       </w:r>
       <w:r>
         <w:rPr>
@@ -1225,7 +1925,23 @@
           <w:lang w:bidi="he-IL"/>
         </w:rPr>
         <w:br/>
-        <w:t xml:space="preserve">d. rock &amp; blues are two relatively close </w:t>
+        <w:t xml:space="preserve">d. </w:t>
+      </w:r>
+      <w:proofErr w:type="gramStart"/>
+      <w:r>
+        <w:rPr>
+          <w:rFonts w:ascii="Times New Roman" w:hAnsi="Times New Roman" w:cs="Times New Roman"/>
+          <w:lang w:bidi="he-IL"/>
+        </w:rPr>
+        <w:t>rock</w:t>
+      </w:r>
+      <w:proofErr w:type="gramEnd"/>
+      <w:r>
+        <w:rPr>
+          <w:rFonts w:ascii="Times New Roman" w:hAnsi="Times New Roman" w:cs="Times New Roman"/>
+          <w:lang w:bidi="he-IL"/>
+        </w:rPr>
+        <w:t xml:space="preserve"> &amp; blues are two relatively close </w:t>
       </w:r>
       <w:r>
         <w:rPr>
@@ -1322,23 +2038,25 @@
           <w:bCs/>
           <w:lang w:bidi="he-IL"/>
         </w:rPr>
-        <w:t xml:space="preserve">a. we were limited by the amount of songs we collected. We didn’t have effective means for acquiring a significant amount of songs for training and testing, and so our coverage was statistically weak. We believe this was especially harmful when trying to use n-grams instead of individual words, seeing as it </w:t>
-      </w:r>
+        <w:t xml:space="preserve">a. </w:t>
+      </w:r>
+      <w:proofErr w:type="gramStart"/>
       <w:r>
         <w:rPr>
           <w:rFonts w:ascii="Times New Roman" w:hAnsi="Times New Roman" w:cs="Times New Roman"/>
           <w:bCs/>
           <w:lang w:bidi="he-IL"/>
         </w:rPr>
-        <w:t>significantly</w:t>
-      </w:r>
+        <w:t>we</w:t>
+      </w:r>
+      <w:proofErr w:type="gramEnd"/>
       <w:r>
         <w:rPr>
           <w:rFonts w:ascii="Times New Roman" w:hAnsi="Times New Roman" w:cs="Times New Roman"/>
           <w:bCs/>
           <w:lang w:bidi="he-IL"/>
         </w:rPr>
-        <w:t xml:space="preserve"> </w:t>
+        <w:t xml:space="preserve"> were limited by the amount of songs we collected. We didn’t have effective means for acquiring a significant amount of songs for training and testing, and so our coverage was statistically weak. We believe this was especially harmful when trying to use n-grams instead of individual words, seeing as it significantly </w:t>
       </w:r>
       <w:r>
         <w:rPr>
@@ -1390,13 +2108,23 @@
         </w:rPr>
         <w:t xml:space="preserve">b. </w:t>
       </w:r>
+      <w:proofErr w:type="gramStart"/>
       <w:r>
         <w:rPr>
           <w:rFonts w:ascii="Times New Roman" w:hAnsi="Times New Roman" w:cs="Times New Roman"/>
           <w:bCs/>
           <w:lang w:bidi="he-IL"/>
         </w:rPr>
-        <w:t xml:space="preserve">we relied on web-based lyrics databases, and this caused a hit to our accuracy. The content of these databases is uploaded by users, and so is not formatted in a consistent format, the genre classification usually applies only to the artist and not to individual songs, and the lyrics themselves are inaccurate – many times we had to deal with entries in which a part of a line was replaced with [incomprehensible], and we don’t know how correct the rest of the lyrics are. </w:t>
+        <w:t>we</w:t>
+      </w:r>
+      <w:proofErr w:type="gramEnd"/>
+      <w:r>
+        <w:rPr>
+          <w:rFonts w:ascii="Times New Roman" w:hAnsi="Times New Roman" w:cs="Times New Roman"/>
+          <w:bCs/>
+          <w:lang w:bidi="he-IL"/>
+        </w:rPr>
+        <w:t xml:space="preserve"> relied on web-based lyrics databases, and this caused a hit to our accuracy. The content of these databases is uploaded by users, and so is not formatted in a consistent format, the genre classification usually applies only to the artist and not to individual songs, and the lyrics themselves are inaccurate – many times we had to deal with entries in which a part of a line was replaced with [incomprehensible], and we don’t know how correct the rest of the lyrics are. </w:t>
       </w:r>
     </w:p>
     <w:p>
@@ -1422,7 +2150,25 @@
           <w:bCs/>
           <w:lang w:bidi="he-IL"/>
         </w:rPr>
-        <w:t>Even without the subjective limitations of the uploading users, there is no objective song-genre classification. Genres are ill-defined, and so is the songs’ classification. This means that an objective training set doesn’t exist, and that the only meaningful definitions we can aspire to are statistical definitions – which, again, were hampered by our inability to mass-acquire training material.</w:t>
+        <w:t xml:space="preserve">Even without the subjective limitations of the uploading users, there is no objective song-genre classification. Genres are </w:t>
+      </w:r>
+      <w:proofErr w:type="gramStart"/>
+      <w:r>
+        <w:rPr>
+          <w:rFonts w:ascii="Times New Roman" w:hAnsi="Times New Roman" w:cs="Times New Roman"/>
+          <w:bCs/>
+          <w:lang w:bidi="he-IL"/>
+        </w:rPr>
+        <w:t>ill-defined</w:t>
+      </w:r>
+      <w:proofErr w:type="gramEnd"/>
+      <w:r>
+        <w:rPr>
+          <w:rFonts w:ascii="Times New Roman" w:hAnsi="Times New Roman" w:cs="Times New Roman"/>
+          <w:bCs/>
+          <w:lang w:bidi="he-IL"/>
+        </w:rPr>
+        <w:t>, and so is the songs’ classification. This means that an objective training set doesn’t exist, and that the only meaningful definitions we can aspire to are statistical definitions – which, again, were hampered by our inability to mass-acquire training material.</w:t>
       </w:r>
     </w:p>
     <w:p>
@@ -1440,16 +2186,35 @@
           <w:bCs/>
           <w:lang w:bidi="he-IL"/>
         </w:rPr>
-        <w:t xml:space="preserve">d. Late into the project we noticed our own formatting was lossy – we removed </w:t>
-      </w:r>
+        <w:t xml:space="preserve">d. Late into the project we noticed our own formatting was </w:t>
+      </w:r>
+      <w:proofErr w:type="spellStart"/>
       <w:r>
         <w:rPr>
           <w:rFonts w:ascii="Times New Roman" w:hAnsi="Times New Roman" w:cs="Times New Roman"/>
           <w:bCs/>
           <w:lang w:bidi="he-IL"/>
         </w:rPr>
+        <w:t>lossy</w:t>
+      </w:r>
+      <w:proofErr w:type="spellEnd"/>
+      <w:r>
+        <w:rPr>
+          <w:rFonts w:ascii="Times New Roman" w:hAnsi="Times New Roman" w:cs="Times New Roman"/>
+          <w:bCs/>
+          <w:lang w:bidi="he-IL"/>
+        </w:rPr>
+        <w:t xml:space="preserve"> – we removed </w:t>
+      </w:r>
+      <w:r>
+        <w:rPr>
+          <w:rFonts w:ascii="Times New Roman" w:hAnsi="Times New Roman" w:cs="Times New Roman"/>
+          <w:bCs/>
+          <w:lang w:bidi="he-IL"/>
+        </w:rPr>
         <w:t xml:space="preserve">verse differentiation, which lost us some </w:t>
       </w:r>
+      <w:proofErr w:type="gramStart"/>
       <w:r>
         <w:rPr>
           <w:rFonts w:ascii="Times New Roman" w:hAnsi="Times New Roman" w:cs="Times New Roman"/>
@@ -1457,7 +2222,16 @@
           <w:lang w:bidi="he-IL"/>
         </w:rPr>
         <w:lastRenderedPageBreak/>
-        <w:t xml:space="preserve">information which we could’ve used to further analyze the songs. </w:t>
+        <w:t>information which</w:t>
+      </w:r>
+      <w:proofErr w:type="gramEnd"/>
+      <w:r>
+        <w:rPr>
+          <w:rFonts w:ascii="Times New Roman" w:hAnsi="Times New Roman" w:cs="Times New Roman"/>
+          <w:bCs/>
+          <w:lang w:bidi="he-IL"/>
+        </w:rPr>
+        <w:t xml:space="preserve"> we could’ve used to further analyze the songs. </w:t>
       </w:r>
     </w:p>
     <w:p>
@@ -1696,7 +2470,71 @@
           <w:rFonts w:ascii="Times New Roman" w:hAnsi="Times New Roman" w:cs="Times New Roman"/>
           <w:lang w:bidi="he-IL"/>
         </w:rPr>
-        <w:t>LIBLINEAR: A Library for Large Linear Classification. Rong-En Fan, Kai-Wei Chang, Cho-Jui Hsieh, Xiang-Rui Wang, Chih-Jen Lin, Department of Computer Science, National Taiwan University, Taipei, Taiwan.</w:t>
+        <w:t xml:space="preserve">LIBLINEAR: A Library for Large Linear Classification. </w:t>
+      </w:r>
+      <w:proofErr w:type="spellStart"/>
+      <w:r>
+        <w:rPr>
+          <w:rFonts w:ascii="Times New Roman" w:hAnsi="Times New Roman" w:cs="Times New Roman"/>
+          <w:lang w:bidi="he-IL"/>
+        </w:rPr>
+        <w:t>Rong</w:t>
+      </w:r>
+      <w:proofErr w:type="spellEnd"/>
+      <w:r>
+        <w:rPr>
+          <w:rFonts w:ascii="Times New Roman" w:hAnsi="Times New Roman" w:cs="Times New Roman"/>
+          <w:lang w:bidi="he-IL"/>
+        </w:rPr>
+        <w:t>-En Fan, Kai-Wei Chang, Cho-</w:t>
+      </w:r>
+      <w:proofErr w:type="spellStart"/>
+      <w:r>
+        <w:rPr>
+          <w:rFonts w:ascii="Times New Roman" w:hAnsi="Times New Roman" w:cs="Times New Roman"/>
+          <w:lang w:bidi="he-IL"/>
+        </w:rPr>
+        <w:t>Jui</w:t>
+      </w:r>
+      <w:proofErr w:type="spellEnd"/>
+      <w:r>
+        <w:rPr>
+          <w:rFonts w:ascii="Times New Roman" w:hAnsi="Times New Roman" w:cs="Times New Roman"/>
+          <w:lang w:bidi="he-IL"/>
+        </w:rPr>
+        <w:t xml:space="preserve"> Hsieh, Xiang-</w:t>
+      </w:r>
+      <w:proofErr w:type="spellStart"/>
+      <w:r>
+        <w:rPr>
+          <w:rFonts w:ascii="Times New Roman" w:hAnsi="Times New Roman" w:cs="Times New Roman"/>
+          <w:lang w:bidi="he-IL"/>
+        </w:rPr>
+        <w:t>Rui</w:t>
+      </w:r>
+      <w:proofErr w:type="spellEnd"/>
+      <w:r>
+        <w:rPr>
+          <w:rFonts w:ascii="Times New Roman" w:hAnsi="Times New Roman" w:cs="Times New Roman"/>
+          <w:lang w:bidi="he-IL"/>
+        </w:rPr>
+        <w:t xml:space="preserve"> Wang, </w:t>
+      </w:r>
+      <w:proofErr w:type="spellStart"/>
+      <w:r>
+        <w:rPr>
+          <w:rFonts w:ascii="Times New Roman" w:hAnsi="Times New Roman" w:cs="Times New Roman"/>
+          <w:lang w:bidi="he-IL"/>
+        </w:rPr>
+        <w:t>Chih</w:t>
+      </w:r>
+      <w:proofErr w:type="spellEnd"/>
+      <w:r>
+        <w:rPr>
+          <w:rFonts w:ascii="Times New Roman" w:hAnsi="Times New Roman" w:cs="Times New Roman"/>
+          <w:lang w:bidi="he-IL"/>
+        </w:rPr>
+        <w:t>-Jen Lin, Department of Computer Science, National Taiwan University, Taipei, Taiwan.</w:t>
       </w:r>
     </w:p>
     <w:p>
@@ -1717,7 +2555,23 @@
           <w:rFonts w:ascii="Times New Roman" w:hAnsi="Times New Roman" w:cs="Times New Roman"/>
           <w:lang w:bidi="he-IL"/>
         </w:rPr>
-        <w:t>Categorical Data Analysis (Wiley Series in Probability and Statistics), Alan Agresti, John Wiley &amp; Sons Publications.</w:t>
+        <w:t xml:space="preserve">Categorical Data Analysis (Wiley Series in Probability and Statistics), Alan </w:t>
+      </w:r>
+      <w:proofErr w:type="spellStart"/>
+      <w:r>
+        <w:rPr>
+          <w:rFonts w:ascii="Times New Roman" w:hAnsi="Times New Roman" w:cs="Times New Roman"/>
+          <w:lang w:bidi="he-IL"/>
+        </w:rPr>
+        <w:t>Agresti</w:t>
+      </w:r>
+      <w:proofErr w:type="spellEnd"/>
+      <w:r>
+        <w:rPr>
+          <w:rFonts w:ascii="Times New Roman" w:hAnsi="Times New Roman" w:cs="Times New Roman"/>
+          <w:lang w:bidi="he-IL"/>
+        </w:rPr>
+        <w:t>, John Wiley &amp; Sons Publications.</w:t>
       </w:r>
     </w:p>
     <w:p>
@@ -1738,7 +2592,23 @@
           <w:rFonts w:ascii="Times New Roman" w:hAnsi="Times New Roman" w:cs="Times New Roman"/>
           <w:lang w:bidi="he-IL"/>
         </w:rPr>
-        <w:t>Evaluating trauma care: the TRISS method. Trauma Score and the Injury Severity Score. Boyd CR, Tolson MA, Copes WS.</w:t>
+        <w:t xml:space="preserve">Evaluating trauma care: the TRISS method. Trauma Score and the Injury Severity Score. Boyd CR, </w:t>
+      </w:r>
+      <w:proofErr w:type="spellStart"/>
+      <w:r>
+        <w:rPr>
+          <w:rFonts w:ascii="Times New Roman" w:hAnsi="Times New Roman" w:cs="Times New Roman"/>
+          <w:lang w:bidi="he-IL"/>
+        </w:rPr>
+        <w:t>Tolson</w:t>
+      </w:r>
+      <w:proofErr w:type="spellEnd"/>
+      <w:r>
+        <w:rPr>
+          <w:rFonts w:ascii="Times New Roman" w:hAnsi="Times New Roman" w:cs="Times New Roman"/>
+          <w:lang w:bidi="he-IL"/>
+        </w:rPr>
+        <w:t xml:space="preserve"> MA, Copes WS.</w:t>
       </w:r>
     </w:p>
     <w:p>
@@ -1759,7 +2629,167 @@
           <w:rFonts w:ascii="Times New Roman" w:hAnsi="Times New Roman" w:cs="Times New Roman"/>
           <w:lang w:bidi="he-IL"/>
         </w:rPr>
-        <w:t>Logistic regression analysis for experimental determination of forming limit diagrams. M. Stranoa, B.M. Colosimob a Università di Cassino, Dip. Ingegneria Industriale, Italy, Politecnico di Milano, Dip. Meccanica, via Bonardi 9, Milano, Italy</w:t>
+        <w:t xml:space="preserve">Logistic regression </w:t>
+      </w:r>
+      <w:proofErr w:type="gramStart"/>
+      <w:r>
+        <w:rPr>
+          <w:rFonts w:ascii="Times New Roman" w:hAnsi="Times New Roman" w:cs="Times New Roman"/>
+          <w:lang w:bidi="he-IL"/>
+        </w:rPr>
+        <w:t>analysis for experimental determination of forming limit</w:t>
+      </w:r>
+      <w:proofErr w:type="gramEnd"/>
+      <w:r>
+        <w:rPr>
+          <w:rFonts w:ascii="Times New Roman" w:hAnsi="Times New Roman" w:cs="Times New Roman"/>
+          <w:lang w:bidi="he-IL"/>
+        </w:rPr>
+        <w:t xml:space="preserve"> diagrams. M. </w:t>
+      </w:r>
+      <w:proofErr w:type="spellStart"/>
+      <w:r>
+        <w:rPr>
+          <w:rFonts w:ascii="Times New Roman" w:hAnsi="Times New Roman" w:cs="Times New Roman"/>
+          <w:lang w:bidi="he-IL"/>
+        </w:rPr>
+        <w:t>Stranoa</w:t>
+      </w:r>
+      <w:proofErr w:type="spellEnd"/>
+      <w:r>
+        <w:rPr>
+          <w:rFonts w:ascii="Times New Roman" w:hAnsi="Times New Roman" w:cs="Times New Roman"/>
+          <w:lang w:bidi="he-IL"/>
+        </w:rPr>
+        <w:t xml:space="preserve">, B.M. </w:t>
+      </w:r>
+      <w:proofErr w:type="spellStart"/>
+      <w:r>
+        <w:rPr>
+          <w:rFonts w:ascii="Times New Roman" w:hAnsi="Times New Roman" w:cs="Times New Roman"/>
+          <w:lang w:bidi="he-IL"/>
+        </w:rPr>
+        <w:t>Colosimob</w:t>
+      </w:r>
+      <w:proofErr w:type="spellEnd"/>
+      <w:r>
+        <w:rPr>
+          <w:rFonts w:ascii="Times New Roman" w:hAnsi="Times New Roman" w:cs="Times New Roman"/>
+          <w:lang w:bidi="he-IL"/>
+        </w:rPr>
+        <w:t xml:space="preserve"> a </w:t>
+      </w:r>
+      <w:proofErr w:type="spellStart"/>
+      <w:r>
+        <w:rPr>
+          <w:rFonts w:ascii="Times New Roman" w:hAnsi="Times New Roman" w:cs="Times New Roman"/>
+          <w:lang w:bidi="he-IL"/>
+        </w:rPr>
+        <w:t>Università</w:t>
+      </w:r>
+      <w:proofErr w:type="spellEnd"/>
+      <w:r>
+        <w:rPr>
+          <w:rFonts w:ascii="Times New Roman" w:hAnsi="Times New Roman" w:cs="Times New Roman"/>
+          <w:lang w:bidi="he-IL"/>
+        </w:rPr>
+        <w:t xml:space="preserve"> di </w:t>
+      </w:r>
+      <w:proofErr w:type="spellStart"/>
+      <w:r>
+        <w:rPr>
+          <w:rFonts w:ascii="Times New Roman" w:hAnsi="Times New Roman" w:cs="Times New Roman"/>
+          <w:lang w:bidi="he-IL"/>
+        </w:rPr>
+        <w:t>Cassino</w:t>
+      </w:r>
+      <w:proofErr w:type="spellEnd"/>
+      <w:r>
+        <w:rPr>
+          <w:rFonts w:ascii="Times New Roman" w:hAnsi="Times New Roman" w:cs="Times New Roman"/>
+          <w:lang w:bidi="he-IL"/>
+        </w:rPr>
+        <w:t xml:space="preserve">, Dip. </w:t>
+      </w:r>
+      <w:proofErr w:type="spellStart"/>
+      <w:r>
+        <w:rPr>
+          <w:rFonts w:ascii="Times New Roman" w:hAnsi="Times New Roman" w:cs="Times New Roman"/>
+          <w:lang w:bidi="he-IL"/>
+        </w:rPr>
+        <w:t>Ingegneria</w:t>
+      </w:r>
+      <w:proofErr w:type="spellEnd"/>
+      <w:r>
+        <w:rPr>
+          <w:rFonts w:ascii="Times New Roman" w:hAnsi="Times New Roman" w:cs="Times New Roman"/>
+          <w:lang w:bidi="he-IL"/>
+        </w:rPr>
+        <w:t xml:space="preserve"> </w:t>
+      </w:r>
+      <w:proofErr w:type="spellStart"/>
+      <w:r>
+        <w:rPr>
+          <w:rFonts w:ascii="Times New Roman" w:hAnsi="Times New Roman" w:cs="Times New Roman"/>
+          <w:lang w:bidi="he-IL"/>
+        </w:rPr>
+        <w:t>Industriale</w:t>
+      </w:r>
+      <w:proofErr w:type="spellEnd"/>
+      <w:r>
+        <w:rPr>
+          <w:rFonts w:ascii="Times New Roman" w:hAnsi="Times New Roman" w:cs="Times New Roman"/>
+          <w:lang w:bidi="he-IL"/>
+        </w:rPr>
+        <w:t xml:space="preserve">, Italy, </w:t>
+      </w:r>
+      <w:proofErr w:type="spellStart"/>
+      <w:r>
+        <w:rPr>
+          <w:rFonts w:ascii="Times New Roman" w:hAnsi="Times New Roman" w:cs="Times New Roman"/>
+          <w:lang w:bidi="he-IL"/>
+        </w:rPr>
+        <w:t>Politecnico</w:t>
+      </w:r>
+      <w:proofErr w:type="spellEnd"/>
+      <w:r>
+        <w:rPr>
+          <w:rFonts w:ascii="Times New Roman" w:hAnsi="Times New Roman" w:cs="Times New Roman"/>
+          <w:lang w:bidi="he-IL"/>
+        </w:rPr>
+        <w:t xml:space="preserve"> di Milano, Dip. </w:t>
+      </w:r>
+      <w:proofErr w:type="spellStart"/>
+      <w:r>
+        <w:rPr>
+          <w:rFonts w:ascii="Times New Roman" w:hAnsi="Times New Roman" w:cs="Times New Roman"/>
+          <w:lang w:bidi="he-IL"/>
+        </w:rPr>
+        <w:t>Meccanica</w:t>
+      </w:r>
+      <w:proofErr w:type="spellEnd"/>
+      <w:r>
+        <w:rPr>
+          <w:rFonts w:ascii="Times New Roman" w:hAnsi="Times New Roman" w:cs="Times New Roman"/>
+          <w:lang w:bidi="he-IL"/>
+        </w:rPr>
+        <w:t xml:space="preserve">, via </w:t>
+      </w:r>
+      <w:proofErr w:type="spellStart"/>
+      <w:r>
+        <w:rPr>
+          <w:rFonts w:ascii="Times New Roman" w:hAnsi="Times New Roman" w:cs="Times New Roman"/>
+          <w:lang w:bidi="he-IL"/>
+        </w:rPr>
+        <w:t>Bonardi</w:t>
+      </w:r>
+      <w:proofErr w:type="spellEnd"/>
+      <w:r>
+        <w:rPr>
+          <w:rFonts w:ascii="Times New Roman" w:hAnsi="Times New Roman" w:cs="Times New Roman"/>
+          <w:lang w:bidi="he-IL"/>
+        </w:rPr>
+        <w:t xml:space="preserve"> 9, Milano, Italy</w:t>
       </w:r>
     </w:p>
     <w:p>
@@ -1781,16 +2811,41 @@
           <w:lang w:bidi="he-IL"/>
         </w:rPr>
         <w:lastRenderedPageBreak/>
-        <w:t xml:space="preserve">Logistic regression model for prediction of roof fall risks in bord and pillar workings in coal mines. </w:t>
-      </w:r>
-      <w:hyperlink r:id="rId12" w:history="1">
+        <w:t xml:space="preserve">Logistic regression model for prediction of roof fall risks in </w:t>
+      </w:r>
+      <w:proofErr w:type="spellStart"/>
+      <w:r>
+        <w:rPr>
+          <w:rFonts w:ascii="Times New Roman" w:hAnsi="Times New Roman" w:cs="Times New Roman" w:hint="eastAsia"/>
+          <w:lang w:bidi="he-IL"/>
+        </w:rPr>
+        <w:t>bord</w:t>
+      </w:r>
+      <w:proofErr w:type="spellEnd"/>
+      <w:r>
+        <w:rPr>
+          <w:rFonts w:ascii="Times New Roman" w:hAnsi="Times New Roman" w:cs="Times New Roman" w:hint="eastAsia"/>
+          <w:lang w:bidi="he-IL"/>
+        </w:rPr>
+        <w:t xml:space="preserve"> and pillar workings in coal mines. </w:t>
+      </w:r>
+      <w:hyperlink r:id="rId14" w:history="1">
         <w:r>
           <w:rPr>
             <w:rFonts w:ascii="Times New Roman" w:hAnsi="Times New Roman" w:cs="Times New Roman" w:hint="eastAsia"/>
             <w:lang w:bidi="he-IL"/>
           </w:rPr>
-          <w:t>Sanjay Kumar Palei</w:t>
+          <w:t xml:space="preserve">Sanjay Kumar </w:t>
         </w:r>
+        <w:proofErr w:type="spellStart"/>
+        <w:r>
+          <w:rPr>
+            <w:rFonts w:ascii="Times New Roman" w:hAnsi="Times New Roman" w:cs="Times New Roman" w:hint="eastAsia"/>
+            <w:lang w:bidi="he-IL"/>
+          </w:rPr>
+          <w:t>Palei</w:t>
+        </w:r>
+        <w:proofErr w:type="spellEnd"/>
       </w:hyperlink>
       <w:r>
         <w:rPr>
@@ -1799,7 +2854,7 @@
         </w:rPr>
         <w:t xml:space="preserve">, </w:t>
       </w:r>
-      <w:hyperlink r:id="rId13" w:history="1">
+      <w:hyperlink r:id="rId15" w:history="1">
         <w:r>
           <w:rPr>
             <w:rFonts w:ascii="Times New Roman" w:hAnsi="Times New Roman" w:cs="Times New Roman" w:hint="eastAsia"/>
@@ -1902,7 +2957,7 @@
 </file>
 
 <file path=word/endnotes.xml><?xml version="1.0" encoding="utf-8"?>
-<w:endnotes xmlns:wpc="http://schemas.microsoft.com/office/word/2010/wordprocessingCanvas" xmlns:mc="http://schemas.openxmlformats.org/markup-compatibility/2006" xmlns:o="urn:schemas-microsoft-com:office:office" xmlns:r="http://schemas.openxmlformats.org/officeDocument/2006/relationships" xmlns:m="http://schemas.openxmlformats.org/officeDocument/2006/math" xmlns:v="urn:schemas-microsoft-com:vml" xmlns:wp14="http://schemas.microsoft.com/office/word/2010/wordprocessingDrawing" xmlns:wp="http://schemas.openxmlformats.org/drawingml/2006/wordprocessingDrawing" xmlns:w10="urn:schemas-microsoft-com:office:word" xmlns:w="http://schemas.openxmlformats.org/wordprocessingml/2006/main" xmlns:w14="http://schemas.microsoft.com/office/word/2010/wordml" xmlns:w15="http://schemas.microsoft.com/office/word/2012/wordml" xmlns:wpg="http://schemas.microsoft.com/office/word/2010/wordprocessingGroup" xmlns:wpi="http://schemas.microsoft.com/office/word/2010/wordprocessingInk" xmlns:wne="http://schemas.microsoft.com/office/word/2006/wordml" xmlns:wps="http://schemas.microsoft.com/office/word/2010/wordprocessingShape" mc:Ignorable="w14 w15 wp14">
+<w:endnotes xmlns:wpc="http://schemas.microsoft.com/office/word/2010/wordprocessingCanvas" xmlns:mo="http://schemas.microsoft.com/office/mac/office/2008/main" xmlns:mc="http://schemas.openxmlformats.org/markup-compatibility/2006" xmlns:mv="urn:schemas-microsoft-com:mac:vml" xmlns:o="urn:schemas-microsoft-com:office:office" xmlns:r="http://schemas.openxmlformats.org/officeDocument/2006/relationships" xmlns:m="http://schemas.openxmlformats.org/officeDocument/2006/math" xmlns:v="urn:schemas-microsoft-com:vml" xmlns:wp14="http://schemas.microsoft.com/office/word/2010/wordprocessingDrawing" xmlns:wp="http://schemas.openxmlformats.org/drawingml/2006/wordprocessingDrawing" xmlns:w10="urn:schemas-microsoft-com:office:word" xmlns:w="http://schemas.openxmlformats.org/wordprocessingml/2006/main" xmlns:w14="http://schemas.microsoft.com/office/word/2010/wordml" xmlns:wpg="http://schemas.microsoft.com/office/word/2010/wordprocessingGroup" xmlns:wpi="http://schemas.microsoft.com/office/word/2010/wordprocessingInk" xmlns:wne="http://schemas.microsoft.com/office/word/2006/wordml" xmlns:wps="http://schemas.microsoft.com/office/word/2010/wordprocessingShape" mc:Ignorable="w14 wp14">
   <w:endnote w:type="separator" w:id="-1">
     <w:p>
       <w:r>
@@ -1921,7 +2976,7 @@
 </file>
 
 <file path=word/footnotes.xml><?xml version="1.0" encoding="utf-8"?>
-<w:footnotes xmlns:wpc="http://schemas.microsoft.com/office/word/2010/wordprocessingCanvas" xmlns:mc="http://schemas.openxmlformats.org/markup-compatibility/2006" xmlns:o="urn:schemas-microsoft-com:office:office" xmlns:r="http://schemas.openxmlformats.org/officeDocument/2006/relationships" xmlns:m="http://schemas.openxmlformats.org/officeDocument/2006/math" xmlns:v="urn:schemas-microsoft-com:vml" xmlns:wp14="http://schemas.microsoft.com/office/word/2010/wordprocessingDrawing" xmlns:wp="http://schemas.openxmlformats.org/drawingml/2006/wordprocessingDrawing" xmlns:w10="urn:schemas-microsoft-com:office:word" xmlns:w="http://schemas.openxmlformats.org/wordprocessingml/2006/main" xmlns:w14="http://schemas.microsoft.com/office/word/2010/wordml" xmlns:w15="http://schemas.microsoft.com/office/word/2012/wordml" xmlns:wpg="http://schemas.microsoft.com/office/word/2010/wordprocessingGroup" xmlns:wpi="http://schemas.microsoft.com/office/word/2010/wordprocessingInk" xmlns:wne="http://schemas.microsoft.com/office/word/2006/wordml" xmlns:wps="http://schemas.microsoft.com/office/word/2010/wordprocessingShape" mc:Ignorable="w14 w15 wp14">
+<w:footnotes xmlns:wpc="http://schemas.microsoft.com/office/word/2010/wordprocessingCanvas" xmlns:mo="http://schemas.microsoft.com/office/mac/office/2008/main" xmlns:mc="http://schemas.openxmlformats.org/markup-compatibility/2006" xmlns:mv="urn:schemas-microsoft-com:mac:vml" xmlns:o="urn:schemas-microsoft-com:office:office" xmlns:r="http://schemas.openxmlformats.org/officeDocument/2006/relationships" xmlns:m="http://schemas.openxmlformats.org/officeDocument/2006/math" xmlns:v="urn:schemas-microsoft-com:vml" xmlns:wp14="http://schemas.microsoft.com/office/word/2010/wordprocessingDrawing" xmlns:wp="http://schemas.openxmlformats.org/drawingml/2006/wordprocessingDrawing" xmlns:w10="urn:schemas-microsoft-com:office:word" xmlns:w="http://schemas.openxmlformats.org/wordprocessingml/2006/main" xmlns:w14="http://schemas.microsoft.com/office/word/2010/wordml" xmlns:wpg="http://schemas.microsoft.com/office/word/2010/wordprocessingGroup" xmlns:wpi="http://schemas.microsoft.com/office/word/2010/wordprocessingInk" xmlns:wne="http://schemas.microsoft.com/office/word/2006/wordml" xmlns:wps="http://schemas.microsoft.com/office/word/2010/wordprocessingShape" mc:Ignorable="w14 wp14">
   <w:footnote w:type="separator" w:id="-1">
     <w:p>
       <w:r>
@@ -1940,7 +2995,7 @@
 </file>
 
 <file path=word/numbering.xml><?xml version="1.0" encoding="utf-8"?>
-<w:numbering xmlns:wpc="http://schemas.microsoft.com/office/word/2010/wordprocessingCanvas" xmlns:mc="http://schemas.openxmlformats.org/markup-compatibility/2006" xmlns:o="urn:schemas-microsoft-com:office:office" xmlns:r="http://schemas.openxmlformats.org/officeDocument/2006/relationships" xmlns:m="http://schemas.openxmlformats.org/officeDocument/2006/math" xmlns:v="urn:schemas-microsoft-com:vml" xmlns:wp14="http://schemas.microsoft.com/office/word/2010/wordprocessingDrawing" xmlns:wp="http://schemas.openxmlformats.org/drawingml/2006/wordprocessingDrawing" xmlns:w10="urn:schemas-microsoft-com:office:word" xmlns:w="http://schemas.openxmlformats.org/wordprocessingml/2006/main" xmlns:w14="http://schemas.microsoft.com/office/word/2010/wordml" xmlns:w15="http://schemas.microsoft.com/office/word/2012/wordml" xmlns:wpg="http://schemas.microsoft.com/office/word/2010/wordprocessingGroup" xmlns:wpi="http://schemas.microsoft.com/office/word/2010/wordprocessingInk" xmlns:wne="http://schemas.microsoft.com/office/word/2006/wordml" xmlns:wps="http://schemas.microsoft.com/office/word/2010/wordprocessingShape" mc:Ignorable="w14 w15 wp14">
+<w:numbering xmlns:wpc="http://schemas.microsoft.com/office/word/2010/wordprocessingCanvas" xmlns:mo="http://schemas.microsoft.com/office/mac/office/2008/main" xmlns:mc="http://schemas.openxmlformats.org/markup-compatibility/2006" xmlns:mv="urn:schemas-microsoft-com:mac:vml" xmlns:o="urn:schemas-microsoft-com:office:office" xmlns:r="http://schemas.openxmlformats.org/officeDocument/2006/relationships" xmlns:m="http://schemas.openxmlformats.org/officeDocument/2006/math" xmlns:v="urn:schemas-microsoft-com:vml" xmlns:wp14="http://schemas.microsoft.com/office/word/2010/wordprocessingDrawing" xmlns:wp="http://schemas.openxmlformats.org/drawingml/2006/wordprocessingDrawing" xmlns:w10="urn:schemas-microsoft-com:office:word" xmlns:w="http://schemas.openxmlformats.org/wordprocessingml/2006/main" xmlns:w14="http://schemas.microsoft.com/office/word/2010/wordml" xmlns:wpg="http://schemas.microsoft.com/office/word/2010/wordprocessingGroup" xmlns:wpi="http://schemas.microsoft.com/office/word/2010/wordprocessingInk" xmlns:wne="http://schemas.microsoft.com/office/word/2006/wordml" xmlns:wps="http://schemas.microsoft.com/office/word/2010/wordprocessingShape" mc:Ignorable="w14 wp14">
   <w:abstractNum w:abstractNumId="0">
     <w:nsid w:val="06B62936"/>
     <w:multiLevelType w:val="multilevel"/>
@@ -2091,6 +3146,95 @@
     </w:lvl>
   </w:abstractNum>
   <w:abstractNum w:abstractNumId="1">
+    <w:nsid w:val="3E742493"/>
+    <w:multiLevelType w:val="hybridMultilevel"/>
+    <w:tmpl w:val="0CA8EC96"/>
+    <w:lvl w:ilvl="0" w:tplc="0409000F">
+      <w:start w:val="1"/>
+      <w:numFmt w:val="decimal"/>
+      <w:lvlText w:val="%1."/>
+      <w:lvlJc w:val="left"/>
+      <w:pPr>
+        <w:ind w:left="720" w:hanging="360"/>
+      </w:pPr>
+      <w:rPr>
+        <w:rFonts w:hint="default"/>
+      </w:rPr>
+    </w:lvl>
+    <w:lvl w:ilvl="1" w:tplc="04090019" w:tentative="1">
+      <w:start w:val="1"/>
+      <w:numFmt w:val="lowerLetter"/>
+      <w:lvlText w:val="%2."/>
+      <w:lvlJc w:val="left"/>
+      <w:pPr>
+        <w:ind w:left="1440" w:hanging="360"/>
+      </w:pPr>
+    </w:lvl>
+    <w:lvl w:ilvl="2" w:tplc="0409001B" w:tentative="1">
+      <w:start w:val="1"/>
+      <w:numFmt w:val="lowerRoman"/>
+      <w:lvlText w:val="%3."/>
+      <w:lvlJc w:val="right"/>
+      <w:pPr>
+        <w:ind w:left="2160" w:hanging="180"/>
+      </w:pPr>
+    </w:lvl>
+    <w:lvl w:ilvl="3" w:tplc="0409000F" w:tentative="1">
+      <w:start w:val="1"/>
+      <w:numFmt w:val="decimal"/>
+      <w:lvlText w:val="%4."/>
+      <w:lvlJc w:val="left"/>
+      <w:pPr>
+        <w:ind w:left="2880" w:hanging="360"/>
+      </w:pPr>
+    </w:lvl>
+    <w:lvl w:ilvl="4" w:tplc="04090019" w:tentative="1">
+      <w:start w:val="1"/>
+      <w:numFmt w:val="lowerLetter"/>
+      <w:lvlText w:val="%5."/>
+      <w:lvlJc w:val="left"/>
+      <w:pPr>
+        <w:ind w:left="3600" w:hanging="360"/>
+      </w:pPr>
+    </w:lvl>
+    <w:lvl w:ilvl="5" w:tplc="0409001B" w:tentative="1">
+      <w:start w:val="1"/>
+      <w:numFmt w:val="lowerRoman"/>
+      <w:lvlText w:val="%6."/>
+      <w:lvlJc w:val="right"/>
+      <w:pPr>
+        <w:ind w:left="4320" w:hanging="180"/>
+      </w:pPr>
+    </w:lvl>
+    <w:lvl w:ilvl="6" w:tplc="0409000F" w:tentative="1">
+      <w:start w:val="1"/>
+      <w:numFmt w:val="decimal"/>
+      <w:lvlText w:val="%7."/>
+      <w:lvlJc w:val="left"/>
+      <w:pPr>
+        <w:ind w:left="5040" w:hanging="360"/>
+      </w:pPr>
+    </w:lvl>
+    <w:lvl w:ilvl="7" w:tplc="04090019" w:tentative="1">
+      <w:start w:val="1"/>
+      <w:numFmt w:val="lowerLetter"/>
+      <w:lvlText w:val="%8."/>
+      <w:lvlJc w:val="left"/>
+      <w:pPr>
+        <w:ind w:left="5760" w:hanging="360"/>
+      </w:pPr>
+    </w:lvl>
+    <w:lvl w:ilvl="8" w:tplc="0409001B" w:tentative="1">
+      <w:start w:val="1"/>
+      <w:numFmt w:val="lowerRoman"/>
+      <w:lvlText w:val="%9."/>
+      <w:lvlJc w:val="right"/>
+      <w:pPr>
+        <w:ind w:left="6480" w:hanging="180"/>
+      </w:pPr>
+    </w:lvl>
+  </w:abstractNum>
+  <w:abstractNum w:abstractNumId="2">
     <w:nsid w:val="3F3D4DDF"/>
     <w:multiLevelType w:val="multilevel"/>
     <w:tmpl w:val="2F34354C"/>
@@ -2239,7 +3383,7 @@
       </w:rPr>
     </w:lvl>
   </w:abstractNum>
-  <w:abstractNum w:abstractNumId="2">
+  <w:abstractNum w:abstractNumId="3">
     <w:nsid w:val="4A252AEB"/>
     <w:multiLevelType w:val="hybridMultilevel"/>
     <w:tmpl w:val="5422F460"/>
@@ -2329,19 +3473,22 @@
     </w:lvl>
   </w:abstractNum>
   <w:num w:numId="1">
-    <w:abstractNumId w:val="2"/>
+    <w:abstractNumId w:val="3"/>
   </w:num>
   <w:num w:numId="2">
-    <w:abstractNumId w:val="1"/>
+    <w:abstractNumId w:val="2"/>
   </w:num>
   <w:num w:numId="3">
     <w:abstractNumId w:val="0"/>
+  </w:num>
+  <w:num w:numId="4">
+    <w:abstractNumId w:val="1"/>
   </w:num>
 </w:numbering>
 </file>
 
 <file path=word/styles.xml><?xml version="1.0" encoding="utf-8"?>
-<w:styles xmlns:mc="http://schemas.openxmlformats.org/markup-compatibility/2006" xmlns:r="http://schemas.openxmlformats.org/officeDocument/2006/relationships" xmlns:w="http://schemas.openxmlformats.org/wordprocessingml/2006/main" xmlns:w14="http://schemas.microsoft.com/office/word/2010/wordml" xmlns:w15="http://schemas.microsoft.com/office/word/2012/wordml" mc:Ignorable="w14 w15">
+<w:styles xmlns:mc="http://schemas.openxmlformats.org/markup-compatibility/2006" xmlns:r="http://schemas.openxmlformats.org/officeDocument/2006/relationships" xmlns:w="http://schemas.openxmlformats.org/wordprocessingml/2006/main" xmlns:w14="http://schemas.microsoft.com/office/word/2010/wordml" mc:Ignorable="w14">
   <w:docDefaults>
     <w:rPrDefault>
       <w:rPr>
@@ -2353,369 +3500,600 @@
     </w:rPrDefault>
     <w:pPrDefault/>
   </w:docDefaults>
-  <w:latentStyles w:defLockedState="0" w:defUIPriority="99" w:defSemiHidden="0" w:defUnhideWhenUsed="0" w:defQFormat="0" w:count="371">
-    <w:lsdException w:name="Normal" w:uiPriority="0" w:qFormat="1"/>
-    <w:lsdException w:name="heading 1" w:uiPriority="9" w:qFormat="1"/>
-    <w:lsdException w:name="heading 2" w:semiHidden="1" w:uiPriority="9" w:unhideWhenUsed="1" w:qFormat="1"/>
-    <w:lsdException w:name="heading 3" w:semiHidden="1" w:uiPriority="9" w:unhideWhenUsed="1" w:qFormat="1"/>
-    <w:lsdException w:name="heading 4" w:semiHidden="1" w:uiPriority="9" w:unhideWhenUsed="1" w:qFormat="1"/>
-    <w:lsdException w:name="heading 5" w:semiHidden="1" w:uiPriority="9" w:unhideWhenUsed="1" w:qFormat="1"/>
-    <w:lsdException w:name="heading 6" w:semiHidden="1" w:uiPriority="9" w:unhideWhenUsed="1" w:qFormat="1"/>
-    <w:lsdException w:name="heading 7" w:semiHidden="1" w:uiPriority="9" w:unhideWhenUsed="1" w:qFormat="1"/>
-    <w:lsdException w:name="heading 8" w:semiHidden="1" w:uiPriority="9" w:unhideWhenUsed="1" w:qFormat="1"/>
-    <w:lsdException w:name="heading 9" w:semiHidden="1" w:uiPriority="9" w:unhideWhenUsed="1" w:qFormat="1"/>
-    <w:lsdException w:name="index 1" w:semiHidden="1" w:unhideWhenUsed="1"/>
-    <w:lsdException w:name="index 2" w:semiHidden="1" w:unhideWhenUsed="1"/>
-    <w:lsdException w:name="index 3" w:semiHidden="1" w:unhideWhenUsed="1"/>
-    <w:lsdException w:name="index 4" w:semiHidden="1" w:unhideWhenUsed="1"/>
-    <w:lsdException w:name="index 5" w:semiHidden="1" w:unhideWhenUsed="1"/>
-    <w:lsdException w:name="index 6" w:semiHidden="1" w:unhideWhenUsed="1"/>
-    <w:lsdException w:name="index 7" w:semiHidden="1" w:unhideWhenUsed="1"/>
-    <w:lsdException w:name="index 8" w:semiHidden="1" w:unhideWhenUsed="1"/>
-    <w:lsdException w:name="index 9" w:semiHidden="1" w:unhideWhenUsed="1"/>
-    <w:lsdException w:name="toc 1" w:semiHidden="1" w:uiPriority="39" w:unhideWhenUsed="1"/>
-    <w:lsdException w:name="toc 2" w:semiHidden="1" w:uiPriority="39" w:unhideWhenUsed="1"/>
-    <w:lsdException w:name="toc 3" w:semiHidden="1" w:uiPriority="39" w:unhideWhenUsed="1"/>
-    <w:lsdException w:name="toc 4" w:semiHidden="1" w:uiPriority="39" w:unhideWhenUsed="1"/>
-    <w:lsdException w:name="toc 5" w:semiHidden="1" w:uiPriority="39" w:unhideWhenUsed="1"/>
-    <w:lsdException w:name="toc 6" w:semiHidden="1" w:uiPriority="39" w:unhideWhenUsed="1"/>
-    <w:lsdException w:name="toc 7" w:semiHidden="1" w:uiPriority="39" w:unhideWhenUsed="1"/>
-    <w:lsdException w:name="toc 8" w:semiHidden="1" w:uiPriority="39" w:unhideWhenUsed="1"/>
-    <w:lsdException w:name="toc 9" w:semiHidden="1" w:uiPriority="39" w:unhideWhenUsed="1"/>
-    <w:lsdException w:name="Normal Indent" w:semiHidden="1" w:unhideWhenUsed="1"/>
-    <w:lsdException w:name="footnote text" w:semiHidden="1" w:unhideWhenUsed="1"/>
-    <w:lsdException w:name="annotation text" w:semiHidden="1" w:unhideWhenUsed="1"/>
-    <w:lsdException w:name="header" w:semiHidden="1" w:unhideWhenUsed="1"/>
-    <w:lsdException w:name="footer" w:semiHidden="1" w:unhideWhenUsed="1"/>
-    <w:lsdException w:name="index heading" w:semiHidden="1" w:unhideWhenUsed="1"/>
-    <w:lsdException w:name="caption" w:semiHidden="1" w:uiPriority="35" w:unhideWhenUsed="1" w:qFormat="1"/>
-    <w:lsdException w:name="table of figures" w:semiHidden="1" w:unhideWhenUsed="1"/>
-    <w:lsdException w:name="envelope address" w:semiHidden="1" w:unhideWhenUsed="1"/>
-    <w:lsdException w:name="envelope return" w:semiHidden="1" w:unhideWhenUsed="1"/>
-    <w:lsdException w:name="footnote reference" w:semiHidden="1" w:unhideWhenUsed="1"/>
-    <w:lsdException w:name="annotation reference" w:semiHidden="1" w:unhideWhenUsed="1"/>
-    <w:lsdException w:name="line number" w:semiHidden="1" w:unhideWhenUsed="1"/>
-    <w:lsdException w:name="page number" w:semiHidden="1" w:unhideWhenUsed="1"/>
-    <w:lsdException w:name="endnote reference" w:semiHidden="1" w:unhideWhenUsed="1"/>
-    <w:lsdException w:name="endnote text" w:semiHidden="1" w:unhideWhenUsed="1"/>
-    <w:lsdException w:name="table of authorities" w:semiHidden="1" w:unhideWhenUsed="1"/>
-    <w:lsdException w:name="macro" w:semiHidden="1" w:unhideWhenUsed="1"/>
-    <w:lsdException w:name="toa heading" w:semiHidden="1" w:unhideWhenUsed="1"/>
-    <w:lsdException w:name="List" w:semiHidden="1" w:unhideWhenUsed="1"/>
-    <w:lsdException w:name="List Bullet" w:semiHidden="1" w:unhideWhenUsed="1"/>
-    <w:lsdException w:name="List Number" w:semiHidden="1" w:unhideWhenUsed="1"/>
-    <w:lsdException w:name="List 2" w:semiHidden="1" w:unhideWhenUsed="1"/>
-    <w:lsdException w:name="List 3" w:semiHidden="1" w:unhideWhenUsed="1"/>
-    <w:lsdException w:name="List 4" w:semiHidden="1" w:unhideWhenUsed="1"/>
-    <w:lsdException w:name="List 5" w:semiHidden="1" w:unhideWhenUsed="1"/>
-    <w:lsdException w:name="List Bullet 2" w:semiHidden="1" w:unhideWhenUsed="1"/>
-    <w:lsdException w:name="List Bullet 3" w:semiHidden="1" w:unhideWhenUsed="1"/>
-    <w:lsdException w:name="List Bullet 4" w:semiHidden="1" w:unhideWhenUsed="1"/>
-    <w:lsdException w:name="List Bullet 5" w:semiHidden="1" w:unhideWhenUsed="1"/>
-    <w:lsdException w:name="List Number 2" w:semiHidden="1" w:unhideWhenUsed="1"/>
-    <w:lsdException w:name="List Number 3" w:semiHidden="1" w:unhideWhenUsed="1"/>
-    <w:lsdException w:name="List Number 4" w:semiHidden="1" w:unhideWhenUsed="1"/>
-    <w:lsdException w:name="List Number 5" w:semiHidden="1" w:unhideWhenUsed="1"/>
-    <w:lsdException w:name="Title" w:uiPriority="10" w:qFormat="1"/>
-    <w:lsdException w:name="Closing" w:semiHidden="1" w:unhideWhenUsed="1"/>
-    <w:lsdException w:name="Signature" w:semiHidden="1" w:unhideWhenUsed="1"/>
-    <w:lsdException w:name="Default Paragraph Font" w:semiHidden="1" w:uiPriority="1" w:unhideWhenUsed="1"/>
-    <w:lsdException w:name="Body Text" w:semiHidden="1" w:unhideWhenUsed="1"/>
-    <w:lsdException w:name="Body Text Indent" w:semiHidden="1" w:unhideWhenUsed="1"/>
-    <w:lsdException w:name="List Continue" w:semiHidden="1" w:unhideWhenUsed="1"/>
-    <w:lsdException w:name="List Continue 2" w:semiHidden="1" w:unhideWhenUsed="1"/>
-    <w:lsdException w:name="List Continue 3" w:semiHidden="1" w:unhideWhenUsed="1"/>
-    <w:lsdException w:name="List Continue 4" w:semiHidden="1" w:unhideWhenUsed="1"/>
-    <w:lsdException w:name="List Continue 5" w:semiHidden="1" w:unhideWhenUsed="1"/>
-    <w:lsdException w:name="Message Header" w:semiHidden="1" w:unhideWhenUsed="1"/>
-    <w:lsdException w:name="Subtitle" w:uiPriority="11" w:qFormat="1"/>
-    <w:lsdException w:name="Salutation" w:semiHidden="1" w:unhideWhenUsed="1"/>
-    <w:lsdException w:name="Date" w:semiHidden="1" w:unhideWhenUsed="1"/>
-    <w:lsdException w:name="Body Text First Indent" w:semiHidden="1" w:unhideWhenUsed="1"/>
-    <w:lsdException w:name="Body Text First Indent 2" w:semiHidden="1" w:unhideWhenUsed="1"/>
-    <w:lsdException w:name="Note Heading" w:semiHidden="1" w:unhideWhenUsed="1"/>
-    <w:lsdException w:name="Body Text 2" w:semiHidden="1" w:unhideWhenUsed="1"/>
-    <w:lsdException w:name="Body Text 3" w:semiHidden="1" w:unhideWhenUsed="1"/>
-    <w:lsdException w:name="Body Text Indent 2" w:semiHidden="1" w:unhideWhenUsed="1"/>
-    <w:lsdException w:name="Body Text Indent 3" w:semiHidden="1" w:unhideWhenUsed="1"/>
-    <w:lsdException w:name="Block Text" w:semiHidden="1" w:unhideWhenUsed="1"/>
-    <w:lsdException w:name="Hyperlink" w:semiHidden="1" w:unhideWhenUsed="1"/>
-    <w:lsdException w:name="FollowedHyperlink" w:semiHidden="1" w:unhideWhenUsed="1"/>
-    <w:lsdException w:name="Strong" w:uiPriority="22" w:qFormat="1"/>
-    <w:lsdException w:name="Emphasis" w:uiPriority="20" w:qFormat="1"/>
-    <w:lsdException w:name="Document Map" w:semiHidden="1" w:unhideWhenUsed="1"/>
-    <w:lsdException w:name="Plain Text" w:semiHidden="1" w:unhideWhenUsed="1"/>
-    <w:lsdException w:name="E-mail Signature" w:semiHidden="1" w:unhideWhenUsed="1"/>
-    <w:lsdException w:name="HTML Top of Form" w:semiHidden="1" w:unhideWhenUsed="1"/>
-    <w:lsdException w:name="HTML Bottom of Form" w:semiHidden="1" w:unhideWhenUsed="1"/>
-    <w:lsdException w:name="Normal (Web)" w:semiHidden="1" w:unhideWhenUsed="1"/>
-    <w:lsdException w:name="HTML Acronym" w:semiHidden="1" w:unhideWhenUsed="1"/>
-    <w:lsdException w:name="HTML Address" w:semiHidden="1" w:unhideWhenUsed="1"/>
-    <w:lsdException w:name="HTML Cite" w:semiHidden="1" w:unhideWhenUsed="1"/>
-    <w:lsdException w:name="HTML Code" w:semiHidden="1" w:unhideWhenUsed="1"/>
-    <w:lsdException w:name="HTML Definition" w:semiHidden="1" w:unhideWhenUsed="1"/>
-    <w:lsdException w:name="HTML Keyboard" w:semiHidden="1" w:unhideWhenUsed="1"/>
-    <w:lsdException w:name="HTML Preformatted" w:semiHidden="1" w:unhideWhenUsed="1"/>
-    <w:lsdException w:name="HTML Sample" w:semiHidden="1" w:unhideWhenUsed="1"/>
-    <w:lsdException w:name="HTML Typewriter" w:semiHidden="1" w:unhideWhenUsed="1"/>
-    <w:lsdException w:name="HTML Variable" w:semiHidden="1" w:unhideWhenUsed="1"/>
-    <w:lsdException w:name="Normal Table" w:semiHidden="1" w:unhideWhenUsed="1"/>
-    <w:lsdException w:name="annotation subject" w:semiHidden="1" w:unhideWhenUsed="1"/>
-    <w:lsdException w:name="No List" w:semiHidden="1" w:unhideWhenUsed="1"/>
-    <w:lsdException w:name="Outline List 1" w:semiHidden="1" w:unhideWhenUsed="1"/>
-    <w:lsdException w:name="Outline List 2" w:semiHidden="1" w:unhideWhenUsed="1"/>
-    <w:lsdException w:name="Outline List 3" w:semiHidden="1" w:unhideWhenUsed="1"/>
-    <w:lsdException w:name="Table Simple 1" w:semiHidden="1" w:unhideWhenUsed="1"/>
-    <w:lsdException w:name="Table Simple 2" w:semiHidden="1" w:unhideWhenUsed="1"/>
-    <w:lsdException w:name="Table Simple 3" w:semiHidden="1" w:unhideWhenUsed="1"/>
-    <w:lsdException w:name="Table Classic 1" w:semiHidden="1" w:unhideWhenUsed="1"/>
-    <w:lsdException w:name="Table Classic 2" w:semiHidden="1" w:unhideWhenUsed="1"/>
-    <w:lsdException w:name="Table Classic 3" w:semiHidden="1" w:unhideWhenUsed="1"/>
-    <w:lsdException w:name="Table Classic 4" w:semiHidden="1" w:unhideWhenUsed="1"/>
-    <w:lsdException w:name="Table Colorful 1" w:semiHidden="1" w:unhideWhenUsed="1"/>
-    <w:lsdException w:name="Table Colorful 2" w:semiHidden="1" w:unhideWhenUsed="1"/>
-    <w:lsdException w:name="Table Colorful 3" w:semiHidden="1" w:unhideWhenUsed="1"/>
-    <w:lsdException w:name="Table Columns 1" w:semiHidden="1" w:unhideWhenUsed="1"/>
-    <w:lsdException w:name="Table Columns 2" w:semiHidden="1" w:unhideWhenUsed="1"/>
-    <w:lsdException w:name="Table Columns 3" w:semiHidden="1" w:unhideWhenUsed="1"/>
-    <w:lsdException w:name="Table Columns 4" w:semiHidden="1" w:unhideWhenUsed="1"/>
-    <w:lsdException w:name="Table Columns 5" w:semiHidden="1" w:unhideWhenUsed="1"/>
-    <w:lsdException w:name="Table Grid 1" w:semiHidden="1" w:unhideWhenUsed="1"/>
-    <w:lsdException w:name="Table Grid 2" w:semiHidden="1" w:unhideWhenUsed="1"/>
-    <w:lsdException w:name="Table Grid 3" w:semiHidden="1" w:unhideWhenUsed="1"/>
-    <w:lsdException w:name="Table Grid 4" w:semiHidden="1" w:unhideWhenUsed="1"/>
-    <w:lsdException w:name="Table Grid 5" w:semiHidden="1" w:unhideWhenUsed="1"/>
-    <w:lsdException w:name="Table Grid 6" w:semiHidden="1" w:unhideWhenUsed="1"/>
-    <w:lsdException w:name="Table Grid 7" w:semiHidden="1" w:unhideWhenUsed="1"/>
-    <w:lsdException w:name="Table Grid 8" w:semiHidden="1" w:unhideWhenUsed="1"/>
-    <w:lsdException w:name="Table List 1" w:semiHidden="1" w:unhideWhenUsed="1"/>
-    <w:lsdException w:name="Table List 2" w:semiHidden="1" w:unhideWhenUsed="1"/>
-    <w:lsdException w:name="Table List 3" w:semiHidden="1" w:unhideWhenUsed="1"/>
-    <w:lsdException w:name="Table List 4" w:semiHidden="1" w:unhideWhenUsed="1"/>
-    <w:lsdException w:name="Table List 5" w:semiHidden="1" w:unhideWhenUsed="1"/>
-    <w:lsdException w:name="Table List 6" w:semiHidden="1" w:unhideWhenUsed="1"/>
-    <w:lsdException w:name="Table List 7" w:semiHidden="1" w:unhideWhenUsed="1"/>
-    <w:lsdException w:name="Table List 8" w:semiHidden="1" w:unhideWhenUsed="1"/>
-    <w:lsdException w:name="Table 3D effects 1" w:semiHidden="1" w:unhideWhenUsed="1"/>
-    <w:lsdException w:name="Table 3D effects 2" w:semiHidden="1" w:unhideWhenUsed="1"/>
-    <w:lsdException w:name="Table 3D effects 3" w:semiHidden="1" w:unhideWhenUsed="1"/>
-    <w:lsdException w:name="Table Contemporary" w:semiHidden="1" w:unhideWhenUsed="1"/>
-    <w:lsdException w:name="Table Elegant" w:semiHidden="1" w:unhideWhenUsed="1"/>
-    <w:lsdException w:name="Table Professional" w:semiHidden="1" w:unhideWhenUsed="1"/>
-    <w:lsdException w:name="Table Subtle 1" w:semiHidden="1" w:unhideWhenUsed="1"/>
-    <w:lsdException w:name="Table Subtle 2" w:semiHidden="1" w:unhideWhenUsed="1"/>
-    <w:lsdException w:name="Table Web 1" w:semiHidden="1" w:unhideWhenUsed="1"/>
-    <w:lsdException w:name="Table Web 2" w:semiHidden="1" w:unhideWhenUsed="1"/>
-    <w:lsdException w:name="Table Web 3" w:semiHidden="1" w:unhideWhenUsed="1"/>
-    <w:lsdException w:name="Balloon Text" w:semiHidden="1" w:unhideWhenUsed="1"/>
-    <w:lsdException w:name="Table Grid" w:uiPriority="59"/>
-    <w:lsdException w:name="Table Theme" w:semiHidden="1" w:unhideWhenUsed="1"/>
-    <w:lsdException w:name="Placeholder Text" w:semiHidden="1"/>
-    <w:lsdException w:name="No Spacing" w:uiPriority="1" w:qFormat="1"/>
-    <w:lsdException w:name="Light Shading" w:uiPriority="60"/>
-    <w:lsdException w:name="Light List" w:uiPriority="61"/>
-    <w:lsdException w:name="Light Grid" w:uiPriority="62"/>
-    <w:lsdException w:name="Medium Shading 1" w:uiPriority="63"/>
-    <w:lsdException w:name="Medium Shading 2" w:uiPriority="64"/>
-    <w:lsdException w:name="Medium List 1" w:uiPriority="65"/>
-    <w:lsdException w:name="Medium List 2" w:uiPriority="66"/>
-    <w:lsdException w:name="Medium Grid 1" w:uiPriority="67"/>
-    <w:lsdException w:name="Medium Grid 2" w:uiPriority="68"/>
-    <w:lsdException w:name="Medium Grid 3" w:uiPriority="69"/>
-    <w:lsdException w:name="Dark List" w:uiPriority="70"/>
-    <w:lsdException w:name="Colorful Shading" w:uiPriority="71"/>
-    <w:lsdException w:name="Colorful List" w:uiPriority="72"/>
-    <w:lsdException w:name="Colorful Grid" w:uiPriority="73"/>
-    <w:lsdException w:name="Light Shading Accent 1" w:uiPriority="60"/>
-    <w:lsdException w:name="Light List Accent 1" w:uiPriority="61"/>
-    <w:lsdException w:name="Light Grid Accent 1" w:uiPriority="62"/>
-    <w:lsdException w:name="Medium Shading 1 Accent 1" w:uiPriority="63"/>
-    <w:lsdException w:name="Medium Shading 2 Accent 1" w:uiPriority="64"/>
-    <w:lsdException w:name="Medium List 1 Accent 1" w:uiPriority="65"/>
-    <w:lsdException w:name="Revision" w:semiHidden="1"/>
-    <w:lsdException w:name="List Paragraph" w:uiPriority="34" w:qFormat="1"/>
-    <w:lsdException w:name="Quote" w:uiPriority="29" w:qFormat="1"/>
-    <w:lsdException w:name="Intense Quote" w:uiPriority="30" w:qFormat="1"/>
-    <w:lsdException w:name="Medium List 2 Accent 1" w:uiPriority="66"/>
-    <w:lsdException w:name="Medium Grid 1 Accent 1" w:uiPriority="67"/>
-    <w:lsdException w:name="Medium Grid 2 Accent 1" w:uiPriority="68"/>
-    <w:lsdException w:name="Medium Grid 3 Accent 1" w:uiPriority="69"/>
-    <w:lsdException w:name="Dark List Accent 1" w:uiPriority="70"/>
-    <w:lsdException w:name="Colorful Shading Accent 1" w:uiPriority="71"/>
-    <w:lsdException w:name="Colorful List Accent 1" w:uiPriority="72"/>
-    <w:lsdException w:name="Colorful Grid Accent 1" w:uiPriority="73"/>
-    <w:lsdException w:name="Light Shading Accent 2" w:uiPriority="60"/>
-    <w:lsdException w:name="Light List Accent 2" w:uiPriority="61"/>
-    <w:lsdException w:name="Light Grid Accent 2" w:uiPriority="62"/>
-    <w:lsdException w:name="Medium Shading 1 Accent 2" w:uiPriority="63"/>
-    <w:lsdException w:name="Medium Shading 2 Accent 2" w:uiPriority="64"/>
-    <w:lsdException w:name="Medium List 1 Accent 2" w:uiPriority="65"/>
-    <w:lsdException w:name="Medium List 2 Accent 2" w:uiPriority="66"/>
-    <w:lsdException w:name="Medium Grid 1 Accent 2" w:uiPriority="67"/>
-    <w:lsdException w:name="Medium Grid 2 Accent 2" w:uiPriority="68"/>
-    <w:lsdException w:name="Medium Grid 3 Accent 2" w:uiPriority="69"/>
-    <w:lsdException w:name="Dark List Accent 2" w:uiPriority="70"/>
-    <w:lsdException w:name="Colorful Shading Accent 2" w:uiPriority="71"/>
-    <w:lsdException w:name="Colorful List Accent 2" w:uiPriority="72"/>
-    <w:lsdException w:name="Colorful Grid Accent 2" w:uiPriority="73"/>
-    <w:lsdException w:name="Light Shading Accent 3" w:uiPriority="60"/>
-    <w:lsdException w:name="Light List Accent 3" w:uiPriority="61"/>
-    <w:lsdException w:name="Light Grid Accent 3" w:uiPriority="62"/>
-    <w:lsdException w:name="Medium Shading 1 Accent 3" w:uiPriority="63"/>
-    <w:lsdException w:name="Medium Shading 2 Accent 3" w:uiPriority="64"/>
-    <w:lsdException w:name="Medium List 1 Accent 3" w:uiPriority="65"/>
-    <w:lsdException w:name="Medium List 2 Accent 3" w:uiPriority="66"/>
-    <w:lsdException w:name="Medium Grid 1 Accent 3" w:uiPriority="67"/>
-    <w:lsdException w:name="Medium Grid 2 Accent 3" w:uiPriority="68"/>
-    <w:lsdException w:name="Medium Grid 3 Accent 3" w:uiPriority="69"/>
-    <w:lsdException w:name="Dark List Accent 3" w:uiPriority="70"/>
-    <w:lsdException w:name="Colorful Shading Accent 3" w:uiPriority="71"/>
-    <w:lsdException w:name="Colorful List Accent 3" w:uiPriority="72"/>
-    <w:lsdException w:name="Colorful Grid Accent 3" w:uiPriority="73"/>
-    <w:lsdException w:name="Light Shading Accent 4" w:uiPriority="60"/>
-    <w:lsdException w:name="Light List Accent 4" w:uiPriority="61"/>
-    <w:lsdException w:name="Light Grid Accent 4" w:uiPriority="62"/>
-    <w:lsdException w:name="Medium Shading 1 Accent 4" w:uiPriority="63"/>
-    <w:lsdException w:name="Medium Shading 2 Accent 4" w:uiPriority="64"/>
-    <w:lsdException w:name="Medium List 1 Accent 4" w:uiPriority="65"/>
-    <w:lsdException w:name="Medium List 2 Accent 4" w:uiPriority="66"/>
-    <w:lsdException w:name="Medium Grid 1 Accent 4" w:uiPriority="67"/>
-    <w:lsdException w:name="Medium Grid 2 Accent 4" w:uiPriority="68"/>
-    <w:lsdException w:name="Medium Grid 3 Accent 4" w:uiPriority="69"/>
-    <w:lsdException w:name="Dark List Accent 4" w:uiPriority="70"/>
-    <w:lsdException w:name="Colorful Shading Accent 4" w:uiPriority="71"/>
-    <w:lsdException w:name="Colorful List Accent 4" w:uiPriority="72"/>
-    <w:lsdException w:name="Colorful Grid Accent 4" w:uiPriority="73"/>
-    <w:lsdException w:name="Light Shading Accent 5" w:uiPriority="60"/>
-    <w:lsdException w:name="Light List Accent 5" w:uiPriority="61"/>
-    <w:lsdException w:name="Light Grid Accent 5" w:uiPriority="62"/>
-    <w:lsdException w:name="Medium Shading 1 Accent 5" w:uiPriority="63"/>
-    <w:lsdException w:name="Medium Shading 2 Accent 5" w:uiPriority="64"/>
-    <w:lsdException w:name="Medium List 1 Accent 5" w:uiPriority="65"/>
-    <w:lsdException w:name="Medium List 2 Accent 5" w:uiPriority="66"/>
-    <w:lsdException w:name="Medium Grid 1 Accent 5" w:uiPriority="67"/>
-    <w:lsdException w:name="Medium Grid 2 Accent 5" w:uiPriority="68"/>
-    <w:lsdException w:name="Medium Grid 3 Accent 5" w:uiPriority="69"/>
-    <w:lsdException w:name="Dark List Accent 5" w:uiPriority="70"/>
-    <w:lsdException w:name="Colorful Shading Accent 5" w:uiPriority="71"/>
-    <w:lsdException w:name="Colorful List Accent 5" w:uiPriority="72"/>
-    <w:lsdException w:name="Colorful Grid Accent 5" w:uiPriority="73"/>
-    <w:lsdException w:name="Light Shading Accent 6" w:uiPriority="60"/>
-    <w:lsdException w:name="Light List Accent 6" w:uiPriority="61"/>
-    <w:lsdException w:name="Light Grid Accent 6" w:uiPriority="62"/>
-    <w:lsdException w:name="Medium Shading 1 Accent 6" w:uiPriority="63"/>
-    <w:lsdException w:name="Medium Shading 2 Accent 6" w:uiPriority="64"/>
-    <w:lsdException w:name="Medium List 1 Accent 6" w:uiPriority="65"/>
-    <w:lsdException w:name="Medium List 2 Accent 6" w:uiPriority="66"/>
-    <w:lsdException w:name="Medium Grid 1 Accent 6" w:uiPriority="67"/>
-    <w:lsdException w:name="Medium Grid 2 Accent 6" w:uiPriority="68"/>
-    <w:lsdException w:name="Medium Grid 3 Accent 6" w:uiPriority="69"/>
-    <w:lsdException w:name="Dark List Accent 6" w:uiPriority="70"/>
-    <w:lsdException w:name="Colorful Shading Accent 6" w:uiPriority="71"/>
-    <w:lsdException w:name="Colorful List Accent 6" w:uiPriority="72"/>
-    <w:lsdException w:name="Colorful Grid Accent 6" w:uiPriority="73"/>
-    <w:lsdException w:name="Subtle Emphasis" w:uiPriority="19" w:qFormat="1"/>
-    <w:lsdException w:name="Intense Emphasis" w:uiPriority="21" w:qFormat="1"/>
-    <w:lsdException w:name="Subtle Reference" w:uiPriority="31" w:qFormat="1"/>
-    <w:lsdException w:name="Intense Reference" w:uiPriority="32" w:qFormat="1"/>
-    <w:lsdException w:name="Book Title" w:uiPriority="33" w:qFormat="1"/>
-    <w:lsdException w:name="Bibliography" w:semiHidden="1" w:uiPriority="37" w:unhideWhenUsed="1"/>
-    <w:lsdException w:name="TOC Heading" w:semiHidden="1" w:uiPriority="39" w:unhideWhenUsed="1" w:qFormat="1"/>
-    <w:lsdException w:name="Grid Table 4" w:uiPriority="49"/>
-    <w:lsdException w:name="Grid Table 5 Dark" w:uiPriority="50"/>
-    <w:lsdException w:name="Grid Table 6 Colorful" w:uiPriority="51"/>
-    <w:lsdException w:name="Grid Table 7 Colorful" w:uiPriority="52"/>
-    <w:lsdException w:name="Grid Table 1 Light Accent 1" w:uiPriority="46"/>
-    <w:lsdException w:name="Grid Table 2 Accent 1" w:uiPriority="47"/>
-    <w:lsdException w:name="Grid Table 3 Accent 1" w:uiPriority="48"/>
-    <w:lsdException w:name="Grid Table 4 Accent 1" w:uiPriority="49"/>
-    <w:lsdException w:name="Grid Table 5 Dark Accent 1" w:uiPriority="50"/>
-    <w:lsdException w:name="Grid Table 6 Colorful Accent 1" w:uiPriority="51"/>
-    <w:lsdException w:name="Grid Table 7 Colorful Accent 1" w:uiPriority="52"/>
-    <w:lsdException w:name="Grid Table 1 Light Accent 2" w:uiPriority="46"/>
-    <w:lsdException w:name="Grid Table 2 Accent 2" w:uiPriority="47"/>
-    <w:lsdException w:name="Grid Table 3 Accent 2" w:uiPriority="48"/>
-    <w:lsdException w:name="Grid Table 4 Accent 2" w:uiPriority="49"/>
-    <w:lsdException w:name="Grid Table 5 Dark Accent 2" w:uiPriority="50"/>
-    <w:lsdException w:name="Grid Table 6 Colorful Accent 2" w:uiPriority="51"/>
-    <w:lsdException w:name="Grid Table 7 Colorful Accent 2" w:uiPriority="52"/>
-    <w:lsdException w:name="Grid Table 1 Light Accent 3" w:uiPriority="46"/>
-    <w:lsdException w:name="Grid Table 2 Accent 3" w:uiPriority="47"/>
-    <w:lsdException w:name="Grid Table 3 Accent 3" w:uiPriority="48"/>
-    <w:lsdException w:name="Grid Table 4 Accent 3" w:uiPriority="49"/>
-    <w:lsdException w:name="Grid Table 5 Dark Accent 3" w:uiPriority="50"/>
-    <w:lsdException w:name="Grid Table 6 Colorful Accent 3" w:uiPriority="51"/>
-    <w:lsdException w:name="Grid Table 7 Colorful Accent 3" w:uiPriority="52"/>
-    <w:lsdException w:name="Grid Table 1 Light Accent 4" w:uiPriority="46"/>
-    <w:lsdException w:name="Grid Table 2 Accent 4" w:uiPriority="47"/>
-    <w:lsdException w:name="Grid Table 3 Accent 4" w:uiPriority="48"/>
-    <w:lsdException w:name="Grid Table 4 Accent 4" w:uiPriority="49"/>
-    <w:lsdException w:name="Grid Table 5 Dark Accent 4" w:uiPriority="50"/>
-    <w:lsdException w:name="Grid Table 6 Colorful Accent 4" w:uiPriority="51"/>
-    <w:lsdException w:name="Grid Table 7 Colorful Accent 4" w:uiPriority="52"/>
-    <w:lsdException w:name="Grid Table 1 Light Accent 5" w:uiPriority="46"/>
-    <w:lsdException w:name="Grid Table 2 Accent 5" w:uiPriority="47"/>
-    <w:lsdException w:name="Grid Table 3 Accent 5" w:uiPriority="48"/>
-    <w:lsdException w:name="Grid Table 4 Accent 5" w:uiPriority="49"/>
-    <w:lsdException w:name="Grid Table 5 Dark Accent 5" w:uiPriority="50"/>
-    <w:lsdException w:name="Grid Table 6 Colorful Accent 5" w:uiPriority="51"/>
-    <w:lsdException w:name="Grid Table 7 Colorful Accent 5" w:uiPriority="52"/>
-    <w:lsdException w:name="Grid Table 1 Light Accent 6" w:uiPriority="46"/>
-    <w:lsdException w:name="Grid Table 2 Accent 6" w:uiPriority="47"/>
-    <w:lsdException w:name="Grid Table 3 Accent 6" w:uiPriority="48"/>
-    <w:lsdException w:name="Grid Table 4 Accent 6" w:uiPriority="49"/>
-    <w:lsdException w:name="Grid Table 5 Dark Accent 6" w:uiPriority="50"/>
-    <w:lsdException w:name="Grid Table 6 Colorful Accent 6" w:uiPriority="51"/>
-    <w:lsdException w:name="Grid Table 7 Colorful Accent 6" w:uiPriority="52"/>
-    <w:lsdException w:name="List Table 1 Light" w:uiPriority="46"/>
-    <w:lsdException w:name="List Table 2" w:uiPriority="47"/>
-    <w:lsdException w:name="List Table 3" w:uiPriority="48"/>
-    <w:lsdException w:name="List Table 4" w:uiPriority="49"/>
-    <w:lsdException w:name="List Table 5 Dark" w:uiPriority="50"/>
-    <w:lsdException w:name="List Table 6 Colorful" w:uiPriority="51"/>
-    <w:lsdException w:name="List Table 7 Colorful" w:uiPriority="52"/>
-    <w:lsdException w:name="List Table 1 Light Accent 1" w:uiPriority="46"/>
-    <w:lsdException w:name="List Table 2 Accent 1" w:uiPriority="47"/>
-    <w:lsdException w:name="List Table 3 Accent 1" w:uiPriority="48"/>
-    <w:lsdException w:name="List Table 4 Accent 1" w:uiPriority="49"/>
-    <w:lsdException w:name="List Table 5 Dark Accent 1" w:uiPriority="50"/>
-    <w:lsdException w:name="List Table 6 Colorful Accent 1" w:uiPriority="51"/>
-    <w:lsdException w:name="List Table 7 Colorful Accent 1" w:uiPriority="52"/>
-    <w:lsdException w:name="List Table 1 Light Accent 2" w:uiPriority="46"/>
-    <w:lsdException w:name="List Table 2 Accent 2" w:uiPriority="47"/>
-    <w:lsdException w:name="List Table 3 Accent 2" w:uiPriority="48"/>
-    <w:lsdException w:name="List Table 4 Accent 2" w:uiPriority="49"/>
-    <w:lsdException w:name="List Table 5 Dark Accent 2" w:uiPriority="50"/>
-    <w:lsdException w:name="List Table 6 Colorful Accent 2" w:uiPriority="51"/>
-    <w:lsdException w:name="List Table 7 Colorful Accent 2" w:uiPriority="52"/>
-    <w:lsdException w:name="List Table 1 Light Accent 3" w:uiPriority="46"/>
-    <w:lsdException w:name="List Table 2 Accent 3" w:uiPriority="47"/>
-    <w:lsdException w:name="List Table 3 Accent 3" w:uiPriority="48"/>
-    <w:lsdException w:name="List Table 4 Accent 3" w:uiPriority="49"/>
-    <w:lsdException w:name="List Table 5 Dark Accent 3" w:uiPriority="50"/>
-    <w:lsdException w:name="List Table 6 Colorful Accent 3" w:uiPriority="51"/>
-    <w:lsdException w:name="List Table 7 Colorful Accent 3" w:uiPriority="52"/>
-    <w:lsdException w:name="List Table 1 Light Accent 4" w:uiPriority="46"/>
-    <w:lsdException w:name="List Table 2 Accent 4" w:uiPriority="47"/>
-    <w:lsdException w:name="List Table 3 Accent 4" w:uiPriority="48"/>
-    <w:lsdException w:name="List Table 4 Accent 4" w:uiPriority="49"/>
-    <w:lsdException w:name="List Table 5 Dark Accent 4" w:uiPriority="50"/>
-    <w:lsdException w:name="List Table 6 Colorful Accent 4" w:uiPriority="51"/>
-    <w:lsdException w:name="List Table 7 Colorful Accent 4" w:uiPriority="52"/>
-    <w:lsdException w:name="List Table 1 Light Accent 5" w:uiPriority="46"/>
-    <w:lsdException w:name="List Table 2 Accent 5" w:uiPriority="47"/>
-    <w:lsdException w:name="List Table 3 Accent 5" w:uiPriority="48"/>
-    <w:lsdException w:name="List Table 4 Accent 5" w:uiPriority="49"/>
-    <w:lsdException w:name="List Table 5 Dark Accent 5" w:uiPriority="50"/>
-    <w:lsdException w:name="List Table 6 Colorful Accent 5" w:uiPriority="51"/>
-    <w:lsdException w:name="List Table 7 Colorful Accent 5" w:uiPriority="52"/>
-    <w:lsdException w:name="List Table 1 Light Accent 6" w:uiPriority="46"/>
-    <w:lsdException w:name="List Table 2 Accent 6" w:uiPriority="47"/>
-    <w:lsdException w:name="List Table 3 Accent 6" w:uiPriority="48"/>
-    <w:lsdException w:name="List Table 4 Accent 6" w:uiPriority="49"/>
-    <w:lsdException w:name="List Table 5 Dark Accent 6" w:uiPriority="50"/>
-    <w:lsdException w:name="List Table 6 Colorful Accent 6" w:uiPriority="51"/>
-    <w:lsdException w:name="List Table 7 Colorful Accent 6" w:uiPriority="52"/>
+  <w:latentStyles w:defLockedState="0" w:defUIPriority="99" w:defSemiHidden="1" w:defUnhideWhenUsed="1" w:defQFormat="0" w:count="276">
+    <w:lsdException w:name="Normal" w:semiHidden="0" w:uiPriority="0" w:unhideWhenUsed="0" w:qFormat="1"/>
+    <w:lsdException w:name="heading 1" w:semiHidden="0" w:uiPriority="9" w:unhideWhenUsed="0" w:qFormat="1"/>
+    <w:lsdException w:name="heading 2" w:uiPriority="9" w:qFormat="1"/>
+    <w:lsdException w:name="heading 3" w:uiPriority="9" w:qFormat="1"/>
+    <w:lsdException w:name="heading 4" w:uiPriority="9" w:qFormat="1"/>
+    <w:lsdException w:name="heading 5" w:uiPriority="9" w:qFormat="1"/>
+    <w:lsdException w:name="heading 6" w:uiPriority="9" w:qFormat="1"/>
+    <w:lsdException w:name="heading 7" w:uiPriority="9" w:qFormat="1"/>
+    <w:lsdException w:name="heading 8" w:uiPriority="9" w:qFormat="1"/>
+    <w:lsdException w:name="heading 9" w:uiPriority="9" w:qFormat="1"/>
+    <w:lsdException w:name="toc 1" w:uiPriority="39"/>
+    <w:lsdException w:name="toc 2" w:uiPriority="39"/>
+    <w:lsdException w:name="toc 3" w:uiPriority="39"/>
+    <w:lsdException w:name="toc 4" w:uiPriority="39"/>
+    <w:lsdException w:name="toc 5" w:uiPriority="39"/>
+    <w:lsdException w:name="toc 6" w:uiPriority="39"/>
+    <w:lsdException w:name="toc 7" w:uiPriority="39"/>
+    <w:lsdException w:name="toc 8" w:uiPriority="39"/>
+    <w:lsdException w:name="toc 9" w:uiPriority="39"/>
+    <w:lsdException w:name="caption" w:uiPriority="35" w:qFormat="1"/>
+    <w:lsdException w:name="Title" w:semiHidden="0" w:uiPriority="10" w:unhideWhenUsed="0" w:qFormat="1"/>
+    <w:lsdException w:name="Default Paragraph Font" w:uiPriority="1"/>
+    <w:lsdException w:name="Subtitle" w:semiHidden="0" w:uiPriority="11" w:unhideWhenUsed="0" w:qFormat="1"/>
+    <w:lsdException w:name="Strong" w:semiHidden="0" w:uiPriority="22" w:unhideWhenUsed="0" w:qFormat="1"/>
+    <w:lsdException w:name="Emphasis" w:semiHidden="0" w:uiPriority="20" w:unhideWhenUsed="0" w:qFormat="1"/>
+    <w:lsdException w:name="Table Grid" w:semiHidden="0" w:uiPriority="59" w:unhideWhenUsed="0"/>
+    <w:lsdException w:name="Note Level 1" w:semiHidden="0" w:unhideWhenUsed="0"/>
+    <w:lsdException w:name="Note Level 2" w:semiHidden="0" w:unhideWhenUsed="0"/>
+    <w:lsdException w:name="Note Level 3" w:semiHidden="0" w:unhideWhenUsed="0"/>
+    <w:lsdException w:name="Note Level 4" w:semiHidden="0" w:unhideWhenUsed="0"/>
+    <w:lsdException w:name="Note Level 5" w:semiHidden="0" w:unhideWhenUsed="0"/>
+    <w:lsdException w:name="Note Level 6" w:semiHidden="0" w:unhideWhenUsed="0"/>
+    <w:lsdException w:name="Note Level 7" w:semiHidden="0" w:unhideWhenUsed="0"/>
+    <w:lsdException w:name="Note Level 8" w:semiHidden="0" w:unhideWhenUsed="0"/>
+    <w:lsdException w:name="Note Level 9" w:semiHidden="0" w:unhideWhenUsed="0"/>
+    <w:lsdException w:name="Placeholder Text" w:unhideWhenUsed="0"/>
+    <w:lsdException w:name="No Spacing" w:semiHidden="0" w:uiPriority="1" w:unhideWhenUsed="0" w:qFormat="1"/>
+    <w:lsdException w:name="Light Shading" w:semiHidden="0" w:uiPriority="60" w:unhideWhenUsed="0"/>
+    <w:lsdException w:name="Light List" w:semiHidden="0" w:uiPriority="61" w:unhideWhenUsed="0"/>
+    <w:lsdException w:name="Light Grid" w:semiHidden="0" w:uiPriority="62" w:unhideWhenUsed="0"/>
+    <w:lsdException w:name="Medium Shading 1" w:semiHidden="0" w:uiPriority="63" w:unhideWhenUsed="0"/>
+    <w:lsdException w:name="Medium Shading 2" w:semiHidden="0" w:uiPriority="64" w:unhideWhenUsed="0"/>
+    <w:lsdException w:name="Medium List 1" w:semiHidden="0" w:uiPriority="65" w:unhideWhenUsed="0"/>
+    <w:lsdException w:name="Medium List 2" w:semiHidden="0" w:uiPriority="66" w:unhideWhenUsed="0"/>
+    <w:lsdException w:name="Medium Grid 1" w:semiHidden="0" w:uiPriority="67" w:unhideWhenUsed="0"/>
+    <w:lsdException w:name="Medium Grid 2" w:semiHidden="0" w:uiPriority="68" w:unhideWhenUsed="0"/>
+    <w:lsdException w:name="Medium Grid 3" w:semiHidden="0" w:uiPriority="69" w:unhideWhenUsed="0"/>
+    <w:lsdException w:name="Dark List" w:semiHidden="0" w:uiPriority="70" w:unhideWhenUsed="0"/>
+    <w:lsdException w:name="Colorful Shading" w:semiHidden="0" w:uiPriority="71" w:unhideWhenUsed="0"/>
+    <w:lsdException w:name="Colorful List" w:semiHidden="0" w:uiPriority="72" w:unhideWhenUsed="0"/>
+    <w:lsdException w:name="Colorful Grid" w:semiHidden="0" w:uiPriority="73" w:unhideWhenUsed="0"/>
+    <w:lsdException w:name="Light Shading Accent 1" w:semiHidden="0" w:uiPriority="60" w:unhideWhenUsed="0"/>
+    <w:lsdException w:name="Light List Accent 1" w:semiHidden="0" w:uiPriority="61" w:unhideWhenUsed="0"/>
+    <w:lsdException w:name="Light Grid Accent 1" w:semiHidden="0" w:uiPriority="62" w:unhideWhenUsed="0"/>
+    <w:lsdException w:name="Medium Shading 1 Accent 1" w:semiHidden="0" w:uiPriority="63" w:unhideWhenUsed="0"/>
+    <w:lsdException w:name="Medium Shading 2 Accent 1" w:semiHidden="0" w:uiPriority="64" w:unhideWhenUsed="0"/>
+    <w:lsdException w:name="Medium List 1 Accent 1" w:semiHidden="0" w:uiPriority="65" w:unhideWhenUsed="0"/>
+    <w:lsdException w:name="Revision" w:unhideWhenUsed="0"/>
+    <w:lsdException w:name="List Paragraph" w:semiHidden="0" w:uiPriority="34" w:unhideWhenUsed="0" w:qFormat="1"/>
+    <w:lsdException w:name="Quote" w:semiHidden="0" w:uiPriority="29" w:unhideWhenUsed="0" w:qFormat="1"/>
+    <w:lsdException w:name="Intense Quote" w:semiHidden="0" w:uiPriority="30" w:unhideWhenUsed="0" w:qFormat="1"/>
+    <w:lsdException w:name="Medium List 2 Accent 1" w:semiHidden="0" w:uiPriority="66" w:unhideWhenUsed="0"/>
+    <w:lsdException w:name="Medium Grid 1 Accent 1" w:semiHidden="0" w:uiPriority="67" w:unhideWhenUsed="0"/>
+    <w:lsdException w:name="Medium Grid 2 Accent 1" w:semiHidden="0" w:uiPriority="68" w:unhideWhenUsed="0"/>
+    <w:lsdException w:name="Medium Grid 3 Accent 1" w:semiHidden="0" w:uiPriority="69" w:unhideWhenUsed="0"/>
+    <w:lsdException w:name="Dark List Accent 1" w:semiHidden="0" w:uiPriority="70" w:unhideWhenUsed="0"/>
+    <w:lsdException w:name="Colorful Shading Accent 1" w:semiHidden="0" w:uiPriority="71" w:unhideWhenUsed="0"/>
+    <w:lsdException w:name="Colorful List Accent 1" w:semiHidden="0" w:uiPriority="72" w:unhideWhenUsed="0"/>
+    <w:lsdException w:name="Colorful Grid Accent 1" w:semiHidden="0" w:uiPriority="73" w:unhideWhenUsed="0"/>
+    <w:lsdException w:name="Light Shading Accent 2" w:semiHidden="0" w:uiPriority="60" w:unhideWhenUsed="0"/>
+    <w:lsdException w:name="Light List Accent 2" w:semiHidden="0" w:uiPriority="61" w:unhideWhenUsed="0"/>
+    <w:lsdException w:name="Light Grid Accent 2" w:semiHidden="0" w:uiPriority="62" w:unhideWhenUsed="0"/>
+    <w:lsdException w:name="Medium Shading 1 Accent 2" w:semiHidden="0" w:uiPriority="63" w:unhideWhenUsed="0"/>
+    <w:lsdException w:name="Medium Shading 2 Accent 2" w:semiHidden="0" w:uiPriority="64" w:unhideWhenUsed="0"/>
+    <w:lsdException w:name="Medium List 1 Accent 2" w:semiHidden="0" w:uiPriority="65" w:unhideWhenUsed="0"/>
+    <w:lsdException w:name="Medium List 2 Accent 2" w:semiHidden="0" w:uiPriority="66" w:unhideWhenUsed="0"/>
+    <w:lsdException w:name="Medium Grid 1 Accent 2" w:semiHidden="0" w:uiPriority="67" w:unhideWhenUsed="0"/>
+    <w:lsdException w:name="Medium Grid 2 Accent 2" w:semiHidden="0" w:uiPriority="68" w:unhideWhenUsed="0"/>
+    <w:lsdException w:name="Medium Grid 3 Accent 2" w:semiHidden="0" w:uiPriority="69" w:unhideWhenUsed="0"/>
+    <w:lsdException w:name="Dark List Accent 2" w:semiHidden="0" w:uiPriority="70" w:unhideWhenUsed="0"/>
+    <w:lsdException w:name="Colorful Shading Accent 2" w:semiHidden="0" w:uiPriority="71" w:unhideWhenUsed="0"/>
+    <w:lsdException w:name="Colorful List Accent 2" w:semiHidden="0" w:uiPriority="72" w:unhideWhenUsed="0"/>
+    <w:lsdException w:name="Colorful Grid Accent 2" w:semiHidden="0" w:uiPriority="73" w:unhideWhenUsed="0"/>
+    <w:lsdException w:name="Light Shading Accent 3" w:semiHidden="0" w:uiPriority="60" w:unhideWhenUsed="0"/>
+    <w:lsdException w:name="Light List Accent 3" w:semiHidden="0" w:uiPriority="61" w:unhideWhenUsed="0"/>
+    <w:lsdException w:name="Light Grid Accent 3" w:semiHidden="0" w:uiPriority="62" w:unhideWhenUsed="0"/>
+    <w:lsdException w:name="Medium Shading 1 Accent 3" w:semiHidden="0" w:uiPriority="63" w:unhideWhenUsed="0"/>
+    <w:lsdException w:name="Medium Shading 2 Accent 3" w:semiHidden="0" w:uiPriority="64" w:unhideWhenUsed="0"/>
+    <w:lsdException w:name="Medium List 1 Accent 3" w:semiHidden="0" w:uiPriority="65" w:unhideWhenUsed="0"/>
+    <w:lsdException w:name="Medium List 2 Accent 3" w:semiHidden="0" w:uiPriority="66" w:unhideWhenUsed="0"/>
+    <w:lsdException w:name="Medium Grid 1 Accent 3" w:semiHidden="0" w:uiPriority="67" w:unhideWhenUsed="0"/>
+    <w:lsdException w:name="Medium Grid 2 Accent 3" w:semiHidden="0" w:uiPriority="68" w:unhideWhenUsed="0"/>
+    <w:lsdException w:name="Medium Grid 3 Accent 3" w:semiHidden="0" w:uiPriority="69" w:unhideWhenUsed="0"/>
+    <w:lsdException w:name="Dark List Accent 3" w:semiHidden="0" w:uiPriority="70" w:unhideWhenUsed="0"/>
+    <w:lsdException w:name="Colorful Shading Accent 3" w:semiHidden="0" w:uiPriority="71" w:unhideWhenUsed="0"/>
+    <w:lsdException w:name="Colorful List Accent 3" w:semiHidden="0" w:uiPriority="72" w:unhideWhenUsed="0"/>
+    <w:lsdException w:name="Colorful Grid Accent 3" w:semiHidden="0" w:uiPriority="73" w:unhideWhenUsed="0"/>
+    <w:lsdException w:name="Light Shading Accent 4" w:semiHidden="0" w:uiPriority="60" w:unhideWhenUsed="0"/>
+    <w:lsdException w:name="Light List Accent 4" w:semiHidden="0" w:uiPriority="61" w:unhideWhenUsed="0"/>
+    <w:lsdException w:name="Light Grid Accent 4" w:semiHidden="0" w:uiPriority="62" w:unhideWhenUsed="0"/>
+    <w:lsdException w:name="Medium Shading 1 Accent 4" w:semiHidden="0" w:uiPriority="63" w:unhideWhenUsed="0"/>
+    <w:lsdException w:name="Medium Shading 2 Accent 4" w:semiHidden="0" w:uiPriority="64" w:unhideWhenUsed="0"/>
+    <w:lsdException w:name="Medium List 1 Accent 4" w:semiHidden="0" w:uiPriority="65" w:unhideWhenUsed="0"/>
+    <w:lsdException w:name="Medium List 2 Accent 4" w:semiHidden="0" w:uiPriority="66" w:unhideWhenUsed="0"/>
+    <w:lsdException w:name="Medium Grid 1 Accent 4" w:semiHidden="0" w:uiPriority="67" w:unhideWhenUsed="0"/>
+    <w:lsdException w:name="Medium Grid 2 Accent 4" w:semiHidden="0" w:uiPriority="68" w:unhideWhenUsed="0"/>
+    <w:lsdException w:name="Medium Grid 3 Accent 4" w:semiHidden="0" w:uiPriority="69" w:unhideWhenUsed="0"/>
+    <w:lsdException w:name="Dark List Accent 4" w:semiHidden="0" w:uiPriority="70" w:unhideWhenUsed="0"/>
+    <w:lsdException w:name="Colorful Shading Accent 4" w:semiHidden="0" w:uiPriority="71" w:unhideWhenUsed="0"/>
+    <w:lsdException w:name="Colorful List Accent 4" w:semiHidden="0" w:uiPriority="72" w:unhideWhenUsed="0"/>
+    <w:lsdException w:name="Colorful Grid Accent 4" w:semiHidden="0" w:uiPriority="73" w:unhideWhenUsed="0"/>
+    <w:lsdException w:name="Light Shading Accent 5" w:semiHidden="0" w:uiPriority="60" w:unhideWhenUsed="0"/>
+    <w:lsdException w:name="Light List Accent 5" w:semiHidden="0" w:uiPriority="61" w:unhideWhenUsed="0"/>
+    <w:lsdException w:name="Light Grid Accent 5" w:semiHidden="0" w:uiPriority="62" w:unhideWhenUsed="0"/>
+    <w:lsdException w:name="Medium Shading 1 Accent 5" w:semiHidden="0" w:uiPriority="63" w:unhideWhenUsed="0"/>
+    <w:lsdException w:name="Medium Shading 2 Accent 5" w:semiHidden="0" w:uiPriority="64" w:unhideWhenUsed="0"/>
+    <w:lsdException w:name="Medium List 1 Accent 5" w:semiHidden="0" w:uiPriority="65" w:unhideWhenUsed="0"/>
+    <w:lsdException w:name="Medium List 2 Accent 5" w:semiHidden="0" w:uiPriority="66" w:unhideWhenUsed="0"/>
+    <w:lsdException w:name="Medium Grid 1 Accent 5" w:semiHidden="0" w:uiPriority="67" w:unhideWhenUsed="0"/>
+    <w:lsdException w:name="Medium Grid 2 Accent 5" w:semiHidden="0" w:uiPriority="68" w:unhideWhenUsed="0"/>
+    <w:lsdException w:name="Medium Grid 3 Accent 5" w:semiHidden="0" w:uiPriority="69" w:unhideWhenUsed="0"/>
+    <w:lsdException w:name="Dark List Accent 5" w:semiHidden="0" w:uiPriority="70" w:unhideWhenUsed="0"/>
+    <w:lsdException w:name="Colorful Shading Accent 5" w:semiHidden="0" w:uiPriority="71" w:unhideWhenUsed="0"/>
+    <w:lsdException w:name="Colorful List Accent 5" w:semiHidden="0" w:uiPriority="72" w:unhideWhenUsed="0"/>
+    <w:lsdException w:name="Colorful Grid Accent 5" w:semiHidden="0" w:uiPriority="73" w:unhideWhenUsed="0"/>
+    <w:lsdException w:name="Light Shading Accent 6" w:semiHidden="0" w:uiPriority="60" w:unhideWhenUsed="0"/>
+    <w:lsdException w:name="Light List Accent 6" w:semiHidden="0" w:uiPriority="61" w:unhideWhenUsed="0"/>
+    <w:lsdException w:name="Light Grid Accent 6" w:semiHidden="0" w:uiPriority="62" w:unhideWhenUsed="0"/>
+    <w:lsdException w:name="Medium Shading 1 Accent 6" w:semiHidden="0" w:uiPriority="63" w:unhideWhenUsed="0"/>
+    <w:lsdException w:name="Medium Shading 2 Accent 6" w:semiHidden="0" w:uiPriority="64" w:unhideWhenUsed="0"/>
+    <w:lsdException w:name="Medium List 1 Accent 6" w:semiHidden="0" w:uiPriority="65" w:unhideWhenUsed="0"/>
+    <w:lsdException w:name="Medium List 2 Accent 6" w:semiHidden="0" w:uiPriority="66" w:unhideWhenUsed="0"/>
+    <w:lsdException w:name="Medium Grid 1 Accent 6" w:semiHidden="0" w:uiPriority="67" w:unhideWhenUsed="0"/>
+    <w:lsdException w:name="Medium Grid 2 Accent 6" w:semiHidden="0" w:uiPriority="68" w:unhideWhenUsed="0"/>
+    <w:lsdException w:name="Medium Grid 3 Accent 6" w:semiHidden="0" w:uiPriority="69" w:unhideWhenUsed="0"/>
+    <w:lsdException w:name="Dark List Accent 6" w:semiHidden="0" w:uiPriority="70" w:unhideWhenUsed="0"/>
+    <w:lsdException w:name="Colorful Shading Accent 6" w:semiHidden="0" w:uiPriority="71" w:unhideWhenUsed="0"/>
+    <w:lsdException w:name="Colorful List Accent 6" w:semiHidden="0" w:uiPriority="72" w:unhideWhenUsed="0"/>
+    <w:lsdException w:name="Colorful Grid Accent 6" w:semiHidden="0" w:uiPriority="73" w:unhideWhenUsed="0"/>
+    <w:lsdException w:name="Subtle Emphasis" w:semiHidden="0" w:uiPriority="19" w:unhideWhenUsed="0" w:qFormat="1"/>
+    <w:lsdException w:name="Intense Emphasis" w:semiHidden="0" w:uiPriority="21" w:unhideWhenUsed="0" w:qFormat="1"/>
+    <w:lsdException w:name="Subtle Reference" w:semiHidden="0" w:uiPriority="31" w:unhideWhenUsed="0" w:qFormat="1"/>
+    <w:lsdException w:name="Intense Reference" w:semiHidden="0" w:uiPriority="32" w:unhideWhenUsed="0" w:qFormat="1"/>
+    <w:lsdException w:name="Book Title" w:semiHidden="0" w:uiPriority="33" w:unhideWhenUsed="0" w:qFormat="1"/>
+    <w:lsdException w:name="Bibliography" w:uiPriority="37"/>
+    <w:lsdException w:name="TOC Heading" w:uiPriority="39" w:qFormat="1"/>
+  </w:latentStyles>
+  <w:style w:type="paragraph" w:default="1" w:styleId="Normal">
+    <w:name w:val="Normal"/>
+    <w:qFormat/>
+  </w:style>
+  <w:style w:type="paragraph" w:styleId="Heading1">
+    <w:name w:val="heading 1"/>
+    <w:basedOn w:val="Normal"/>
+    <w:link w:val="Heading1Char"/>
+    <w:uiPriority w:val="9"/>
+    <w:qFormat/>
+    <w:rsid w:val="00590A43"/>
+    <w:pPr>
+      <w:spacing w:before="100" w:beforeAutospacing="1" w:after="100" w:afterAutospacing="1"/>
+      <w:outlineLvl w:val="0"/>
+    </w:pPr>
+    <w:rPr>
+      <w:rFonts w:ascii="Times" w:hAnsi="Times"/>
+      <w:b/>
+      <w:bCs/>
+      <w:kern w:val="36"/>
+      <w:sz w:val="48"/>
+      <w:szCs w:val="48"/>
+    </w:rPr>
+  </w:style>
+  <w:style w:type="paragraph" w:styleId="Heading2">
+    <w:name w:val="heading 2"/>
+    <w:basedOn w:val="Normal"/>
+    <w:next w:val="Normal"/>
+    <w:link w:val="Heading2Char"/>
+    <w:uiPriority w:val="9"/>
+    <w:semiHidden/>
+    <w:unhideWhenUsed/>
+    <w:qFormat/>
+    <w:rsid w:val="00ED7893"/>
+    <w:pPr>
+      <w:keepNext/>
+      <w:keepLines/>
+      <w:spacing w:before="200"/>
+      <w:outlineLvl w:val="1"/>
+    </w:pPr>
+    <w:rPr>
+      <w:rFonts w:asciiTheme="majorHAnsi" w:eastAsiaTheme="majorEastAsia" w:hAnsiTheme="majorHAnsi" w:cstheme="majorBidi"/>
+      <w:b/>
+      <w:bCs/>
+      <w:color w:val="4F81BD" w:themeColor="accent1"/>
+      <w:sz w:val="26"/>
+      <w:szCs w:val="26"/>
+    </w:rPr>
+  </w:style>
+  <w:style w:type="paragraph" w:styleId="Heading3">
+    <w:name w:val="heading 3"/>
+    <w:basedOn w:val="Normal"/>
+    <w:next w:val="Normal"/>
+    <w:link w:val="Heading3Char"/>
+    <w:uiPriority w:val="9"/>
+    <w:semiHidden/>
+    <w:unhideWhenUsed/>
+    <w:qFormat/>
+    <w:rsid w:val="002F45A2"/>
+    <w:pPr>
+      <w:keepNext/>
+      <w:keepLines/>
+      <w:spacing w:before="200"/>
+      <w:outlineLvl w:val="2"/>
+    </w:pPr>
+    <w:rPr>
+      <w:rFonts w:asciiTheme="majorHAnsi" w:eastAsiaTheme="majorEastAsia" w:hAnsiTheme="majorHAnsi" w:cstheme="majorBidi"/>
+      <w:b/>
+      <w:bCs/>
+      <w:color w:val="4F81BD" w:themeColor="accent1"/>
+    </w:rPr>
+  </w:style>
+  <w:style w:type="character" w:default="1" w:styleId="DefaultParagraphFont">
+    <w:name w:val="Default Paragraph Font"/>
+    <w:uiPriority w:val="1"/>
+    <w:semiHidden/>
+    <w:unhideWhenUsed/>
+  </w:style>
+  <w:style w:type="table" w:default="1" w:styleId="TableNormal">
+    <w:name w:val="Normal Table"/>
+    <w:uiPriority w:val="99"/>
+    <w:semiHidden/>
+    <w:unhideWhenUsed/>
+    <w:tblPr>
+      <w:tblInd w:w="0" w:type="dxa"/>
+      <w:tblCellMar>
+        <w:top w:w="0" w:type="dxa"/>
+        <w:left w:w="108" w:type="dxa"/>
+        <w:bottom w:w="0" w:type="dxa"/>
+        <w:right w:w="108" w:type="dxa"/>
+      </w:tblCellMar>
+    </w:tblPr>
+  </w:style>
+  <w:style w:type="numbering" w:default="1" w:styleId="NoList">
+    <w:name w:val="No List"/>
+    <w:uiPriority w:val="99"/>
+    <w:semiHidden/>
+    <w:unhideWhenUsed/>
+  </w:style>
+  <w:style w:type="character" w:customStyle="1" w:styleId="Heading2Char">
+    <w:name w:val="Heading 2 Char"/>
+    <w:basedOn w:val="DefaultParagraphFont"/>
+    <w:link w:val="Heading2"/>
+    <w:uiPriority w:val="9"/>
+    <w:semiHidden/>
+    <w:rsid w:val="00ED7893"/>
+    <w:rPr>
+      <w:rFonts w:asciiTheme="majorHAnsi" w:eastAsiaTheme="majorEastAsia" w:hAnsiTheme="majorHAnsi" w:cstheme="majorBidi"/>
+      <w:b/>
+      <w:bCs/>
+      <w:color w:val="4F81BD" w:themeColor="accent1"/>
+      <w:sz w:val="26"/>
+      <w:szCs w:val="26"/>
+    </w:rPr>
+  </w:style>
+  <w:style w:type="paragraph" w:customStyle="1" w:styleId="EACLAddress">
+    <w:name w:val="EACL Address"/>
+    <w:basedOn w:val="Normal"/>
+    <w:rsid w:val="00806FD2"/>
+    <w:pPr>
+      <w:jc w:val="center"/>
+    </w:pPr>
+    <w:rPr>
+      <w:rFonts w:ascii="Times New Roman" w:eastAsia="MS Mincho" w:hAnsi="Times New Roman" w:cs="Times New Roman"/>
+      <w:szCs w:val="20"/>
+      <w:lang w:eastAsia="de-DE"/>
+    </w:rPr>
+  </w:style>
+  <w:style w:type="paragraph" w:customStyle="1" w:styleId="EACLAuthor">
+    <w:name w:val="EACL Author"/>
+    <w:basedOn w:val="Normal"/>
+    <w:next w:val="EACLAddress"/>
+    <w:rsid w:val="00806FD2"/>
+    <w:pPr>
+      <w:jc w:val="center"/>
+    </w:pPr>
+    <w:rPr>
+      <w:rFonts w:ascii="Times New Roman" w:eastAsia="MS Mincho" w:hAnsi="Times New Roman" w:cs="Times New Roman"/>
+      <w:b/>
+      <w:szCs w:val="20"/>
+      <w:lang w:eastAsia="de-DE"/>
+    </w:rPr>
+  </w:style>
+  <w:style w:type="paragraph" w:customStyle="1" w:styleId="EACLEmail">
+    <w:name w:val="EACL Email"/>
+    <w:basedOn w:val="Normal"/>
+    <w:rsid w:val="00806FD2"/>
+    <w:pPr>
+      <w:spacing w:before="60" w:after="60"/>
+      <w:jc w:val="center"/>
+    </w:pPr>
+    <w:rPr>
+      <w:rFonts w:ascii="Courier New" w:eastAsia="PMingLiU" w:hAnsi="Courier New" w:cs="Times New Roman"/>
+      <w:szCs w:val="20"/>
+      <w:lang w:eastAsia="de-DE"/>
+    </w:rPr>
+  </w:style>
+  <w:style w:type="paragraph" w:styleId="ListParagraph">
+    <w:name w:val="List Paragraph"/>
+    <w:basedOn w:val="Normal"/>
+    <w:uiPriority w:val="34"/>
+    <w:qFormat/>
+    <w:rsid w:val="00066855"/>
+    <w:pPr>
+      <w:ind w:left="720"/>
+      <w:contextualSpacing/>
+    </w:pPr>
+  </w:style>
+  <w:style w:type="paragraph" w:styleId="FootnoteText">
+    <w:name w:val="footnote text"/>
+    <w:basedOn w:val="Normal"/>
+    <w:link w:val="FootnoteTextChar"/>
+    <w:uiPriority w:val="99"/>
+    <w:semiHidden/>
+    <w:unhideWhenUsed/>
+    <w:rsid w:val="00B843B2"/>
+  </w:style>
+  <w:style w:type="character" w:customStyle="1" w:styleId="FootnoteTextChar">
+    <w:name w:val="Footnote Text Char"/>
+    <w:basedOn w:val="DefaultParagraphFont"/>
+    <w:link w:val="FootnoteText"/>
+    <w:uiPriority w:val="99"/>
+    <w:semiHidden/>
+    <w:rsid w:val="00B843B2"/>
+  </w:style>
+  <w:style w:type="paragraph" w:styleId="NormalWeb">
+    <w:name w:val="Normal (Web)"/>
+    <w:basedOn w:val="Normal"/>
+    <w:uiPriority w:val="99"/>
+    <w:semiHidden/>
+    <w:unhideWhenUsed/>
+    <w:rsid w:val="00B843B2"/>
+    <w:rPr>
+      <w:rFonts w:ascii="Times New Roman" w:hAnsi="Times New Roman" w:cs="Times New Roman"/>
+    </w:rPr>
+  </w:style>
+  <w:style w:type="character" w:styleId="FootnoteReference">
+    <w:name w:val="footnote reference"/>
+    <w:basedOn w:val="DefaultParagraphFont"/>
+    <w:uiPriority w:val="99"/>
+    <w:unhideWhenUsed/>
+    <w:rsid w:val="00B843B2"/>
+    <w:rPr>
+      <w:vertAlign w:val="superscript"/>
+    </w:rPr>
+  </w:style>
+  <w:style w:type="character" w:customStyle="1" w:styleId="Heading1Char">
+    <w:name w:val="Heading 1 Char"/>
+    <w:basedOn w:val="DefaultParagraphFont"/>
+    <w:link w:val="Heading1"/>
+    <w:uiPriority w:val="9"/>
+    <w:rsid w:val="00590A43"/>
+    <w:rPr>
+      <w:rFonts w:ascii="Times" w:hAnsi="Times"/>
+      <w:b/>
+      <w:bCs/>
+      <w:kern w:val="36"/>
+      <w:sz w:val="48"/>
+      <w:szCs w:val="48"/>
+    </w:rPr>
+  </w:style>
+  <w:style w:type="character" w:styleId="Hyperlink">
+    <w:name w:val="Hyperlink"/>
+    <w:basedOn w:val="DefaultParagraphFont"/>
+    <w:uiPriority w:val="99"/>
+    <w:unhideWhenUsed/>
+    <w:rsid w:val="002F45A2"/>
+    <w:rPr>
+      <w:color w:val="0000FF" w:themeColor="hyperlink"/>
+      <w:u w:val="single"/>
+    </w:rPr>
+  </w:style>
+  <w:style w:type="character" w:customStyle="1" w:styleId="Heading3Char">
+    <w:name w:val="Heading 3 Char"/>
+    <w:basedOn w:val="DefaultParagraphFont"/>
+    <w:link w:val="Heading3"/>
+    <w:uiPriority w:val="9"/>
+    <w:semiHidden/>
+    <w:rsid w:val="002F45A2"/>
+    <w:rPr>
+      <w:rFonts w:asciiTheme="majorHAnsi" w:eastAsiaTheme="majorEastAsia" w:hAnsiTheme="majorHAnsi" w:cstheme="majorBidi"/>
+      <w:b/>
+      <w:bCs/>
+      <w:color w:val="4F81BD" w:themeColor="accent1"/>
+    </w:rPr>
+  </w:style>
+  <w:style w:type="character" w:customStyle="1" w:styleId="apple-converted-space">
+    <w:name w:val="apple-converted-space"/>
+    <w:basedOn w:val="DefaultParagraphFont"/>
+    <w:rsid w:val="00B101B2"/>
+  </w:style>
+  <w:style w:type="paragraph" w:styleId="BalloonText">
+    <w:name w:val="Balloon Text"/>
+    <w:basedOn w:val="Normal"/>
+    <w:link w:val="BalloonTextChar"/>
+    <w:uiPriority w:val="99"/>
+    <w:semiHidden/>
+    <w:unhideWhenUsed/>
+    <w:rsid w:val="00B101B2"/>
+    <w:rPr>
+      <w:rFonts w:ascii="Lucida Grande" w:hAnsi="Lucida Grande" w:cs="Lucida Grande"/>
+      <w:sz w:val="18"/>
+      <w:szCs w:val="18"/>
+    </w:rPr>
+  </w:style>
+  <w:style w:type="character" w:customStyle="1" w:styleId="BalloonTextChar">
+    <w:name w:val="Balloon Text Char"/>
+    <w:basedOn w:val="DefaultParagraphFont"/>
+    <w:link w:val="BalloonText"/>
+    <w:uiPriority w:val="99"/>
+    <w:semiHidden/>
+    <w:rsid w:val="00B101B2"/>
+    <w:rPr>
+      <w:rFonts w:ascii="Lucida Grande" w:hAnsi="Lucida Grande" w:cs="Lucida Grande"/>
+      <w:sz w:val="18"/>
+      <w:szCs w:val="18"/>
+    </w:rPr>
+  </w:style>
+  <w:style w:type="character" w:customStyle="1" w:styleId="reference-text">
+    <w:name w:val="reference-text"/>
+    <w:basedOn w:val="DefaultParagraphFont"/>
+    <w:rsid w:val="00813C8B"/>
+  </w:style>
+</w:styles>
+</file>
+
+<file path=word/stylesWithEffects.xml><?xml version="1.0" encoding="utf-8"?>
+<w:styles xmlns:wpc="http://schemas.microsoft.com/office/word/2010/wordprocessingCanvas" xmlns:mo="http://schemas.microsoft.com/office/mac/office/2008/main" xmlns:mc="http://schemas.openxmlformats.org/markup-compatibility/2006" xmlns:mv="urn:schemas-microsoft-com:mac:vml" xmlns:o="urn:schemas-microsoft-com:office:office" xmlns:r="http://schemas.openxmlformats.org/officeDocument/2006/relationships" xmlns:m="http://schemas.openxmlformats.org/officeDocument/2006/math" xmlns:v="urn:schemas-microsoft-com:vml" xmlns:wp14="http://schemas.microsoft.com/office/word/2010/wordprocessingDrawing" xmlns:wp="http://schemas.openxmlformats.org/drawingml/2006/wordprocessingDrawing" xmlns:w10="urn:schemas-microsoft-com:office:word" xmlns:w="http://schemas.openxmlformats.org/wordprocessingml/2006/main" xmlns:w14="http://schemas.microsoft.com/office/word/2010/wordml" xmlns:wpg="http://schemas.microsoft.com/office/word/2010/wordprocessingGroup" xmlns:wpi="http://schemas.microsoft.com/office/word/2010/wordprocessingInk" xmlns:wne="http://schemas.microsoft.com/office/word/2006/wordml" xmlns:wps="http://schemas.microsoft.com/office/word/2010/wordprocessingShape" mc:Ignorable="w14 wp14">
+  <w:docDefaults>
+    <w:rPrDefault>
+      <w:rPr>
+        <w:rFonts w:asciiTheme="minorHAnsi" w:eastAsiaTheme="minorEastAsia" w:hAnsiTheme="minorHAnsi" w:cstheme="minorBidi"/>
+        <w:sz w:val="24"/>
+        <w:szCs w:val="24"/>
+        <w:lang w:val="en-US" w:eastAsia="en-US" w:bidi="ar-SA"/>
+      </w:rPr>
+    </w:rPrDefault>
+    <w:pPrDefault/>
+  </w:docDefaults>
+  <w:latentStyles w:defLockedState="0" w:defUIPriority="99" w:defSemiHidden="1" w:defUnhideWhenUsed="1" w:defQFormat="0" w:count="276">
+    <w:lsdException w:name="Normal" w:semiHidden="0" w:uiPriority="0" w:unhideWhenUsed="0" w:qFormat="1"/>
+    <w:lsdException w:name="heading 1" w:semiHidden="0" w:uiPriority="9" w:unhideWhenUsed="0" w:qFormat="1"/>
+    <w:lsdException w:name="heading 2" w:uiPriority="9" w:qFormat="1"/>
+    <w:lsdException w:name="heading 3" w:uiPriority="9" w:qFormat="1"/>
+    <w:lsdException w:name="heading 4" w:uiPriority="9" w:qFormat="1"/>
+    <w:lsdException w:name="heading 5" w:uiPriority="9" w:qFormat="1"/>
+    <w:lsdException w:name="heading 6" w:uiPriority="9" w:qFormat="1"/>
+    <w:lsdException w:name="heading 7" w:uiPriority="9" w:qFormat="1"/>
+    <w:lsdException w:name="heading 8" w:uiPriority="9" w:qFormat="1"/>
+    <w:lsdException w:name="heading 9" w:uiPriority="9" w:qFormat="1"/>
+    <w:lsdException w:name="toc 1" w:uiPriority="39"/>
+    <w:lsdException w:name="toc 2" w:uiPriority="39"/>
+    <w:lsdException w:name="toc 3" w:uiPriority="39"/>
+    <w:lsdException w:name="toc 4" w:uiPriority="39"/>
+    <w:lsdException w:name="toc 5" w:uiPriority="39"/>
+    <w:lsdException w:name="toc 6" w:uiPriority="39"/>
+    <w:lsdException w:name="toc 7" w:uiPriority="39"/>
+    <w:lsdException w:name="toc 8" w:uiPriority="39"/>
+    <w:lsdException w:name="toc 9" w:uiPriority="39"/>
+    <w:lsdException w:name="caption" w:uiPriority="35" w:qFormat="1"/>
+    <w:lsdException w:name="Title" w:semiHidden="0" w:uiPriority="10" w:unhideWhenUsed="0" w:qFormat="1"/>
+    <w:lsdException w:name="Default Paragraph Font" w:uiPriority="1"/>
+    <w:lsdException w:name="Subtitle" w:semiHidden="0" w:uiPriority="11" w:unhideWhenUsed="0" w:qFormat="1"/>
+    <w:lsdException w:name="Strong" w:semiHidden="0" w:uiPriority="22" w:unhideWhenUsed="0" w:qFormat="1"/>
+    <w:lsdException w:name="Emphasis" w:semiHidden="0" w:uiPriority="20" w:unhideWhenUsed="0" w:qFormat="1"/>
+    <w:lsdException w:name="Table Grid" w:semiHidden="0" w:uiPriority="59" w:unhideWhenUsed="0"/>
+    <w:lsdException w:name="Note Level 1" w:semiHidden="0" w:unhideWhenUsed="0"/>
+    <w:lsdException w:name="Note Level 2" w:semiHidden="0" w:unhideWhenUsed="0"/>
+    <w:lsdException w:name="Note Level 3" w:semiHidden="0" w:unhideWhenUsed="0"/>
+    <w:lsdException w:name="Note Level 4" w:semiHidden="0" w:unhideWhenUsed="0"/>
+    <w:lsdException w:name="Note Level 5" w:semiHidden="0" w:unhideWhenUsed="0"/>
+    <w:lsdException w:name="Note Level 6" w:semiHidden="0" w:unhideWhenUsed="0"/>
+    <w:lsdException w:name="Note Level 7" w:semiHidden="0" w:unhideWhenUsed="0"/>
+    <w:lsdException w:name="Note Level 8" w:semiHidden="0" w:unhideWhenUsed="0"/>
+    <w:lsdException w:name="Note Level 9" w:semiHidden="0" w:unhideWhenUsed="0"/>
+    <w:lsdException w:name="Placeholder Text" w:unhideWhenUsed="0"/>
+    <w:lsdException w:name="No Spacing" w:semiHidden="0" w:uiPriority="1" w:unhideWhenUsed="0" w:qFormat="1"/>
+    <w:lsdException w:name="Light Shading" w:semiHidden="0" w:uiPriority="60" w:unhideWhenUsed="0"/>
+    <w:lsdException w:name="Light List" w:semiHidden="0" w:uiPriority="61" w:unhideWhenUsed="0"/>
+    <w:lsdException w:name="Light Grid" w:semiHidden="0" w:uiPriority="62" w:unhideWhenUsed="0"/>
+    <w:lsdException w:name="Medium Shading 1" w:semiHidden="0" w:uiPriority="63" w:unhideWhenUsed="0"/>
+    <w:lsdException w:name="Medium Shading 2" w:semiHidden="0" w:uiPriority="64" w:unhideWhenUsed="0"/>
+    <w:lsdException w:name="Medium List 1" w:semiHidden="0" w:uiPriority="65" w:unhideWhenUsed="0"/>
+    <w:lsdException w:name="Medium List 2" w:semiHidden="0" w:uiPriority="66" w:unhideWhenUsed="0"/>
+    <w:lsdException w:name="Medium Grid 1" w:semiHidden="0" w:uiPriority="67" w:unhideWhenUsed="0"/>
+    <w:lsdException w:name="Medium Grid 2" w:semiHidden="0" w:uiPriority="68" w:unhideWhenUsed="0"/>
+    <w:lsdException w:name="Medium Grid 3" w:semiHidden="0" w:uiPriority="69" w:unhideWhenUsed="0"/>
+    <w:lsdException w:name="Dark List" w:semiHidden="0" w:uiPriority="70" w:unhideWhenUsed="0"/>
+    <w:lsdException w:name="Colorful Shading" w:semiHidden="0" w:uiPriority="71" w:unhideWhenUsed="0"/>
+    <w:lsdException w:name="Colorful List" w:semiHidden="0" w:uiPriority="72" w:unhideWhenUsed="0"/>
+    <w:lsdException w:name="Colorful Grid" w:semiHidden="0" w:uiPriority="73" w:unhideWhenUsed="0"/>
+    <w:lsdException w:name="Light Shading Accent 1" w:semiHidden="0" w:uiPriority="60" w:unhideWhenUsed="0"/>
+    <w:lsdException w:name="Light List Accent 1" w:semiHidden="0" w:uiPriority="61" w:unhideWhenUsed="0"/>
+    <w:lsdException w:name="Light Grid Accent 1" w:semiHidden="0" w:uiPriority="62" w:unhideWhenUsed="0"/>
+    <w:lsdException w:name="Medium Shading 1 Accent 1" w:semiHidden="0" w:uiPriority="63" w:unhideWhenUsed="0"/>
+    <w:lsdException w:name="Medium Shading 2 Accent 1" w:semiHidden="0" w:uiPriority="64" w:unhideWhenUsed="0"/>
+    <w:lsdException w:name="Medium List 1 Accent 1" w:semiHidden="0" w:uiPriority="65" w:unhideWhenUsed="0"/>
+    <w:lsdException w:name="Revision" w:unhideWhenUsed="0"/>
+    <w:lsdException w:name="List Paragraph" w:semiHidden="0" w:uiPriority="34" w:unhideWhenUsed="0" w:qFormat="1"/>
+    <w:lsdException w:name="Quote" w:semiHidden="0" w:uiPriority="29" w:unhideWhenUsed="0" w:qFormat="1"/>
+    <w:lsdException w:name="Intense Quote" w:semiHidden="0" w:uiPriority="30" w:unhideWhenUsed="0" w:qFormat="1"/>
+    <w:lsdException w:name="Medium List 2 Accent 1" w:semiHidden="0" w:uiPriority="66" w:unhideWhenUsed="0"/>
+    <w:lsdException w:name="Medium Grid 1 Accent 1" w:semiHidden="0" w:uiPriority="67" w:unhideWhenUsed="0"/>
+    <w:lsdException w:name="Medium Grid 2 Accent 1" w:semiHidden="0" w:uiPriority="68" w:unhideWhenUsed="0"/>
+    <w:lsdException w:name="Medium Grid 3 Accent 1" w:semiHidden="0" w:uiPriority="69" w:unhideWhenUsed="0"/>
+    <w:lsdException w:name="Dark List Accent 1" w:semiHidden="0" w:uiPriority="70" w:unhideWhenUsed="0"/>
+    <w:lsdException w:name="Colorful Shading Accent 1" w:semiHidden="0" w:uiPriority="71" w:unhideWhenUsed="0"/>
+    <w:lsdException w:name="Colorful List Accent 1" w:semiHidden="0" w:uiPriority="72" w:unhideWhenUsed="0"/>
+    <w:lsdException w:name="Colorful Grid Accent 1" w:semiHidden="0" w:uiPriority="73" w:unhideWhenUsed="0"/>
+    <w:lsdException w:name="Light Shading Accent 2" w:semiHidden="0" w:uiPriority="60" w:unhideWhenUsed="0"/>
+    <w:lsdException w:name="Light List Accent 2" w:semiHidden="0" w:uiPriority="61" w:unhideWhenUsed="0"/>
+    <w:lsdException w:name="Light Grid Accent 2" w:semiHidden="0" w:uiPriority="62" w:unhideWhenUsed="0"/>
+    <w:lsdException w:name="Medium Shading 1 Accent 2" w:semiHidden="0" w:uiPriority="63" w:unhideWhenUsed="0"/>
+    <w:lsdException w:name="Medium Shading 2 Accent 2" w:semiHidden="0" w:uiPriority="64" w:unhideWhenUsed="0"/>
+    <w:lsdException w:name="Medium List 1 Accent 2" w:semiHidden="0" w:uiPriority="65" w:unhideWhenUsed="0"/>
+    <w:lsdException w:name="Medium List 2 Accent 2" w:semiHidden="0" w:uiPriority="66" w:unhideWhenUsed="0"/>
+    <w:lsdException w:name="Medium Grid 1 Accent 2" w:semiHidden="0" w:uiPriority="67" w:unhideWhenUsed="0"/>
+    <w:lsdException w:name="Medium Grid 2 Accent 2" w:semiHidden="0" w:uiPriority="68" w:unhideWhenUsed="0"/>
+    <w:lsdException w:name="Medium Grid 3 Accent 2" w:semiHidden="0" w:uiPriority="69" w:unhideWhenUsed="0"/>
+    <w:lsdException w:name="Dark List Accent 2" w:semiHidden="0" w:uiPriority="70" w:unhideWhenUsed="0"/>
+    <w:lsdException w:name="Colorful Shading Accent 2" w:semiHidden="0" w:uiPriority="71" w:unhideWhenUsed="0"/>
+    <w:lsdException w:name="Colorful List Accent 2" w:semiHidden="0" w:uiPriority="72" w:unhideWhenUsed="0"/>
+    <w:lsdException w:name="Colorful Grid Accent 2" w:semiHidden="0" w:uiPriority="73" w:unhideWhenUsed="0"/>
+    <w:lsdException w:name="Light Shading Accent 3" w:semiHidden="0" w:uiPriority="60" w:unhideWhenUsed="0"/>
+    <w:lsdException w:name="Light List Accent 3" w:semiHidden="0" w:uiPriority="61" w:unhideWhenUsed="0"/>
+    <w:lsdException w:name="Light Grid Accent 3" w:semiHidden="0" w:uiPriority="62" w:unhideWhenUsed="0"/>
+    <w:lsdException w:name="Medium Shading 1 Accent 3" w:semiHidden="0" w:uiPriority="63" w:unhideWhenUsed="0"/>
+    <w:lsdException w:name="Medium Shading 2 Accent 3" w:semiHidden="0" w:uiPriority="64" w:unhideWhenUsed="0"/>
+    <w:lsdException w:name="Medium List 1 Accent 3" w:semiHidden="0" w:uiPriority="65" w:unhideWhenUsed="0"/>
+    <w:lsdException w:name="Medium List 2 Accent 3" w:semiHidden="0" w:uiPriority="66" w:unhideWhenUsed="0"/>
+    <w:lsdException w:name="Medium Grid 1 Accent 3" w:semiHidden="0" w:uiPriority="67" w:unhideWhenUsed="0"/>
+    <w:lsdException w:name="Medium Grid 2 Accent 3" w:semiHidden="0" w:uiPriority="68" w:unhideWhenUsed="0"/>
+    <w:lsdException w:name="Medium Grid 3 Accent 3" w:semiHidden="0" w:uiPriority="69" w:unhideWhenUsed="0"/>
+    <w:lsdException w:name="Dark List Accent 3" w:semiHidden="0" w:uiPriority="70" w:unhideWhenUsed="0"/>
+    <w:lsdException w:name="Colorful Shading Accent 3" w:semiHidden="0" w:uiPriority="71" w:unhideWhenUsed="0"/>
+    <w:lsdException w:name="Colorful List Accent 3" w:semiHidden="0" w:uiPriority="72" w:unhideWhenUsed="0"/>
+    <w:lsdException w:name="Colorful Grid Accent 3" w:semiHidden="0" w:uiPriority="73" w:unhideWhenUsed="0"/>
+    <w:lsdException w:name="Light Shading Accent 4" w:semiHidden="0" w:uiPriority="60" w:unhideWhenUsed="0"/>
+    <w:lsdException w:name="Light List Accent 4" w:semiHidden="0" w:uiPriority="61" w:unhideWhenUsed="0"/>
+    <w:lsdException w:name="Light Grid Accent 4" w:semiHidden="0" w:uiPriority="62" w:unhideWhenUsed="0"/>
+    <w:lsdException w:name="Medium Shading 1 Accent 4" w:semiHidden="0" w:uiPriority="63" w:unhideWhenUsed="0"/>
+    <w:lsdException w:name="Medium Shading 2 Accent 4" w:semiHidden="0" w:uiPriority="64" w:unhideWhenUsed="0"/>
+    <w:lsdException w:name="Medium List 1 Accent 4" w:semiHidden="0" w:uiPriority="65" w:unhideWhenUsed="0"/>
+    <w:lsdException w:name="Medium List 2 Accent 4" w:semiHidden="0" w:uiPriority="66" w:unhideWhenUsed="0"/>
+    <w:lsdException w:name="Medium Grid 1 Accent 4" w:semiHidden="0" w:uiPriority="67" w:unhideWhenUsed="0"/>
+    <w:lsdException w:name="Medium Grid 2 Accent 4" w:semiHidden="0" w:uiPriority="68" w:unhideWhenUsed="0"/>
+    <w:lsdException w:name="Medium Grid 3 Accent 4" w:semiHidden="0" w:uiPriority="69" w:unhideWhenUsed="0"/>
+    <w:lsdException w:name="Dark List Accent 4" w:semiHidden="0" w:uiPriority="70" w:unhideWhenUsed="0"/>
+    <w:lsdException w:name="Colorful Shading Accent 4" w:semiHidden="0" w:uiPriority="71" w:unhideWhenUsed="0"/>
+    <w:lsdException w:name="Colorful List Accent 4" w:semiHidden="0" w:uiPriority="72" w:unhideWhenUsed="0"/>
+    <w:lsdException w:name="Colorful Grid Accent 4" w:semiHidden="0" w:uiPriority="73" w:unhideWhenUsed="0"/>
+    <w:lsdException w:name="Light Shading Accent 5" w:semiHidden="0" w:uiPriority="60" w:unhideWhenUsed="0"/>
+    <w:lsdException w:name="Light List Accent 5" w:semiHidden="0" w:uiPriority="61" w:unhideWhenUsed="0"/>
+    <w:lsdException w:name="Light Grid Accent 5" w:semiHidden="0" w:uiPriority="62" w:unhideWhenUsed="0"/>
+    <w:lsdException w:name="Medium Shading 1 Accent 5" w:semiHidden="0" w:uiPriority="63" w:unhideWhenUsed="0"/>
+    <w:lsdException w:name="Medium Shading 2 Accent 5" w:semiHidden="0" w:uiPriority="64" w:unhideWhenUsed="0"/>
+    <w:lsdException w:name="Medium List 1 Accent 5" w:semiHidden="0" w:uiPriority="65" w:unhideWhenUsed="0"/>
+    <w:lsdException w:name="Medium List 2 Accent 5" w:semiHidden="0" w:uiPriority="66" w:unhideWhenUsed="0"/>
+    <w:lsdException w:name="Medium Grid 1 Accent 5" w:semiHidden="0" w:uiPriority="67" w:unhideWhenUsed="0"/>
+    <w:lsdException w:name="Medium Grid 2 Accent 5" w:semiHidden="0" w:uiPriority="68" w:unhideWhenUsed="0"/>
+    <w:lsdException w:name="Medium Grid 3 Accent 5" w:semiHidden="0" w:uiPriority="69" w:unhideWhenUsed="0"/>
+    <w:lsdException w:name="Dark List Accent 5" w:semiHidden="0" w:uiPriority="70" w:unhideWhenUsed="0"/>
+    <w:lsdException w:name="Colorful Shading Accent 5" w:semiHidden="0" w:uiPriority="71" w:unhideWhenUsed="0"/>
+    <w:lsdException w:name="Colorful List Accent 5" w:semiHidden="0" w:uiPriority="72" w:unhideWhenUsed="0"/>
+    <w:lsdException w:name="Colorful Grid Accent 5" w:semiHidden="0" w:uiPriority="73" w:unhideWhenUsed="0"/>
+    <w:lsdException w:name="Light Shading Accent 6" w:semiHidden="0" w:uiPriority="60" w:unhideWhenUsed="0"/>
+    <w:lsdException w:name="Light List Accent 6" w:semiHidden="0" w:uiPriority="61" w:unhideWhenUsed="0"/>
+    <w:lsdException w:name="Light Grid Accent 6" w:semiHidden="0" w:uiPriority="62" w:unhideWhenUsed="0"/>
+    <w:lsdException w:name="Medium Shading 1 Accent 6" w:semiHidden="0" w:uiPriority="63" w:unhideWhenUsed="0"/>
+    <w:lsdException w:name="Medium Shading 2 Accent 6" w:semiHidden="0" w:uiPriority="64" w:unhideWhenUsed="0"/>
+    <w:lsdException w:name="Medium List 1 Accent 6" w:semiHidden="0" w:uiPriority="65" w:unhideWhenUsed="0"/>
+    <w:lsdException w:name="Medium List 2 Accent 6" w:semiHidden="0" w:uiPriority="66" w:unhideWhenUsed="0"/>
+    <w:lsdException w:name="Medium Grid 1 Accent 6" w:semiHidden="0" w:uiPriority="67" w:unhideWhenUsed="0"/>
+    <w:lsdException w:name="Medium Grid 2 Accent 6" w:semiHidden="0" w:uiPriority="68" w:unhideWhenUsed="0"/>
+    <w:lsdException w:name="Medium Grid 3 Accent 6" w:semiHidden="0" w:uiPriority="69" w:unhideWhenUsed="0"/>
+    <w:lsdException w:name="Dark List Accent 6" w:semiHidden="0" w:uiPriority="70" w:unhideWhenUsed="0"/>
+    <w:lsdException w:name="Colorful Shading Accent 6" w:semiHidden="0" w:uiPriority="71" w:unhideWhenUsed="0"/>
+    <w:lsdException w:name="Colorful List Accent 6" w:semiHidden="0" w:uiPriority="72" w:unhideWhenUsed="0"/>
+    <w:lsdException w:name="Colorful Grid Accent 6" w:semiHidden="0" w:uiPriority="73" w:unhideWhenUsed="0"/>
+    <w:lsdException w:name="Subtle Emphasis" w:semiHidden="0" w:uiPriority="19" w:unhideWhenUsed="0" w:qFormat="1"/>
+    <w:lsdException w:name="Intense Emphasis" w:semiHidden="0" w:uiPriority="21" w:unhideWhenUsed="0" w:qFormat="1"/>
+    <w:lsdException w:name="Subtle Reference" w:semiHidden="0" w:uiPriority="31" w:unhideWhenUsed="0" w:qFormat="1"/>
+    <w:lsdException w:name="Intense Reference" w:semiHidden="0" w:uiPriority="32" w:unhideWhenUsed="0" w:qFormat="1"/>
+    <w:lsdException w:name="Book Title" w:semiHidden="0" w:uiPriority="33" w:unhideWhenUsed="0" w:qFormat="1"/>
+    <w:lsdException w:name="Bibliography" w:uiPriority="37"/>
+    <w:lsdException w:name="TOC Heading" w:uiPriority="39" w:qFormat="1"/>
   </w:latentStyles>
   <w:style w:type="paragraph" w:default="1" w:styleId="Normal">
     <w:name w:val="Normal"/>
@@ -3048,6 +4426,7 @@
           </a:p>
         </c:rich>
       </c:tx>
+      <c:layout/>
       <c:overlay val="0"/>
       <c:spPr>
         <a:noFill/>
@@ -3056,26 +4435,6 @@
         </a:ln>
         <a:effectLst/>
       </c:spPr>
-      <c:txPr>
-        <a:bodyPr rot="0" spcFirstLastPara="1" vertOverflow="ellipsis" vert="horz" wrap="square" anchor="ctr" anchorCtr="1"/>
-        <a:lstStyle/>
-        <a:p>
-          <a:pPr>
-            <a:defRPr sz="1400" b="0" i="0" u="none" strike="noStrike" kern="1200" spc="0" baseline="0">
-              <a:solidFill>
-                <a:schemeClr val="tx1">
-                  <a:lumMod val="65000"/>
-                  <a:lumOff val="35000"/>
-                </a:schemeClr>
-              </a:solidFill>
-              <a:latin typeface="+mn-lt"/>
-              <a:ea typeface="+mn-ea"/>
-              <a:cs typeface="+mn-cs"/>
-            </a:defRPr>
-          </a:pPr>
-          <a:endParaRPr lang="en-US"/>
-        </a:p>
-      </c:txPr>
     </c:title>
     <c:autoTitleDeleted val="0"/>
     <c:plotArea>
@@ -3084,10 +4443,10 @@
           <c:layoutTarget val="inner"/>
           <c:xMode val="edge"/>
           <c:yMode val="edge"/>
-          <c:x val="9.4429341449237689E-2"/>
-          <c:y val="0.32732136033626291"/>
-          <c:w val="0.85513507854159221"/>
-          <c:h val="0.32728766183554531"/>
+          <c:x val="0.0944293414492377"/>
+          <c:y val="0.327321360336263"/>
+          <c:w val="0.855135078541592"/>
+          <c:h val="0.327287661835545"/>
         </c:manualLayout>
       </c:layout>
       <c:barChart>
@@ -3148,19 +4507,19 @@
                 <c:formatCode>General</c:formatCode>
                 <c:ptCount val="5"/>
                 <c:pt idx="0">
-                  <c:v>22</c:v>
+                  <c:v>22.0</c:v>
                 </c:pt>
                 <c:pt idx="1">
-                  <c:v>3</c:v>
+                  <c:v>3.0</c:v>
                 </c:pt>
                 <c:pt idx="2">
-                  <c:v>3</c:v>
+                  <c:v>3.0</c:v>
                 </c:pt>
                 <c:pt idx="3">
-                  <c:v>5</c:v>
+                  <c:v>5.0</c:v>
                 </c:pt>
                 <c:pt idx="4">
-                  <c:v>1</c:v>
+                  <c:v>1.0</c:v>
                 </c:pt>
               </c:numCache>
             </c:numRef>
@@ -3220,19 +4579,19 @@
                 <c:formatCode>General</c:formatCode>
                 <c:ptCount val="5"/>
                 <c:pt idx="0">
-                  <c:v>0</c:v>
+                  <c:v>0.0</c:v>
                 </c:pt>
                 <c:pt idx="1">
-                  <c:v>11</c:v>
+                  <c:v>11.0</c:v>
                 </c:pt>
                 <c:pt idx="2">
-                  <c:v>8</c:v>
+                  <c:v>8.0</c:v>
                 </c:pt>
                 <c:pt idx="3">
-                  <c:v>0</c:v>
+                  <c:v>0.0</c:v>
                 </c:pt>
                 <c:pt idx="4">
-                  <c:v>1</c:v>
+                  <c:v>1.0</c:v>
                 </c:pt>
               </c:numCache>
             </c:numRef>
@@ -3292,19 +4651,19 @@
                 <c:formatCode>General</c:formatCode>
                 <c:ptCount val="5"/>
                 <c:pt idx="0">
-                  <c:v>1</c:v>
+                  <c:v>1.0</c:v>
                 </c:pt>
                 <c:pt idx="1">
-                  <c:v>4</c:v>
+                  <c:v>4.0</c:v>
                 </c:pt>
                 <c:pt idx="2">
-                  <c:v>14</c:v>
+                  <c:v>14.0</c:v>
                 </c:pt>
                 <c:pt idx="3">
-                  <c:v>0</c:v>
+                  <c:v>0.0</c:v>
                 </c:pt>
                 <c:pt idx="4">
-                  <c:v>0</c:v>
+                  <c:v>0.0</c:v>
                 </c:pt>
               </c:numCache>
             </c:numRef>
@@ -3364,19 +4723,19 @@
                 <c:formatCode>General</c:formatCode>
                 <c:ptCount val="5"/>
                 <c:pt idx="0">
-                  <c:v>1</c:v>
+                  <c:v>1.0</c:v>
                 </c:pt>
                 <c:pt idx="1">
-                  <c:v>5</c:v>
+                  <c:v>5.0</c:v>
                 </c:pt>
                 <c:pt idx="2">
-                  <c:v>0</c:v>
+                  <c:v>0.0</c:v>
                 </c:pt>
                 <c:pt idx="3">
-                  <c:v>14</c:v>
+                  <c:v>14.0</c:v>
                 </c:pt>
                 <c:pt idx="4">
-                  <c:v>6</c:v>
+                  <c:v>6.0</c:v>
                 </c:pt>
               </c:numCache>
             </c:numRef>
@@ -3436,19 +4795,19 @@
                 <c:formatCode>General</c:formatCode>
                 <c:ptCount val="5"/>
                 <c:pt idx="0">
-                  <c:v>1</c:v>
+                  <c:v>1.0</c:v>
                 </c:pt>
                 <c:pt idx="1">
-                  <c:v>2</c:v>
+                  <c:v>2.0</c:v>
                 </c:pt>
                 <c:pt idx="2">
-                  <c:v>0</c:v>
+                  <c:v>0.0</c:v>
                 </c:pt>
                 <c:pt idx="3">
-                  <c:v>6</c:v>
+                  <c:v>6.0</c:v>
                 </c:pt>
                 <c:pt idx="4">
-                  <c:v>17</c:v>
+                  <c:v>17.0</c:v>
                 </c:pt>
               </c:numCache>
             </c:numRef>
@@ -3464,11 +4823,11 @@
         </c:dLbls>
         <c:gapWidth val="219"/>
         <c:overlap val="-27"/>
-        <c:axId val="305390408"/>
-        <c:axId val="247977544"/>
+        <c:axId val="2099686216"/>
+        <c:axId val="2099690024"/>
       </c:barChart>
       <c:catAx>
-        <c:axId val="305390408"/>
+        <c:axId val="2099686216"/>
         <c:scaling>
           <c:orientation val="minMax"/>
         </c:scaling>
@@ -3511,7 +4870,7 @@
             <a:endParaRPr lang="en-US"/>
           </a:p>
         </c:txPr>
-        <c:crossAx val="247977544"/>
+        <c:crossAx val="2099690024"/>
         <c:crosses val="autoZero"/>
         <c:auto val="1"/>
         <c:lblAlgn val="ctr"/>
@@ -3519,11 +4878,11 @@
         <c:noMultiLvlLbl val="0"/>
       </c:catAx>
       <c:valAx>
-        <c:axId val="247977544"/>
+        <c:axId val="2099690024"/>
         <c:scaling>
           <c:orientation val="minMax"/>
-          <c:max val="25"/>
-          <c:min val="0"/>
+          <c:max val="25.0"/>
+          <c:min val="0.0"/>
         </c:scaling>
         <c:delete val="0"/>
         <c:axPos val="l"/>
@@ -3572,10 +4931,10 @@
             <a:endParaRPr lang="en-US"/>
           </a:p>
         </c:txPr>
-        <c:crossAx val="305390408"/>
+        <c:crossAx val="2099686216"/>
         <c:crosses val="autoZero"/>
         <c:crossBetween val="between"/>
-        <c:majorUnit val="25"/>
+        <c:majorUnit val="25.0"/>
       </c:valAx>
       <c:spPr>
         <a:noFill/>
@@ -3587,6 +4946,7 @@
     </c:plotArea>
     <c:legend>
       <c:legendPos val="b"/>
+      <c:layout/>
       <c:overlay val="0"/>
       <c:spPr>
         <a:noFill/>
@@ -3645,7 +5005,7 @@
       <a:endParaRPr lang="en-US"/>
     </a:p>
   </c:txPr>
-  <c:externalData r:id="rId3">
+  <c:externalData r:id="rId1">
     <c:autoUpdate val="0"/>
   </c:externalData>
 </c:chartSpace>
@@ -3691,6 +5051,7 @@
           </a:p>
         </c:rich>
       </c:tx>
+      <c:layout/>
       <c:overlay val="0"/>
       <c:spPr>
         <a:noFill/>
@@ -3699,26 +5060,6 @@
         </a:ln>
         <a:effectLst/>
       </c:spPr>
-      <c:txPr>
-        <a:bodyPr rot="0" spcFirstLastPara="1" vertOverflow="ellipsis" vert="horz" wrap="square" anchor="ctr" anchorCtr="1"/>
-        <a:lstStyle/>
-        <a:p>
-          <a:pPr>
-            <a:defRPr sz="1400" b="0" i="0" u="none" strike="noStrike" kern="1200" spc="0" baseline="0">
-              <a:solidFill>
-                <a:schemeClr val="tx1">
-                  <a:lumMod val="65000"/>
-                  <a:lumOff val="35000"/>
-                </a:schemeClr>
-              </a:solidFill>
-              <a:latin typeface="+mn-lt"/>
-              <a:ea typeface="+mn-ea"/>
-              <a:cs typeface="+mn-cs"/>
-            </a:defRPr>
-          </a:pPr>
-          <a:endParaRPr lang="en-US"/>
-        </a:p>
-      </c:txPr>
     </c:title>
     <c:autoTitleDeleted val="0"/>
     <c:plotArea>
@@ -3727,10 +5068,10 @@
           <c:layoutTarget val="inner"/>
           <c:xMode val="edge"/>
           <c:yMode val="edge"/>
-          <c:x val="0.10359944690545043"/>
-          <c:y val="0.37005802707930363"/>
-          <c:w val="0.84596497308537943"/>
-          <c:h val="0.38085563289114965"/>
+          <c:x val="0.10359944690545"/>
+          <c:y val="0.370058027079304"/>
+          <c:w val="0.845964973085379"/>
+          <c:h val="0.38085563289115"/>
         </c:manualLayout>
       </c:layout>
       <c:barChart>
@@ -3791,19 +5132,19 @@
                 <c:formatCode>General</c:formatCode>
                 <c:ptCount val="5"/>
                 <c:pt idx="0">
-                  <c:v>24</c:v>
+                  <c:v>24.0</c:v>
                 </c:pt>
                 <c:pt idx="1">
-                  <c:v>3</c:v>
+                  <c:v>3.0</c:v>
                 </c:pt>
                 <c:pt idx="2">
-                  <c:v>1</c:v>
+                  <c:v>1.0</c:v>
                 </c:pt>
                 <c:pt idx="3">
-                  <c:v>6</c:v>
+                  <c:v>6.0</c:v>
                 </c:pt>
                 <c:pt idx="4">
-                  <c:v>1</c:v>
+                  <c:v>1.0</c:v>
                 </c:pt>
               </c:numCache>
             </c:numRef>
@@ -3863,19 +5204,19 @@
                 <c:formatCode>General</c:formatCode>
                 <c:ptCount val="5"/>
                 <c:pt idx="0">
-                  <c:v>0</c:v>
+                  <c:v>0.0</c:v>
                 </c:pt>
                 <c:pt idx="1">
-                  <c:v>12</c:v>
+                  <c:v>12.0</c:v>
                 </c:pt>
                 <c:pt idx="2">
-                  <c:v>9</c:v>
+                  <c:v>9.0</c:v>
                 </c:pt>
                 <c:pt idx="3">
-                  <c:v>0</c:v>
+                  <c:v>0.0</c:v>
                 </c:pt>
                 <c:pt idx="4">
-                  <c:v>2</c:v>
+                  <c:v>2.0</c:v>
                 </c:pt>
               </c:numCache>
             </c:numRef>
@@ -3935,19 +5276,19 @@
                 <c:formatCode>General</c:formatCode>
                 <c:ptCount val="5"/>
                 <c:pt idx="0">
-                  <c:v>0</c:v>
+                  <c:v>0.0</c:v>
                 </c:pt>
                 <c:pt idx="1">
-                  <c:v>4</c:v>
+                  <c:v>4.0</c:v>
                 </c:pt>
                 <c:pt idx="2">
-                  <c:v>15</c:v>
+                  <c:v>15.0</c:v>
                 </c:pt>
                 <c:pt idx="3">
-                  <c:v>0</c:v>
+                  <c:v>0.0</c:v>
                 </c:pt>
                 <c:pt idx="4">
-                  <c:v>0</c:v>
+                  <c:v>0.0</c:v>
                 </c:pt>
               </c:numCache>
             </c:numRef>
@@ -4007,19 +5348,19 @@
                 <c:formatCode>General</c:formatCode>
                 <c:ptCount val="5"/>
                 <c:pt idx="0">
-                  <c:v>0</c:v>
+                  <c:v>0.0</c:v>
                 </c:pt>
                 <c:pt idx="1">
-                  <c:v>3</c:v>
+                  <c:v>3.0</c:v>
                 </c:pt>
                 <c:pt idx="2">
-                  <c:v>0</c:v>
+                  <c:v>0.0</c:v>
                 </c:pt>
                 <c:pt idx="3">
-                  <c:v>13</c:v>
+                  <c:v>13.0</c:v>
                 </c:pt>
                 <c:pt idx="4">
-                  <c:v>5</c:v>
+                  <c:v>5.0</c:v>
                 </c:pt>
               </c:numCache>
             </c:numRef>
@@ -4079,19 +5420,19 @@
                 <c:formatCode>General</c:formatCode>
                 <c:ptCount val="5"/>
                 <c:pt idx="0">
-                  <c:v>1</c:v>
+                  <c:v>1.0</c:v>
                 </c:pt>
                 <c:pt idx="1">
-                  <c:v>3</c:v>
+                  <c:v>3.0</c:v>
                 </c:pt>
                 <c:pt idx="2">
-                  <c:v>0</c:v>
+                  <c:v>0.0</c:v>
                 </c:pt>
                 <c:pt idx="3">
-                  <c:v>6</c:v>
+                  <c:v>6.0</c:v>
                 </c:pt>
                 <c:pt idx="4">
-                  <c:v>17</c:v>
+                  <c:v>17.0</c:v>
                 </c:pt>
               </c:numCache>
             </c:numRef>
@@ -4107,11 +5448,11 @@
         </c:dLbls>
         <c:gapWidth val="219"/>
         <c:overlap val="-27"/>
-        <c:axId val="247961552"/>
-        <c:axId val="247960376"/>
+        <c:axId val="2099775080"/>
+        <c:axId val="2099778840"/>
       </c:barChart>
       <c:catAx>
-        <c:axId val="247961552"/>
+        <c:axId val="2099775080"/>
         <c:scaling>
           <c:orientation val="minMax"/>
         </c:scaling>
@@ -4154,7 +5495,7 @@
             <a:endParaRPr lang="en-US"/>
           </a:p>
         </c:txPr>
-        <c:crossAx val="247960376"/>
+        <c:crossAx val="2099778840"/>
         <c:crosses val="autoZero"/>
         <c:auto val="1"/>
         <c:lblAlgn val="ctr"/>
@@ -4162,11 +5503,11 @@
         <c:noMultiLvlLbl val="0"/>
       </c:catAx>
       <c:valAx>
-        <c:axId val="247960376"/>
+        <c:axId val="2099778840"/>
         <c:scaling>
           <c:orientation val="minMax"/>
-          <c:max val="30"/>
-          <c:min val="0"/>
+          <c:max val="30.0"/>
+          <c:min val="0.0"/>
         </c:scaling>
         <c:delete val="0"/>
         <c:axPos val="l"/>
@@ -4215,10 +5556,10 @@
             <a:endParaRPr lang="en-US"/>
           </a:p>
         </c:txPr>
-        <c:crossAx val="247961552"/>
+        <c:crossAx val="2099775080"/>
         <c:crosses val="autoZero"/>
         <c:crossBetween val="between"/>
-        <c:majorUnit val="25"/>
+        <c:majorUnit val="25.0"/>
       </c:valAx>
       <c:spPr>
         <a:noFill/>
@@ -4234,9 +5575,9 @@
         <c:manualLayout>
           <c:xMode val="edge"/>
           <c:yMode val="edge"/>
-          <c:x val="0.12881615382671388"/>
-          <c:y val="0.87277052650817089"/>
-          <c:w val="0.7423673313187984"/>
+          <c:x val="0.128816153826714"/>
+          <c:y val="0.872770526508171"/>
+          <c:w val="0.742367331318798"/>
           <c:h val="0.127229473491829"/>
         </c:manualLayout>
       </c:layout>
@@ -4298,7 +5639,7 @@
       <a:endParaRPr lang="en-US"/>
     </a:p>
   </c:txPr>
-  <c:externalData r:id="rId3">
+  <c:externalData r:id="rId1">
     <c:autoUpdate val="0"/>
   </c:externalData>
 </c:chartSpace>
@@ -4344,6 +5685,7 @@
           </a:p>
         </c:rich>
       </c:tx>
+      <c:layout/>
       <c:overlay val="0"/>
       <c:spPr>
         <a:noFill/>
@@ -4352,26 +5694,6 @@
         </a:ln>
         <a:effectLst/>
       </c:spPr>
-      <c:txPr>
-        <a:bodyPr rot="0" spcFirstLastPara="1" vertOverflow="ellipsis" vert="horz" wrap="square" anchor="ctr" anchorCtr="1"/>
-        <a:lstStyle/>
-        <a:p>
-          <a:pPr>
-            <a:defRPr sz="1400" b="0" i="0" u="none" strike="noStrike" kern="1200" spc="0" baseline="0">
-              <a:solidFill>
-                <a:schemeClr val="tx1">
-                  <a:lumMod val="65000"/>
-                  <a:lumOff val="35000"/>
-                </a:schemeClr>
-              </a:solidFill>
-              <a:latin typeface="+mn-lt"/>
-              <a:ea typeface="+mn-ea"/>
-              <a:cs typeface="+mn-cs"/>
-            </a:defRPr>
-          </a:pPr>
-          <a:endParaRPr lang="en-US"/>
-        </a:p>
-      </c:txPr>
     </c:title>
     <c:autoTitleDeleted val="0"/>
     <c:plotArea>
@@ -4380,10 +5702,10 @@
           <c:layoutTarget val="inner"/>
           <c:xMode val="edge"/>
           <c:yMode val="edge"/>
-          <c:x val="0.20357742421124458"/>
-          <c:y val="0.44512831005027698"/>
-          <c:w val="0.76432720669201082"/>
-          <c:h val="0.20948071212153124"/>
+          <c:x val="0.203577424211245"/>
+          <c:y val="0.445128310050277"/>
+          <c:w val="0.764327206692011"/>
+          <c:h val="0.209480712121531"/>
         </c:manualLayout>
       </c:layout>
       <c:barChart>
@@ -4421,34 +5743,34 @@
                 <c:formatCode>General</c:formatCode>
                 <c:ptCount val="10"/>
                 <c:pt idx="0">
-                  <c:v>1</c:v>
+                  <c:v>1.0</c:v>
                 </c:pt>
                 <c:pt idx="1">
-                  <c:v>2</c:v>
+                  <c:v>2.0</c:v>
                 </c:pt>
                 <c:pt idx="2">
-                  <c:v>3</c:v>
+                  <c:v>3.0</c:v>
                 </c:pt>
                 <c:pt idx="3">
-                  <c:v>4</c:v>
+                  <c:v>4.0</c:v>
                 </c:pt>
                 <c:pt idx="4">
-                  <c:v>5</c:v>
+                  <c:v>5.0</c:v>
                 </c:pt>
                 <c:pt idx="5">
-                  <c:v>6</c:v>
+                  <c:v>6.0</c:v>
                 </c:pt>
                 <c:pt idx="6">
-                  <c:v>7</c:v>
+                  <c:v>7.0</c:v>
                 </c:pt>
                 <c:pt idx="7">
-                  <c:v>8</c:v>
+                  <c:v>8.0</c:v>
                 </c:pt>
                 <c:pt idx="8">
-                  <c:v>9</c:v>
+                  <c:v>9.0</c:v>
                 </c:pt>
                 <c:pt idx="9">
-                  <c:v>10</c:v>
+                  <c:v>10.0</c:v>
                 </c:pt>
               </c:numCache>
             </c:numRef>
@@ -4524,34 +5846,34 @@
                 <c:formatCode>General</c:formatCode>
                 <c:ptCount val="10"/>
                 <c:pt idx="0">
-                  <c:v>1</c:v>
+                  <c:v>1.0</c:v>
                 </c:pt>
                 <c:pt idx="1">
-                  <c:v>2</c:v>
+                  <c:v>2.0</c:v>
                 </c:pt>
                 <c:pt idx="2">
-                  <c:v>3</c:v>
+                  <c:v>3.0</c:v>
                 </c:pt>
                 <c:pt idx="3">
-                  <c:v>4</c:v>
+                  <c:v>4.0</c:v>
                 </c:pt>
                 <c:pt idx="4">
-                  <c:v>5</c:v>
+                  <c:v>5.0</c:v>
                 </c:pt>
                 <c:pt idx="5">
-                  <c:v>6</c:v>
+                  <c:v>6.0</c:v>
                 </c:pt>
                 <c:pt idx="6">
-                  <c:v>7</c:v>
+                  <c:v>7.0</c:v>
                 </c:pt>
                 <c:pt idx="7">
-                  <c:v>8</c:v>
+                  <c:v>8.0</c:v>
                 </c:pt>
                 <c:pt idx="8">
-                  <c:v>9</c:v>
+                  <c:v>9.0</c:v>
                 </c:pt>
                 <c:pt idx="9">
-                  <c:v>10</c:v>
+                  <c:v>10.0</c:v>
                 </c:pt>
               </c:numCache>
             </c:numRef>
@@ -4627,34 +5949,34 @@
                 <c:formatCode>General</c:formatCode>
                 <c:ptCount val="10"/>
                 <c:pt idx="0">
-                  <c:v>1</c:v>
+                  <c:v>1.0</c:v>
                 </c:pt>
                 <c:pt idx="1">
-                  <c:v>2</c:v>
+                  <c:v>2.0</c:v>
                 </c:pt>
                 <c:pt idx="2">
-                  <c:v>3</c:v>
+                  <c:v>3.0</c:v>
                 </c:pt>
                 <c:pt idx="3">
-                  <c:v>4</c:v>
+                  <c:v>4.0</c:v>
                 </c:pt>
                 <c:pt idx="4">
-                  <c:v>5</c:v>
+                  <c:v>5.0</c:v>
                 </c:pt>
                 <c:pt idx="5">
-                  <c:v>6</c:v>
+                  <c:v>6.0</c:v>
                 </c:pt>
                 <c:pt idx="6">
-                  <c:v>7</c:v>
+                  <c:v>7.0</c:v>
                 </c:pt>
                 <c:pt idx="7">
-                  <c:v>8</c:v>
+                  <c:v>8.0</c:v>
                 </c:pt>
                 <c:pt idx="8">
-                  <c:v>9</c:v>
+                  <c:v>9.0</c:v>
                 </c:pt>
                 <c:pt idx="9">
-                  <c:v>10</c:v>
+                  <c:v>10.0</c:v>
                 </c:pt>
               </c:numCache>
             </c:numRef>
@@ -4666,13 +5988,13 @@
                 <c:formatCode>0.00%</c:formatCode>
                 <c:ptCount val="10"/>
                 <c:pt idx="0">
-                  <c:v>0.56000000000000005</c:v>
+                  <c:v>0.56</c:v>
                 </c:pt>
                 <c:pt idx="1">
-                  <c:v>0.56000000000000005</c:v>
+                  <c:v>0.56</c:v>
                 </c:pt>
                 <c:pt idx="2">
-                  <c:v>0.56000000000000005</c:v>
+                  <c:v>0.56</c:v>
                 </c:pt>
                 <c:pt idx="3">
                   <c:v>0.6</c:v>
@@ -4681,19 +6003,19 @@
                   <c:v>0.6</c:v>
                 </c:pt>
                 <c:pt idx="5">
-                  <c:v>0.56000000000000005</c:v>
+                  <c:v>0.56</c:v>
                 </c:pt>
                 <c:pt idx="6">
-                  <c:v>0.56000000000000005</c:v>
+                  <c:v>0.56</c:v>
                 </c:pt>
                 <c:pt idx="7">
                   <c:v>0.6</c:v>
                 </c:pt>
                 <c:pt idx="8">
-                  <c:v>0.56000000000000005</c:v>
+                  <c:v>0.56</c:v>
                 </c:pt>
                 <c:pt idx="9">
-                  <c:v>0.56000000000000005</c:v>
+                  <c:v>0.56</c:v>
                 </c:pt>
               </c:numCache>
             </c:numRef>
@@ -4730,34 +6052,34 @@
                 <c:formatCode>General</c:formatCode>
                 <c:ptCount val="10"/>
                 <c:pt idx="0">
-                  <c:v>1</c:v>
+                  <c:v>1.0</c:v>
                 </c:pt>
                 <c:pt idx="1">
-                  <c:v>2</c:v>
+                  <c:v>2.0</c:v>
                 </c:pt>
                 <c:pt idx="2">
-                  <c:v>3</c:v>
+                  <c:v>3.0</c:v>
                 </c:pt>
                 <c:pt idx="3">
-                  <c:v>4</c:v>
+                  <c:v>4.0</c:v>
                 </c:pt>
                 <c:pt idx="4">
-                  <c:v>5</c:v>
+                  <c:v>5.0</c:v>
                 </c:pt>
                 <c:pt idx="5">
-                  <c:v>6</c:v>
+                  <c:v>6.0</c:v>
                 </c:pt>
                 <c:pt idx="6">
-                  <c:v>7</c:v>
+                  <c:v>7.0</c:v>
                 </c:pt>
                 <c:pt idx="7">
-                  <c:v>8</c:v>
+                  <c:v>8.0</c:v>
                 </c:pt>
                 <c:pt idx="8">
-                  <c:v>9</c:v>
+                  <c:v>9.0</c:v>
                 </c:pt>
                 <c:pt idx="9">
-                  <c:v>10</c:v>
+                  <c:v>10.0</c:v>
                 </c:pt>
               </c:numCache>
             </c:numRef>
@@ -4769,34 +6091,34 @@
                 <c:formatCode>0.00%</c:formatCode>
                 <c:ptCount val="10"/>
                 <c:pt idx="0">
-                  <c:v>0.56000000000000005</c:v>
+                  <c:v>0.56</c:v>
                 </c:pt>
                 <c:pt idx="1">
-                  <c:v>0.56000000000000005</c:v>
+                  <c:v>0.56</c:v>
                 </c:pt>
                 <c:pt idx="2">
-                  <c:v>0.56000000000000005</c:v>
+                  <c:v>0.56</c:v>
                 </c:pt>
                 <c:pt idx="3">
-                  <c:v>0.56000000000000005</c:v>
+                  <c:v>0.56</c:v>
                 </c:pt>
                 <c:pt idx="4">
-                  <c:v>0.56000000000000005</c:v>
+                  <c:v>0.56</c:v>
                 </c:pt>
                 <c:pt idx="5">
-                  <c:v>0.56000000000000005</c:v>
+                  <c:v>0.56</c:v>
                 </c:pt>
                 <c:pt idx="6">
-                  <c:v>0.56000000000000005</c:v>
+                  <c:v>0.56</c:v>
                 </c:pt>
                 <c:pt idx="7">
-                  <c:v>0.56000000000000005</c:v>
+                  <c:v>0.56</c:v>
                 </c:pt>
                 <c:pt idx="8">
-                  <c:v>0.56000000000000005</c:v>
+                  <c:v>0.56</c:v>
                 </c:pt>
                 <c:pt idx="9">
-                  <c:v>0.56000000000000005</c:v>
+                  <c:v>0.56</c:v>
                 </c:pt>
               </c:numCache>
             </c:numRef>
@@ -4833,34 +6155,34 @@
                 <c:formatCode>General</c:formatCode>
                 <c:ptCount val="10"/>
                 <c:pt idx="0">
-                  <c:v>1</c:v>
+                  <c:v>1.0</c:v>
                 </c:pt>
                 <c:pt idx="1">
-                  <c:v>2</c:v>
+                  <c:v>2.0</c:v>
                 </c:pt>
                 <c:pt idx="2">
-                  <c:v>3</c:v>
+                  <c:v>3.0</c:v>
                 </c:pt>
                 <c:pt idx="3">
-                  <c:v>4</c:v>
+                  <c:v>4.0</c:v>
                 </c:pt>
                 <c:pt idx="4">
-                  <c:v>5</c:v>
+                  <c:v>5.0</c:v>
                 </c:pt>
                 <c:pt idx="5">
-                  <c:v>6</c:v>
+                  <c:v>6.0</c:v>
                 </c:pt>
                 <c:pt idx="6">
-                  <c:v>7</c:v>
+                  <c:v>7.0</c:v>
                 </c:pt>
                 <c:pt idx="7">
-                  <c:v>8</c:v>
+                  <c:v>8.0</c:v>
                 </c:pt>
                 <c:pt idx="8">
-                  <c:v>9</c:v>
+                  <c:v>9.0</c:v>
                 </c:pt>
                 <c:pt idx="9">
-                  <c:v>10</c:v>
+                  <c:v>10.0</c:v>
                 </c:pt>
               </c:numCache>
             </c:numRef>
@@ -4936,34 +6258,34 @@
                 <c:formatCode>General</c:formatCode>
                 <c:ptCount val="10"/>
                 <c:pt idx="0">
-                  <c:v>1</c:v>
+                  <c:v>1.0</c:v>
                 </c:pt>
                 <c:pt idx="1">
-                  <c:v>2</c:v>
+                  <c:v>2.0</c:v>
                 </c:pt>
                 <c:pt idx="2">
-                  <c:v>3</c:v>
+                  <c:v>3.0</c:v>
                 </c:pt>
                 <c:pt idx="3">
-                  <c:v>4</c:v>
+                  <c:v>4.0</c:v>
                 </c:pt>
                 <c:pt idx="4">
-                  <c:v>5</c:v>
+                  <c:v>5.0</c:v>
                 </c:pt>
                 <c:pt idx="5">
-                  <c:v>6</c:v>
+                  <c:v>6.0</c:v>
                 </c:pt>
                 <c:pt idx="6">
-                  <c:v>7</c:v>
+                  <c:v>7.0</c:v>
                 </c:pt>
                 <c:pt idx="7">
-                  <c:v>8</c:v>
+                  <c:v>8.0</c:v>
                 </c:pt>
                 <c:pt idx="8">
-                  <c:v>9</c:v>
+                  <c:v>9.0</c:v>
                 </c:pt>
                 <c:pt idx="9">
-                  <c:v>10</c:v>
+                  <c:v>10.0</c:v>
                 </c:pt>
               </c:numCache>
             </c:numRef>
@@ -4984,19 +6306,19 @@
                   <c:v>0.64</c:v>
                 </c:pt>
                 <c:pt idx="3">
-                  <c:v>0.64800000000000002</c:v>
+                  <c:v>0.648</c:v>
                 </c:pt>
                 <c:pt idx="4">
-                  <c:v>0.65600000000000003</c:v>
+                  <c:v>0.656</c:v>
                 </c:pt>
                 <c:pt idx="5">
-                  <c:v>0.64800000000000002</c:v>
+                  <c:v>0.648</c:v>
                 </c:pt>
                 <c:pt idx="6">
                   <c:v>0.64</c:v>
                 </c:pt>
                 <c:pt idx="7">
-                  <c:v>0.65600000000000003</c:v>
+                  <c:v>0.656</c:v>
                 </c:pt>
                 <c:pt idx="8">
                   <c:v>0.64</c:v>
@@ -5018,11 +6340,11 @@
         </c:dLbls>
         <c:gapWidth val="219"/>
         <c:overlap val="-27"/>
-        <c:axId val="305239816"/>
-        <c:axId val="297410664"/>
+        <c:axId val="2099829912"/>
+        <c:axId val="2099833736"/>
       </c:barChart>
       <c:catAx>
-        <c:axId val="305239816"/>
+        <c:axId val="2099829912"/>
         <c:scaling>
           <c:orientation val="minMax"/>
         </c:scaling>
@@ -5065,7 +6387,7 @@
             <a:endParaRPr lang="en-US"/>
           </a:p>
         </c:txPr>
-        <c:crossAx val="297410664"/>
+        <c:crossAx val="2099833736"/>
         <c:crosses val="autoZero"/>
         <c:auto val="1"/>
         <c:lblAlgn val="ctr"/>
@@ -5073,10 +6395,10 @@
         <c:noMultiLvlLbl val="0"/>
       </c:catAx>
       <c:valAx>
-        <c:axId val="297410664"/>
+        <c:axId val="2099833736"/>
         <c:scaling>
           <c:orientation val="minMax"/>
-          <c:max val="1"/>
+          <c:max val="1.0"/>
         </c:scaling>
         <c:delete val="0"/>
         <c:axPos val="l"/>
@@ -5125,7 +6447,7 @@
             <a:endParaRPr lang="en-US"/>
           </a:p>
         </c:txPr>
-        <c:crossAx val="305239816"/>
+        <c:crossAx val="2099829912"/>
         <c:crosses val="autoZero"/>
         <c:crossBetween val="between"/>
       </c:valAx>
@@ -5139,6 +6461,7 @@
     </c:plotArea>
     <c:legend>
       <c:legendPos val="b"/>
+      <c:layout/>
       <c:overlay val="0"/>
       <c:spPr>
         <a:noFill/>
@@ -5197,7 +6520,7 @@
       <a:endParaRPr lang="en-US"/>
     </a:p>
   </c:txPr>
-  <c:externalData r:id="rId3">
+  <c:externalData r:id="rId1">
     <c:autoUpdate val="0"/>
   </c:externalData>
 </c:chartSpace>
@@ -5243,6 +6566,7 @@
           </a:p>
         </c:rich>
       </c:tx>
+      <c:layout/>
       <c:overlay val="0"/>
       <c:spPr>
         <a:noFill/>
@@ -5251,26 +6575,6 @@
         </a:ln>
         <a:effectLst/>
       </c:spPr>
-      <c:txPr>
-        <a:bodyPr rot="0" spcFirstLastPara="1" vertOverflow="ellipsis" vert="horz" wrap="square" anchor="ctr" anchorCtr="1"/>
-        <a:lstStyle/>
-        <a:p>
-          <a:pPr>
-            <a:defRPr sz="1400" b="0" i="0" u="none" strike="noStrike" kern="1200" spc="0" baseline="0">
-              <a:solidFill>
-                <a:schemeClr val="tx1">
-                  <a:lumMod val="65000"/>
-                  <a:lumOff val="35000"/>
-                </a:schemeClr>
-              </a:solidFill>
-              <a:latin typeface="+mn-lt"/>
-              <a:ea typeface="+mn-ea"/>
-              <a:cs typeface="+mn-cs"/>
-            </a:defRPr>
-          </a:pPr>
-          <a:endParaRPr lang="en-US"/>
-        </a:p>
-      </c:txPr>
     </c:title>
     <c:autoTitleDeleted val="0"/>
     <c:plotArea>
@@ -5279,10 +6583,10 @@
           <c:layoutTarget val="inner"/>
           <c:xMode val="edge"/>
           <c:yMode val="edge"/>
-          <c:x val="0.21274752966745733"/>
-          <c:y val="0.39927427871668897"/>
-          <c:w val="0.73681689032337261"/>
-          <c:h val="0.25533474345511931"/>
+          <c:x val="0.212747529667457"/>
+          <c:y val="0.399274278716689"/>
+          <c:w val="0.736816890323373"/>
+          <c:h val="0.255334743455119"/>
         </c:manualLayout>
       </c:layout>
       <c:barChart>
@@ -5320,34 +6624,34 @@
                 <c:formatCode>General</c:formatCode>
                 <c:ptCount val="10"/>
                 <c:pt idx="0">
-                  <c:v>1</c:v>
+                  <c:v>1.0</c:v>
                 </c:pt>
                 <c:pt idx="1">
-                  <c:v>2</c:v>
+                  <c:v>2.0</c:v>
                 </c:pt>
                 <c:pt idx="2">
-                  <c:v>3</c:v>
+                  <c:v>3.0</c:v>
                 </c:pt>
                 <c:pt idx="3">
-                  <c:v>4</c:v>
+                  <c:v>4.0</c:v>
                 </c:pt>
                 <c:pt idx="4">
-                  <c:v>5</c:v>
+                  <c:v>5.0</c:v>
                 </c:pt>
                 <c:pt idx="5">
-                  <c:v>6</c:v>
+                  <c:v>6.0</c:v>
                 </c:pt>
                 <c:pt idx="6">
-                  <c:v>7</c:v>
+                  <c:v>7.0</c:v>
                 </c:pt>
                 <c:pt idx="7">
-                  <c:v>8</c:v>
+                  <c:v>8.0</c:v>
                 </c:pt>
                 <c:pt idx="8">
-                  <c:v>9</c:v>
+                  <c:v>9.0</c:v>
                 </c:pt>
                 <c:pt idx="9">
-                  <c:v>10</c:v>
+                  <c:v>10.0</c:v>
                 </c:pt>
               </c:numCache>
             </c:numRef>
@@ -5368,19 +6672,19 @@
                   <c:v>0.08</c:v>
                 </c:pt>
                 <c:pt idx="3">
-                  <c:v>0</c:v>
+                  <c:v>0.0</c:v>
                 </c:pt>
                 <c:pt idx="4">
-                  <c:v>0</c:v>
+                  <c:v>0.0</c:v>
                 </c:pt>
                 <c:pt idx="5">
-                  <c:v>0</c:v>
+                  <c:v>0.0</c:v>
                 </c:pt>
                 <c:pt idx="6">
-                  <c:v>0</c:v>
+                  <c:v>0.0</c:v>
                 </c:pt>
                 <c:pt idx="7">
-                  <c:v>0</c:v>
+                  <c:v>0.0</c:v>
                 </c:pt>
                 <c:pt idx="8">
                   <c:v>0.08</c:v>
@@ -5423,34 +6727,34 @@
                 <c:formatCode>General</c:formatCode>
                 <c:ptCount val="10"/>
                 <c:pt idx="0">
-                  <c:v>1</c:v>
+                  <c:v>1.0</c:v>
                 </c:pt>
                 <c:pt idx="1">
-                  <c:v>2</c:v>
+                  <c:v>2.0</c:v>
                 </c:pt>
                 <c:pt idx="2">
-                  <c:v>3</c:v>
+                  <c:v>3.0</c:v>
                 </c:pt>
                 <c:pt idx="3">
-                  <c:v>4</c:v>
+                  <c:v>4.0</c:v>
                 </c:pt>
                 <c:pt idx="4">
-                  <c:v>5</c:v>
+                  <c:v>5.0</c:v>
                 </c:pt>
                 <c:pt idx="5">
-                  <c:v>6</c:v>
+                  <c:v>6.0</c:v>
                 </c:pt>
                 <c:pt idx="6">
-                  <c:v>7</c:v>
+                  <c:v>7.0</c:v>
                 </c:pt>
                 <c:pt idx="7">
-                  <c:v>8</c:v>
+                  <c:v>8.0</c:v>
                 </c:pt>
                 <c:pt idx="8">
-                  <c:v>9</c:v>
+                  <c:v>9.0</c:v>
                 </c:pt>
                 <c:pt idx="9">
-                  <c:v>10</c:v>
+                  <c:v>10.0</c:v>
                 </c:pt>
               </c:numCache>
             </c:numRef>
@@ -5489,7 +6793,7 @@
                   <c:v>0.24</c:v>
                 </c:pt>
                 <c:pt idx="9">
-                  <c:v>0.28000000000000003</c:v>
+                  <c:v>0.28</c:v>
                 </c:pt>
               </c:numCache>
             </c:numRef>
@@ -5526,34 +6830,34 @@
                 <c:formatCode>General</c:formatCode>
                 <c:ptCount val="10"/>
                 <c:pt idx="0">
-                  <c:v>1</c:v>
+                  <c:v>1.0</c:v>
                 </c:pt>
                 <c:pt idx="1">
-                  <c:v>2</c:v>
+                  <c:v>2.0</c:v>
                 </c:pt>
                 <c:pt idx="2">
-                  <c:v>3</c:v>
+                  <c:v>3.0</c:v>
                 </c:pt>
                 <c:pt idx="3">
-                  <c:v>4</c:v>
+                  <c:v>4.0</c:v>
                 </c:pt>
                 <c:pt idx="4">
-                  <c:v>5</c:v>
+                  <c:v>5.0</c:v>
                 </c:pt>
                 <c:pt idx="5">
-                  <c:v>6</c:v>
+                  <c:v>6.0</c:v>
                 </c:pt>
                 <c:pt idx="6">
-                  <c:v>7</c:v>
+                  <c:v>7.0</c:v>
                 </c:pt>
                 <c:pt idx="7">
-                  <c:v>8</c:v>
+                  <c:v>8.0</c:v>
                 </c:pt>
                 <c:pt idx="8">
-                  <c:v>9</c:v>
+                  <c:v>9.0</c:v>
                 </c:pt>
                 <c:pt idx="9">
-                  <c:v>10</c:v>
+                  <c:v>10.0</c:v>
                 </c:pt>
               </c:numCache>
             </c:numRef>
@@ -5629,34 +6933,34 @@
                 <c:formatCode>General</c:formatCode>
                 <c:ptCount val="10"/>
                 <c:pt idx="0">
-                  <c:v>1</c:v>
+                  <c:v>1.0</c:v>
                 </c:pt>
                 <c:pt idx="1">
-                  <c:v>2</c:v>
+                  <c:v>2.0</c:v>
                 </c:pt>
                 <c:pt idx="2">
-                  <c:v>3</c:v>
+                  <c:v>3.0</c:v>
                 </c:pt>
                 <c:pt idx="3">
-                  <c:v>4</c:v>
+                  <c:v>4.0</c:v>
                 </c:pt>
                 <c:pt idx="4">
-                  <c:v>5</c:v>
+                  <c:v>5.0</c:v>
                 </c:pt>
                 <c:pt idx="5">
-                  <c:v>6</c:v>
+                  <c:v>6.0</c:v>
                 </c:pt>
                 <c:pt idx="6">
-                  <c:v>7</c:v>
+                  <c:v>7.0</c:v>
                 </c:pt>
                 <c:pt idx="7">
-                  <c:v>8</c:v>
+                  <c:v>8.0</c:v>
                 </c:pt>
                 <c:pt idx="8">
-                  <c:v>9</c:v>
+                  <c:v>9.0</c:v>
                 </c:pt>
                 <c:pt idx="9">
-                  <c:v>10</c:v>
+                  <c:v>10.0</c:v>
                 </c:pt>
               </c:numCache>
             </c:numRef>
@@ -5732,34 +7036,34 @@
                 <c:formatCode>General</c:formatCode>
                 <c:ptCount val="10"/>
                 <c:pt idx="0">
-                  <c:v>1</c:v>
+                  <c:v>1.0</c:v>
                 </c:pt>
                 <c:pt idx="1">
-                  <c:v>2</c:v>
+                  <c:v>2.0</c:v>
                 </c:pt>
                 <c:pt idx="2">
-                  <c:v>3</c:v>
+                  <c:v>3.0</c:v>
                 </c:pt>
                 <c:pt idx="3">
-                  <c:v>4</c:v>
+                  <c:v>4.0</c:v>
                 </c:pt>
                 <c:pt idx="4">
-                  <c:v>5</c:v>
+                  <c:v>5.0</c:v>
                 </c:pt>
                 <c:pt idx="5">
-                  <c:v>6</c:v>
+                  <c:v>6.0</c:v>
                 </c:pt>
                 <c:pt idx="6">
-                  <c:v>7</c:v>
+                  <c:v>7.0</c:v>
                 </c:pt>
                 <c:pt idx="7">
-                  <c:v>8</c:v>
+                  <c:v>8.0</c:v>
                 </c:pt>
                 <c:pt idx="8">
-                  <c:v>9</c:v>
+                  <c:v>9.0</c:v>
                 </c:pt>
                 <c:pt idx="9">
-                  <c:v>10</c:v>
+                  <c:v>10.0</c:v>
                 </c:pt>
               </c:numCache>
             </c:numRef>
@@ -5835,34 +7139,34 @@
                 <c:formatCode>General</c:formatCode>
                 <c:ptCount val="10"/>
                 <c:pt idx="0">
-                  <c:v>1</c:v>
+                  <c:v>1.0</c:v>
                 </c:pt>
                 <c:pt idx="1">
-                  <c:v>2</c:v>
+                  <c:v>2.0</c:v>
                 </c:pt>
                 <c:pt idx="2">
-                  <c:v>3</c:v>
+                  <c:v>3.0</c:v>
                 </c:pt>
                 <c:pt idx="3">
-                  <c:v>4</c:v>
+                  <c:v>4.0</c:v>
                 </c:pt>
                 <c:pt idx="4">
-                  <c:v>5</c:v>
+                  <c:v>5.0</c:v>
                 </c:pt>
                 <c:pt idx="5">
-                  <c:v>6</c:v>
+                  <c:v>6.0</c:v>
                 </c:pt>
                 <c:pt idx="6">
-                  <c:v>7</c:v>
+                  <c:v>7.0</c:v>
                 </c:pt>
                 <c:pt idx="7">
-                  <c:v>8</c:v>
+                  <c:v>8.0</c:v>
                 </c:pt>
                 <c:pt idx="8">
-                  <c:v>9</c:v>
+                  <c:v>9.0</c:v>
                 </c:pt>
                 <c:pt idx="9">
-                  <c:v>10</c:v>
+                  <c:v>10.0</c:v>
                 </c:pt>
               </c:numCache>
             </c:numRef>
@@ -5874,13 +7178,13 @@
                 <c:formatCode>0.00%</c:formatCode>
                 <c:ptCount val="10"/>
                 <c:pt idx="0">
-                  <c:v>0.64800000000000002</c:v>
+                  <c:v>0.648</c:v>
                 </c:pt>
                 <c:pt idx="1">
-                  <c:v>0.59199999999999997</c:v>
+                  <c:v>0.592</c:v>
                 </c:pt>
                 <c:pt idx="2">
-                  <c:v>0.47199999999999998</c:v>
+                  <c:v>0.472</c:v>
                 </c:pt>
                 <c:pt idx="3">
                   <c:v>0.44</c:v>
@@ -5889,7 +7193,7 @@
                   <c:v>0.432</c:v>
                 </c:pt>
                 <c:pt idx="5">
-                  <c:v>0.40799999999999997</c:v>
+                  <c:v>0.408</c:v>
                 </c:pt>
                 <c:pt idx="6">
                   <c:v>0.4</c:v>
@@ -5901,7 +7205,7 @@
                   <c:v>0.4</c:v>
                 </c:pt>
                 <c:pt idx="9">
-                  <c:v>0.41599999999999998</c:v>
+                  <c:v>0.416</c:v>
                 </c:pt>
               </c:numCache>
             </c:numRef>
@@ -5917,11 +7221,11 @@
         </c:dLbls>
         <c:gapWidth val="219"/>
         <c:overlap val="-27"/>
-        <c:axId val="307554776"/>
-        <c:axId val="307555168"/>
+        <c:axId val="2099883512"/>
+        <c:axId val="2099887336"/>
       </c:barChart>
       <c:catAx>
-        <c:axId val="307554776"/>
+        <c:axId val="2099883512"/>
         <c:scaling>
           <c:orientation val="minMax"/>
         </c:scaling>
@@ -5964,7 +7268,7 @@
             <a:endParaRPr lang="en-US"/>
           </a:p>
         </c:txPr>
-        <c:crossAx val="307555168"/>
+        <c:crossAx val="2099887336"/>
         <c:crosses val="autoZero"/>
         <c:auto val="1"/>
         <c:lblAlgn val="ctr"/>
@@ -5972,10 +7276,10 @@
         <c:noMultiLvlLbl val="0"/>
       </c:catAx>
       <c:valAx>
-        <c:axId val="307555168"/>
+        <c:axId val="2099887336"/>
         <c:scaling>
           <c:orientation val="minMax"/>
-          <c:max val="1"/>
+          <c:max val="1.0"/>
         </c:scaling>
         <c:delete val="0"/>
         <c:axPos val="l"/>
@@ -6024,7 +7328,7 @@
             <a:endParaRPr lang="en-US"/>
           </a:p>
         </c:txPr>
-        <c:crossAx val="307554776"/>
+        <c:crossAx val="2099883512"/>
         <c:crosses val="autoZero"/>
         <c:crossBetween val="between"/>
       </c:valAx>
@@ -6038,6 +7342,7 @@
     </c:plotArea>
     <c:legend>
       <c:legendPos val="b"/>
+      <c:layout/>
       <c:overlay val="0"/>
       <c:spPr>
         <a:noFill/>
@@ -6096,7 +7401,7 @@
       <a:endParaRPr lang="en-US"/>
     </a:p>
   </c:txPr>
-  <c:externalData r:id="rId3">
+  <c:externalData r:id="rId1">
     <c:autoUpdate val="0"/>
   </c:externalData>
 </c:chartSpace>
@@ -6147,6 +7452,7 @@
           </a:p>
         </c:rich>
       </c:tx>
+      <c:layout/>
       <c:overlay val="0"/>
       <c:spPr>
         <a:noFill/>
@@ -6155,26 +7461,6 @@
         </a:ln>
         <a:effectLst/>
       </c:spPr>
-      <c:txPr>
-        <a:bodyPr rot="0" spcFirstLastPara="1" vertOverflow="ellipsis" vert="horz" wrap="square" anchor="ctr" anchorCtr="1"/>
-        <a:lstStyle/>
-        <a:p>
-          <a:pPr>
-            <a:defRPr sz="1400" b="0" i="0" u="none" strike="noStrike" kern="1200" spc="0" baseline="0">
-              <a:solidFill>
-                <a:schemeClr val="tx1">
-                  <a:lumMod val="65000"/>
-                  <a:lumOff val="35000"/>
-                </a:schemeClr>
-              </a:solidFill>
-              <a:latin typeface="+mn-lt"/>
-              <a:ea typeface="+mn-ea"/>
-              <a:cs typeface="+mn-cs"/>
-            </a:defRPr>
-          </a:pPr>
-          <a:endParaRPr lang="en-US"/>
-        </a:p>
-      </c:txPr>
     </c:title>
     <c:autoTitleDeleted val="0"/>
     <c:plotArea>
@@ -6183,10 +7469,10 @@
           <c:layoutTarget val="inner"/>
           <c:xMode val="edge"/>
           <c:yMode val="edge"/>
-          <c:x val="9.9014394177344062E-2"/>
-          <c:y val="0.38372181887657625"/>
-          <c:w val="0.85055002581348582"/>
-          <c:h val="0.27088720329523192"/>
+          <c:x val="0.0990143941773441"/>
+          <c:y val="0.383721818876576"/>
+          <c:w val="0.850550025813486"/>
+          <c:h val="0.270887203295232"/>
         </c:manualLayout>
       </c:layout>
       <c:barChart>
@@ -6247,19 +7533,19 @@
                 <c:formatCode>General</c:formatCode>
                 <c:ptCount val="5"/>
                 <c:pt idx="0">
-                  <c:v>24</c:v>
+                  <c:v>24.0</c:v>
                 </c:pt>
                 <c:pt idx="1">
-                  <c:v>3</c:v>
+                  <c:v>3.0</c:v>
                 </c:pt>
                 <c:pt idx="2">
-                  <c:v>2</c:v>
+                  <c:v>2.0</c:v>
                 </c:pt>
                 <c:pt idx="3">
-                  <c:v>4</c:v>
+                  <c:v>4.0</c:v>
                 </c:pt>
                 <c:pt idx="4">
-                  <c:v>1</c:v>
+                  <c:v>1.0</c:v>
                 </c:pt>
               </c:numCache>
             </c:numRef>
@@ -6319,19 +7605,19 @@
                 <c:formatCode>General</c:formatCode>
                 <c:ptCount val="5"/>
                 <c:pt idx="0">
-                  <c:v>0</c:v>
+                  <c:v>0.0</c:v>
                 </c:pt>
                 <c:pt idx="1">
-                  <c:v>12</c:v>
+                  <c:v>12.0</c:v>
                 </c:pt>
                 <c:pt idx="2">
-                  <c:v>8</c:v>
+                  <c:v>8.0</c:v>
                 </c:pt>
                 <c:pt idx="3">
-                  <c:v>0</c:v>
+                  <c:v>0.0</c:v>
                 </c:pt>
                 <c:pt idx="4">
-                  <c:v>1</c:v>
+                  <c:v>1.0</c:v>
                 </c:pt>
               </c:numCache>
             </c:numRef>
@@ -6391,19 +7677,19 @@
                 <c:formatCode>General</c:formatCode>
                 <c:ptCount val="5"/>
                 <c:pt idx="0">
-                  <c:v>0</c:v>
+                  <c:v>0.0</c:v>
                 </c:pt>
                 <c:pt idx="1">
-                  <c:v>4</c:v>
+                  <c:v>4.0</c:v>
                 </c:pt>
                 <c:pt idx="2">
-                  <c:v>15</c:v>
+                  <c:v>15.0</c:v>
                 </c:pt>
                 <c:pt idx="3">
-                  <c:v>0</c:v>
+                  <c:v>0.0</c:v>
                 </c:pt>
                 <c:pt idx="4">
-                  <c:v>0</c:v>
+                  <c:v>0.0</c:v>
                 </c:pt>
               </c:numCache>
             </c:numRef>
@@ -6463,19 +7749,19 @@
                 <c:formatCode>General</c:formatCode>
                 <c:ptCount val="5"/>
                 <c:pt idx="0">
-                  <c:v>0</c:v>
+                  <c:v>0.0</c:v>
                 </c:pt>
                 <c:pt idx="1">
-                  <c:v>4</c:v>
+                  <c:v>4.0</c:v>
                 </c:pt>
                 <c:pt idx="2">
-                  <c:v>0</c:v>
+                  <c:v>0.0</c:v>
                 </c:pt>
                 <c:pt idx="3">
-                  <c:v>14</c:v>
+                  <c:v>14.0</c:v>
                 </c:pt>
                 <c:pt idx="4">
-                  <c:v>6</c:v>
+                  <c:v>6.0</c:v>
                 </c:pt>
               </c:numCache>
             </c:numRef>
@@ -6535,19 +7821,19 @@
                 <c:formatCode>General</c:formatCode>
                 <c:ptCount val="5"/>
                 <c:pt idx="0">
-                  <c:v>1</c:v>
+                  <c:v>1.0</c:v>
                 </c:pt>
                 <c:pt idx="1">
-                  <c:v>2</c:v>
+                  <c:v>2.0</c:v>
                 </c:pt>
                 <c:pt idx="2">
-                  <c:v>0</c:v>
+                  <c:v>0.0</c:v>
                 </c:pt>
                 <c:pt idx="3">
-                  <c:v>7</c:v>
+                  <c:v>7.0</c:v>
                 </c:pt>
                 <c:pt idx="4">
-                  <c:v>17</c:v>
+                  <c:v>17.0</c:v>
                 </c:pt>
               </c:numCache>
             </c:numRef>
@@ -6563,11 +7849,11 @@
         </c:dLbls>
         <c:gapWidth val="219"/>
         <c:overlap val="-27"/>
-        <c:axId val="307555952"/>
-        <c:axId val="307556344"/>
+        <c:axId val="2099930248"/>
+        <c:axId val="2099934008"/>
       </c:barChart>
       <c:catAx>
-        <c:axId val="307555952"/>
+        <c:axId val="2099930248"/>
         <c:scaling>
           <c:orientation val="minMax"/>
         </c:scaling>
@@ -6610,7 +7896,7 @@
             <a:endParaRPr lang="en-US"/>
           </a:p>
         </c:txPr>
-        <c:crossAx val="307556344"/>
+        <c:crossAx val="2099934008"/>
         <c:crosses val="autoZero"/>
         <c:auto val="1"/>
         <c:lblAlgn val="ctr"/>
@@ -6618,11 +7904,11 @@
         <c:noMultiLvlLbl val="0"/>
       </c:catAx>
       <c:valAx>
-        <c:axId val="307556344"/>
+        <c:axId val="2099934008"/>
         <c:scaling>
           <c:orientation val="minMax"/>
-          <c:max val="25"/>
-          <c:min val="0"/>
+          <c:max val="25.0"/>
+          <c:min val="0.0"/>
         </c:scaling>
         <c:delete val="0"/>
         <c:axPos val="l"/>
@@ -6671,10 +7957,10 @@
             <a:endParaRPr lang="en-US"/>
           </a:p>
         </c:txPr>
-        <c:crossAx val="307555952"/>
+        <c:crossAx val="2099930248"/>
         <c:crosses val="autoZero"/>
         <c:crossBetween val="between"/>
-        <c:majorUnit val="25"/>
+        <c:majorUnit val="25.0"/>
       </c:valAx>
       <c:spPr>
         <a:noFill/>
@@ -6686,6 +7972,7 @@
     </c:plotArea>
     <c:legend>
       <c:legendPos val="b"/>
+      <c:layout/>
       <c:overlay val="0"/>
       <c:spPr>
         <a:noFill/>
@@ -6744,7 +8031,7 @@
       <a:endParaRPr lang="en-US"/>
     </a:p>
   </c:txPr>
-  <c:externalData r:id="rId3">
+  <c:externalData r:id="rId1">
     <c:autoUpdate val="0"/>
   </c:externalData>
 </c:chartSpace>

</xml_diff>